<commit_message>
se pegan pantallazos de login y codigo, tambien lei el proceso y ajuste una palabra
</commit_message>
<xml_diff>
--- a/SPRINT 2/Sprint2_Equipo_CoffeeCoders.docx
+++ b/SPRINT 2/Sprint2_Equipo_CoffeeCoders.docx
@@ -268,7 +268,7 @@
           <w:sz w:val="24"/>
           <w:szCs w:val="24"/>
         </w:rPr>
-        <w:t>guidosistemas@gmail.com</w:t>
+        <w:t>guido_cantero@hotmail.com</w:t>
       </w:r>
     </w:p>
     <w:p>
@@ -611,7 +611,49 @@
           <w:sz w:val="24"/>
           <w:szCs w:val="24"/>
         </w:rPr>
-        <w:t xml:space="preserve">Debido a esta situación reportamos el suceso en el daily del día correspondiente y procedimos a reordenar nuestro grupo y las responsabilidades para con las historias de usuario e interfaces que cada uno tenía. Además, teníamos el inconveniente del factor tiempo puesto que todos trabajamos y/o estudiamos en cosas ajenas al programa, por ello temas como ReactJs no eran de nuestro gran dominio y por ello lo comentamos en la asesoría con el tutor quien nos permitió entregar las interfaces gráficas sin funcionalidad y sin necesidad de unirlo todo a ReactJs. </w:t>
+        <w:t xml:space="preserve">Debido a esta situación </w:t>
+      </w:r>
+      <w:r>
+        <w:rPr>
+          <w:rFonts w:ascii="Times New Roman" w:hAnsi="Times New Roman" w:cs="Times New Roman"/>
+          <w:sz w:val="24"/>
+          <w:szCs w:val="24"/>
+        </w:rPr>
+        <w:t>fue informado</w:t>
+      </w:r>
+      <w:r>
+        <w:rPr>
+          <w:rFonts w:ascii="Times New Roman" w:hAnsi="Times New Roman" w:cs="Times New Roman"/>
+          <w:sz w:val="24"/>
+          <w:szCs w:val="24"/>
+        </w:rPr>
+        <w:t xml:space="preserve"> el suceso en el </w:t>
+      </w:r>
+      <w:r>
+        <w:rPr>
+          <w:rFonts w:ascii="Times New Roman" w:hAnsi="Times New Roman" w:cs="Times New Roman"/>
+          <w:sz w:val="24"/>
+          <w:szCs w:val="24"/>
+        </w:rPr>
+        <w:t xml:space="preserve">formato </w:t>
+      </w:r>
+      <w:proofErr w:type="spellStart"/>
+      <w:r>
+        <w:rPr>
+          <w:rFonts w:ascii="Times New Roman" w:hAnsi="Times New Roman" w:cs="Times New Roman"/>
+          <w:sz w:val="24"/>
+          <w:szCs w:val="24"/>
+        </w:rPr>
+        <w:t>daily</w:t>
+      </w:r>
+      <w:proofErr w:type="spellEnd"/>
+      <w:r>
+        <w:rPr>
+          <w:rFonts w:ascii="Times New Roman" w:hAnsi="Times New Roman" w:cs="Times New Roman"/>
+          <w:sz w:val="24"/>
+          <w:szCs w:val="24"/>
+        </w:rPr>
+        <w:t xml:space="preserve"> del día correspondiente y procedimos a reordenar nuestro grupo y las responsabilidades para con las historias de usuario e interfaces que cada uno tenía. Además, teníamos el inconveniente del factor tiempo puesto que todos trabajamos y/o estudiamos en cosas ajenas al programa, por ello temas como ReactJs no eran de nuestro gran dominio y por ello lo comentamos en la asesoría con el tutor quien nos permitió entregar las interfaces gráficas sin funcionalidad y sin necesidad de unirlo todo a ReactJs. </w:t>
       </w:r>
     </w:p>
     <w:p>
@@ -1055,47 +1097,7 @@
           <w:sz w:val="24"/>
           <w:szCs w:val="24"/>
         </w:rPr>
-        <w:t xml:space="preserve">Muestra de </w:t>
-      </w:r>
-      <w:r>
-        <w:rPr>
-          <w:rFonts w:ascii="Times New Roman" w:hAnsi="Times New Roman" w:cs="Times New Roman"/>
-          <w:sz w:val="24"/>
-          <w:szCs w:val="24"/>
-        </w:rPr>
-        <w:t>códigos de</w:t>
-      </w:r>
-      <w:r>
-        <w:rPr>
-          <w:rFonts w:ascii="Times New Roman" w:hAnsi="Times New Roman" w:cs="Times New Roman"/>
-          <w:sz w:val="24"/>
-          <w:szCs w:val="24"/>
-        </w:rPr>
-        <w:t xml:space="preserve"> interfa</w:t>
-      </w:r>
-      <w:r>
-        <w:rPr>
-          <w:rFonts w:ascii="Times New Roman" w:hAnsi="Times New Roman" w:cs="Times New Roman"/>
-          <w:sz w:val="24"/>
-          <w:szCs w:val="24"/>
-        </w:rPr>
-        <w:t xml:space="preserve">z </w:t>
-      </w:r>
-      <w:r>
-        <w:rPr>
-          <w:rFonts w:ascii="Times New Roman" w:hAnsi="Times New Roman" w:cs="Times New Roman"/>
-          <w:sz w:val="24"/>
-          <w:szCs w:val="24"/>
-        </w:rPr>
-        <w:t xml:space="preserve">gráfica </w:t>
-      </w:r>
-      <w:r>
-        <w:rPr>
-          <w:rFonts w:ascii="Times New Roman" w:hAnsi="Times New Roman" w:cs="Times New Roman"/>
-          <w:sz w:val="24"/>
-          <w:szCs w:val="24"/>
-        </w:rPr>
-        <w:t>administrador de ventas y gestión de vendedores</w:t>
+        <w:t>Muestra de códigos de interfaz gráfica administrador de ventas y gestión de vendedores</w:t>
       </w:r>
     </w:p>
     <w:p>
@@ -1253,31 +1255,7 @@
           <w:sz w:val="24"/>
           <w:szCs w:val="24"/>
         </w:rPr>
-        <w:t xml:space="preserve">Muestra </w:t>
-      </w:r>
-      <w:r>
-        <w:rPr>
-          <w:rFonts w:ascii="Times New Roman" w:hAnsi="Times New Roman" w:cs="Times New Roman"/>
-          <w:sz w:val="24"/>
-          <w:szCs w:val="24"/>
-        </w:rPr>
-        <w:t xml:space="preserve">de </w:t>
-      </w:r>
-      <w:r>
-        <w:rPr>
-          <w:rFonts w:ascii="Times New Roman" w:hAnsi="Times New Roman" w:cs="Times New Roman"/>
-          <w:sz w:val="24"/>
-          <w:szCs w:val="24"/>
-        </w:rPr>
-        <w:t>la</w:t>
-      </w:r>
-      <w:r>
-        <w:rPr>
-          <w:rFonts w:ascii="Times New Roman" w:hAnsi="Times New Roman" w:cs="Times New Roman"/>
-          <w:sz w:val="24"/>
-          <w:szCs w:val="24"/>
-        </w:rPr>
-        <w:t xml:space="preserve"> interfaz gráfica administrador de ventas y gestión de vendedores</w:t>
+        <w:t>Muestra de la interfaz gráfica administrador de ventas y gestión de vendedores</w:t>
       </w:r>
       <w:r>
         <w:rPr>
@@ -1380,11 +1358,238 @@
         <w:ind w:firstLine="708"/>
         <w:rPr>
           <w:rFonts w:ascii="Times New Roman" w:hAnsi="Times New Roman" w:cs="Times New Roman"/>
+          <w:sz w:val="24"/>
+          <w:szCs w:val="24"/>
+        </w:rPr>
+      </w:pPr>
+      <w:r>
+        <w:rPr>
           <w:noProof/>
-          <w:sz w:val="24"/>
-          <w:szCs w:val="24"/>
-        </w:rPr>
-      </w:pPr>
+        </w:rPr>
+        <w:lastRenderedPageBreak/>
+        <w:drawing>
+          <wp:anchor distT="0" distB="0" distL="114300" distR="114300" simplePos="0" relativeHeight="251665408" behindDoc="0" locked="0" layoutInCell="1" allowOverlap="1" wp14:anchorId="0FCAB744" wp14:editId="71321B60">
+            <wp:simplePos x="0" y="0"/>
+            <wp:positionH relativeFrom="margin">
+              <wp:align>center</wp:align>
+            </wp:positionH>
+            <wp:positionV relativeFrom="paragraph">
+              <wp:posOffset>461645</wp:posOffset>
+            </wp:positionV>
+            <wp:extent cx="7057390" cy="3530196"/>
+            <wp:effectExtent l="0" t="0" r="0" b="0"/>
+            <wp:wrapSquare wrapText="bothSides"/>
+            <wp:docPr id="1" name="Imagen 1"/>
+            <wp:cNvGraphicFramePr>
+              <a:graphicFrameLocks xmlns:a="http://schemas.openxmlformats.org/drawingml/2006/main" noChangeAspect="1"/>
+            </wp:cNvGraphicFramePr>
+            <a:graphic xmlns:a="http://schemas.openxmlformats.org/drawingml/2006/main">
+              <a:graphicData uri="http://schemas.openxmlformats.org/drawingml/2006/picture">
+                <pic:pic xmlns:pic="http://schemas.openxmlformats.org/drawingml/2006/picture">
+                  <pic:nvPicPr>
+                    <pic:cNvPr id="1" name=""/>
+                    <pic:cNvPicPr/>
+                  </pic:nvPicPr>
+                  <pic:blipFill>
+                    <a:blip r:embed="rId13" cstate="print">
+                      <a:extLst>
+                        <a:ext uri="{28A0092B-C50C-407E-A947-70E740481C1C}">
+                          <a14:useLocalDpi xmlns:a14="http://schemas.microsoft.com/office/drawing/2010/main" val="0"/>
+                        </a:ext>
+                      </a:extLst>
+                    </a:blip>
+                    <a:stretch>
+                      <a:fillRect/>
+                    </a:stretch>
+                  </pic:blipFill>
+                  <pic:spPr>
+                    <a:xfrm>
+                      <a:off x="0" y="0"/>
+                      <a:ext cx="7057390" cy="3530196"/>
+                    </a:xfrm>
+                    <a:prstGeom prst="rect">
+                      <a:avLst/>
+                    </a:prstGeom>
+                  </pic:spPr>
+                </pic:pic>
+              </a:graphicData>
+            </a:graphic>
+            <wp14:sizeRelH relativeFrom="page">
+              <wp14:pctWidth>0</wp14:pctWidth>
+            </wp14:sizeRelH>
+            <wp14:sizeRelV relativeFrom="page">
+              <wp14:pctHeight>0</wp14:pctHeight>
+            </wp14:sizeRelV>
+          </wp:anchor>
+        </w:drawing>
+      </w:r>
+      <w:r>
+        <w:rPr>
+          <w:rFonts w:ascii="Times New Roman" w:hAnsi="Times New Roman" w:cs="Times New Roman"/>
+          <w:sz w:val="24"/>
+          <w:szCs w:val="24"/>
+        </w:rPr>
+        <w:t xml:space="preserve">Muestra de la interfaz gráfica </w:t>
+      </w:r>
+      <w:r>
+        <w:rPr>
+          <w:rFonts w:ascii="Times New Roman" w:hAnsi="Times New Roman" w:cs="Times New Roman"/>
+          <w:sz w:val="24"/>
+          <w:szCs w:val="24"/>
+        </w:rPr>
+        <w:t>LOGIN</w:t>
+      </w:r>
+    </w:p>
+    <w:p>
+      <w:pPr>
+        <w:spacing w:line="480" w:lineRule="auto"/>
+        <w:ind w:firstLine="708"/>
+        <w:rPr>
+          <w:rFonts w:ascii="Times New Roman" w:hAnsi="Times New Roman" w:cs="Times New Roman"/>
+          <w:sz w:val="24"/>
+          <w:szCs w:val="24"/>
+        </w:rPr>
+      </w:pPr>
+    </w:p>
+    <w:p>
+      <w:pPr>
+        <w:spacing w:line="480" w:lineRule="auto"/>
+        <w:ind w:firstLine="708"/>
+        <w:rPr>
+          <w:rFonts w:ascii="Times New Roman" w:hAnsi="Times New Roman" w:cs="Times New Roman"/>
+          <w:sz w:val="24"/>
+          <w:szCs w:val="24"/>
+        </w:rPr>
+      </w:pPr>
+      <w:r>
+        <w:rPr>
+          <w:rFonts w:ascii="Times New Roman" w:hAnsi="Times New Roman" w:cs="Times New Roman"/>
+          <w:sz w:val="24"/>
+          <w:szCs w:val="24"/>
+        </w:rPr>
+        <w:t xml:space="preserve">Muestra </w:t>
+      </w:r>
+      <w:r>
+        <w:rPr>
+          <w:rFonts w:ascii="Times New Roman" w:hAnsi="Times New Roman" w:cs="Times New Roman"/>
+          <w:sz w:val="24"/>
+          <w:szCs w:val="24"/>
+        </w:rPr>
+        <w:t xml:space="preserve">del código HTML y CSS </w:t>
+      </w:r>
+      <w:r>
+        <w:rPr>
+          <w:rFonts w:ascii="Times New Roman" w:hAnsi="Times New Roman" w:cs="Times New Roman"/>
+          <w:sz w:val="24"/>
+          <w:szCs w:val="24"/>
+        </w:rPr>
+        <w:t>de la interfaz gráfica LOGIN</w:t>
+      </w:r>
+    </w:p>
+    <w:p>
+      <w:pPr>
+        <w:spacing w:line="480" w:lineRule="auto"/>
+        <w:ind w:firstLine="708"/>
+        <w:rPr>
+          <w:rFonts w:ascii="Times New Roman" w:hAnsi="Times New Roman" w:cs="Times New Roman"/>
+          <w:noProof/>
+          <w:sz w:val="24"/>
+          <w:szCs w:val="24"/>
+        </w:rPr>
+      </w:pPr>
+      <w:r>
+        <w:rPr>
+          <w:noProof/>
+        </w:rPr>
+        <w:drawing>
+          <wp:inline distT="0" distB="0" distL="0" distR="0" wp14:anchorId="7927122A" wp14:editId="45572D05">
+            <wp:extent cx="5942917" cy="3276693"/>
+            <wp:effectExtent l="0" t="0" r="1270" b="0"/>
+            <wp:docPr id="2" name="Imagen 2"/>
+            <wp:cNvGraphicFramePr>
+              <a:graphicFrameLocks xmlns:a="http://schemas.openxmlformats.org/drawingml/2006/main" noChangeAspect="1"/>
+            </wp:cNvGraphicFramePr>
+            <a:graphic xmlns:a="http://schemas.openxmlformats.org/drawingml/2006/main">
+              <a:graphicData uri="http://schemas.openxmlformats.org/drawingml/2006/picture">
+                <pic:pic xmlns:pic="http://schemas.openxmlformats.org/drawingml/2006/picture">
+                  <pic:nvPicPr>
+                    <pic:cNvPr id="1" name=""/>
+                    <pic:cNvPicPr/>
+                  </pic:nvPicPr>
+                  <pic:blipFill>
+                    <a:blip r:embed="rId14"/>
+                    <a:stretch>
+                      <a:fillRect/>
+                    </a:stretch>
+                  </pic:blipFill>
+                  <pic:spPr>
+                    <a:xfrm>
+                      <a:off x="0" y="0"/>
+                      <a:ext cx="5957835" cy="3284918"/>
+                    </a:xfrm>
+                    <a:prstGeom prst="rect">
+                      <a:avLst/>
+                    </a:prstGeom>
+                  </pic:spPr>
+                </pic:pic>
+              </a:graphicData>
+            </a:graphic>
+          </wp:inline>
+        </w:drawing>
+      </w:r>
+    </w:p>
+    <w:p>
+      <w:pPr>
+        <w:spacing w:line="480" w:lineRule="auto"/>
+        <w:ind w:firstLine="708"/>
+        <w:rPr>
+          <w:rFonts w:ascii="Times New Roman" w:hAnsi="Times New Roman" w:cs="Times New Roman"/>
+          <w:noProof/>
+          <w:sz w:val="24"/>
+          <w:szCs w:val="24"/>
+        </w:rPr>
+      </w:pPr>
+      <w:r>
+        <w:rPr>
+          <w:noProof/>
+        </w:rPr>
+        <w:lastRenderedPageBreak/>
+        <w:drawing>
+          <wp:inline distT="0" distB="0" distL="0" distR="0" wp14:anchorId="0CA92828" wp14:editId="24118FE3">
+            <wp:extent cx="5971540" cy="3978910"/>
+            <wp:effectExtent l="0" t="0" r="0" b="2540"/>
+            <wp:docPr id="4" name="Imagen 4"/>
+            <wp:cNvGraphicFramePr>
+              <a:graphicFrameLocks xmlns:a="http://schemas.openxmlformats.org/drawingml/2006/main" noChangeAspect="1"/>
+            </wp:cNvGraphicFramePr>
+            <a:graphic xmlns:a="http://schemas.openxmlformats.org/drawingml/2006/main">
+              <a:graphicData uri="http://schemas.openxmlformats.org/drawingml/2006/picture">
+                <pic:pic xmlns:pic="http://schemas.openxmlformats.org/drawingml/2006/picture">
+                  <pic:nvPicPr>
+                    <pic:cNvPr id="1" name=""/>
+                    <pic:cNvPicPr/>
+                  </pic:nvPicPr>
+                  <pic:blipFill>
+                    <a:blip r:embed="rId15"/>
+                    <a:stretch>
+                      <a:fillRect/>
+                    </a:stretch>
+                  </pic:blipFill>
+                  <pic:spPr>
+                    <a:xfrm>
+                      <a:off x="0" y="0"/>
+                      <a:ext cx="5971540" cy="3978910"/>
+                    </a:xfrm>
+                    <a:prstGeom prst="rect">
+                      <a:avLst/>
+                    </a:prstGeom>
+                  </pic:spPr>
+                </pic:pic>
+              </a:graphicData>
+            </a:graphic>
+          </wp:inline>
+        </w:drawing>
+      </w:r>
     </w:p>
     <w:p>
       <w:pPr>

</xml_diff>

<commit_message>
adicion proceso y pantallazos interfaz gestion usuarios
</commit_message>
<xml_diff>
--- a/SPRINT 2/Sprint2_Equipo_CoffeeCoders.docx
+++ b/SPRINT 2/Sprint2_Equipo_CoffeeCoders.docx
@@ -1,6 +1,6 @@
 
 <file path=word/document.xml><?xml version="1.0" encoding="utf-8"?>
-<w:document xmlns:wpc="http://schemas.microsoft.com/office/word/2010/wordprocessingCanvas" xmlns:cx="http://schemas.microsoft.com/office/drawing/2014/chartex" xmlns:cx1="http://schemas.microsoft.com/office/drawing/2015/9/8/chartex" xmlns:cx2="http://schemas.microsoft.com/office/drawing/2015/10/21/chartex" xmlns:cx3="http://schemas.microsoft.com/office/drawing/2016/5/9/chartex" xmlns:cx4="http://schemas.microsoft.com/office/drawing/2016/5/10/chartex" xmlns:cx5="http://schemas.microsoft.com/office/drawing/2016/5/11/chartex" xmlns:cx6="http://schemas.microsoft.com/office/drawing/2016/5/12/chartex" xmlns:cx7="http://schemas.microsoft.com/office/drawing/2016/5/13/chartex" xmlns:cx8="http://schemas.microsoft.com/office/drawing/2016/5/14/chartex" xmlns:mc="http://schemas.openxmlformats.org/markup-compatibility/2006" xmlns:aink="http://schemas.microsoft.com/office/drawing/2016/ink" xmlns:am3d="http://schemas.microsoft.com/office/drawing/2017/model3d" xmlns:o="urn:schemas-microsoft-com:office:office" xmlns:r="http://schemas.openxmlformats.org/officeDocument/2006/relationships" xmlns:m="http://schemas.openxmlformats.org/officeDocument/2006/math" xmlns:v="urn:schemas-microsoft-com:vml" xmlns:wp14="http://schemas.microsoft.com/office/word/2010/wordprocessingDrawing" xmlns:wp="http://schemas.openxmlformats.org/drawingml/2006/wordprocessingDrawing" xmlns:w10="urn:schemas-microsoft-com:office:word" xmlns:w="http://schemas.openxmlformats.org/wordprocessingml/2006/main" xmlns:w14="http://schemas.microsoft.com/office/word/2010/wordml" xmlns:w15="http://schemas.microsoft.com/office/word/2012/wordml" xmlns:w16cex="http://schemas.microsoft.com/office/word/2018/wordml/cex" xmlns:w16cid="http://schemas.microsoft.com/office/word/2016/wordml/cid" xmlns:w16="http://schemas.microsoft.com/office/word/2018/wordml" xmlns:w16sdtdh="http://schemas.microsoft.com/office/word/2020/wordml/sdtdatahash" xmlns:w16se="http://schemas.microsoft.com/office/word/2015/wordml/symex" xmlns:wpg="http://schemas.microsoft.com/office/word/2010/wordprocessingGroup" xmlns:wpi="http://schemas.microsoft.com/office/word/2010/wordprocessingInk" xmlns:wne="http://schemas.microsoft.com/office/word/2006/wordml" xmlns:wps="http://schemas.microsoft.com/office/word/2010/wordprocessingShape" mc:Ignorable="w14 w15 w16se w16cid w16 w16cex w16sdtdh wp14">
+<w:document xmlns:wpc="http://schemas.microsoft.com/office/word/2010/wordprocessingCanvas" xmlns:cx="http://schemas.microsoft.com/office/drawing/2014/chartex" xmlns:cx1="http://schemas.microsoft.com/office/drawing/2015/9/8/chartex" xmlns:cx2="http://schemas.microsoft.com/office/drawing/2015/10/21/chartex" xmlns:cx3="http://schemas.microsoft.com/office/drawing/2016/5/9/chartex" xmlns:cx4="http://schemas.microsoft.com/office/drawing/2016/5/10/chartex" xmlns:cx5="http://schemas.microsoft.com/office/drawing/2016/5/11/chartex" xmlns:cx6="http://schemas.microsoft.com/office/drawing/2016/5/12/chartex" xmlns:cx7="http://schemas.microsoft.com/office/drawing/2016/5/13/chartex" xmlns:cx8="http://schemas.microsoft.com/office/drawing/2016/5/14/chartex" xmlns:mc="http://schemas.openxmlformats.org/markup-compatibility/2006" xmlns:aink="http://schemas.microsoft.com/office/drawing/2016/ink" xmlns:am3d="http://schemas.microsoft.com/office/drawing/2017/model3d" xmlns:o="urn:schemas-microsoft-com:office:office" xmlns:r="http://schemas.openxmlformats.org/officeDocument/2006/relationships" xmlns:m="http://schemas.openxmlformats.org/officeDocument/2006/math" xmlns:v="urn:schemas-microsoft-com:vml" xmlns:wp14="http://schemas.microsoft.com/office/word/2010/wordprocessingDrawing" xmlns:wp="http://schemas.openxmlformats.org/drawingml/2006/wordprocessingDrawing" xmlns:w10="urn:schemas-microsoft-com:office:word" xmlns:w="http://schemas.openxmlformats.org/wordprocessingml/2006/main" xmlns:w14="http://schemas.microsoft.com/office/word/2010/wordml" xmlns:w15="http://schemas.microsoft.com/office/word/2012/wordml" xmlns:w16cex="http://schemas.microsoft.com/office/word/2018/wordml/cex" xmlns:w16cid="http://schemas.microsoft.com/office/word/2016/wordml/cid" xmlns:w16="http://schemas.microsoft.com/office/word/2018/wordml" xmlns:w16se="http://schemas.microsoft.com/office/word/2015/wordml/symex" xmlns:wpg="http://schemas.microsoft.com/office/word/2010/wordprocessingGroup" xmlns:wpi="http://schemas.microsoft.com/office/word/2010/wordprocessingInk" xmlns:wne="http://schemas.microsoft.com/office/word/2006/wordml" xmlns:wps="http://schemas.microsoft.com/office/word/2010/wordprocessingShape" mc:Ignorable="w14 w15 w16se w16cid w16 w16cex wp14">
   <w:body>
     <w:p>
       <w:pPr>
@@ -149,13 +149,15 @@
           <w:rFonts w:ascii="Times New Roman" w:hAnsi="Times New Roman" w:cs="Times New Roman"/>
           <w:sz w:val="24"/>
           <w:szCs w:val="24"/>
-        </w:rPr>
-      </w:pPr>
-      <w:r>
-        <w:rPr>
-          <w:rFonts w:ascii="Times New Roman" w:hAnsi="Times New Roman" w:cs="Times New Roman"/>
-          <w:sz w:val="24"/>
-          <w:szCs w:val="24"/>
+          <w:lang w:val="de-DE"/>
+        </w:rPr>
+      </w:pPr>
+      <w:r>
+        <w:rPr>
+          <w:rFonts w:ascii="Times New Roman" w:hAnsi="Times New Roman" w:cs="Times New Roman"/>
+          <w:sz w:val="24"/>
+          <w:szCs w:val="24"/>
+          <w:lang w:val="de-DE"/>
         </w:rPr>
         <w:t>Katerin Restrepo Cano</w:t>
       </w:r>
@@ -164,6 +166,7 @@
           <w:rFonts w:ascii="Times New Roman" w:hAnsi="Times New Roman" w:cs="Times New Roman"/>
           <w:sz w:val="24"/>
           <w:szCs w:val="24"/>
+          <w:lang w:val="de-DE"/>
         </w:rPr>
         <w:t>-1017248147-restreka28@gmail.com</w:t>
       </w:r>
@@ -539,43 +542,7 @@
           <w:sz w:val="24"/>
           <w:szCs w:val="24"/>
         </w:rPr>
-        <w:t xml:space="preserve"> </w:t>
-      </w:r>
-      <w:proofErr w:type="spellStart"/>
-      <w:r>
-        <w:rPr>
-          <w:rFonts w:ascii="Times New Roman" w:hAnsi="Times New Roman" w:cs="Times New Roman"/>
-          <w:sz w:val="24"/>
-          <w:szCs w:val="24"/>
-        </w:rPr>
-        <w:t>Coffee</w:t>
-      </w:r>
-      <w:proofErr w:type="spellEnd"/>
-      <w:r>
-        <w:rPr>
-          <w:rFonts w:ascii="Times New Roman" w:hAnsi="Times New Roman" w:cs="Times New Roman"/>
-          <w:sz w:val="24"/>
-          <w:szCs w:val="24"/>
-        </w:rPr>
-        <w:t xml:space="preserve"> </w:t>
-      </w:r>
-      <w:proofErr w:type="spellStart"/>
-      <w:r>
-        <w:rPr>
-          <w:rFonts w:ascii="Times New Roman" w:hAnsi="Times New Roman" w:cs="Times New Roman"/>
-          <w:sz w:val="24"/>
-          <w:szCs w:val="24"/>
-        </w:rPr>
-        <w:t>Coders</w:t>
-      </w:r>
-      <w:proofErr w:type="spellEnd"/>
-      <w:r>
-        <w:rPr>
-          <w:rFonts w:ascii="Times New Roman" w:hAnsi="Times New Roman" w:cs="Times New Roman"/>
-          <w:sz w:val="24"/>
-          <w:szCs w:val="24"/>
-        </w:rPr>
-        <w:t xml:space="preserve">, </w:t>
+        <w:t xml:space="preserve"> Coffee Coders, </w:t>
       </w:r>
       <w:r>
         <w:rPr>
@@ -637,23 +604,13 @@
         </w:rPr>
         <w:t xml:space="preserve">formato </w:t>
       </w:r>
-      <w:proofErr w:type="spellStart"/>
-      <w:r>
-        <w:rPr>
-          <w:rFonts w:ascii="Times New Roman" w:hAnsi="Times New Roman" w:cs="Times New Roman"/>
-          <w:sz w:val="24"/>
-          <w:szCs w:val="24"/>
-        </w:rPr>
-        <w:t>daily</w:t>
-      </w:r>
-      <w:proofErr w:type="spellEnd"/>
-      <w:r>
-        <w:rPr>
-          <w:rFonts w:ascii="Times New Roman" w:hAnsi="Times New Roman" w:cs="Times New Roman"/>
-          <w:sz w:val="24"/>
-          <w:szCs w:val="24"/>
-        </w:rPr>
-        <w:t xml:space="preserve"> del día correspondiente y procedimos a reordenar nuestro grupo y las responsabilidades para con las historias de usuario e interfaces que cada uno tenía. Además, teníamos el inconveniente del factor tiempo puesto que todos trabajamos y/o estudiamos en cosas ajenas al programa, por ello temas como ReactJs no eran de nuestro gran dominio y por ello lo comentamos en la asesoría con el tutor quien nos permitió entregar las interfaces gráficas sin funcionalidad y sin necesidad de unirlo todo a ReactJs. </w:t>
+      <w:r>
+        <w:rPr>
+          <w:rFonts w:ascii="Times New Roman" w:hAnsi="Times New Roman" w:cs="Times New Roman"/>
+          <w:sz w:val="24"/>
+          <w:szCs w:val="24"/>
+        </w:rPr>
+        <w:t xml:space="preserve">daily del día correspondiente y procedimos a reordenar nuestro grupo y las responsabilidades para con las historias de usuario e interfaces que cada uno tenía. Además, teníamos el inconveniente del factor tiempo puesto que todos trabajamos y/o estudiamos en cosas ajenas al programa, por ello temas como ReactJs no eran de nuestro gran dominio y por ello lo comentamos en la asesoría con el tutor quien nos permitió entregar las interfaces gráficas sin funcionalidad y sin necesidad de unirlo todo a ReactJs. </w:t>
       </w:r>
     </w:p>
     <w:p>
@@ -673,43 +630,7 @@
           <w:sz w:val="24"/>
           <w:szCs w:val="24"/>
         </w:rPr>
-        <w:t xml:space="preserve">A pesar de ello, algunos integrantes del equipo se deciden a explorar ReactJs para adjuntar allí el proyecto de todo el equipo y tratar de hacer mejor nuestro trabajo. Todo ello entonces denota el compromiso que tenemos como equipo en búsqueda de buenos resultados teniendo en cuenta nuestras habilidades y manejos del tiempo, realizamos trabajo colaborativo y nos entendemos muy bien, a pesar de quedar 4 integrantes deseamos continuar así y poner de nuestro esfuerzo para lograr lo esperado. Para ello, nos reunimos diariamente por Google </w:t>
-      </w:r>
-      <w:proofErr w:type="spellStart"/>
-      <w:r>
-        <w:rPr>
-          <w:rFonts w:ascii="Times New Roman" w:hAnsi="Times New Roman" w:cs="Times New Roman"/>
-          <w:sz w:val="24"/>
-          <w:szCs w:val="24"/>
-        </w:rPr>
-        <w:t>Meet</w:t>
-      </w:r>
-      <w:proofErr w:type="spellEnd"/>
-      <w:r>
-        <w:rPr>
-          <w:rFonts w:ascii="Times New Roman" w:hAnsi="Times New Roman" w:cs="Times New Roman"/>
-          <w:sz w:val="24"/>
-          <w:szCs w:val="24"/>
-        </w:rPr>
-        <w:t xml:space="preserve"> para hacer el daily, dialogar sobre impedimentos, dudas y avances que estamos teniendo, acorde a las historias de usuario y tareas que nos asignamos desde el inicio del sprint haciéndolas evidentes en Trello con el nombre de cada integrante. Cuando se presentó la ausencia del compañero antes mencionado, voluntariamente y con mucha disposición asumimos cada uno parte del trabajo que faltaba allí por completar, donde hay encargados para historias de usuario, para buen manejo del </w:t>
-      </w:r>
-      <w:proofErr w:type="spellStart"/>
-      <w:r>
-        <w:rPr>
-          <w:rFonts w:ascii="Times New Roman" w:hAnsi="Times New Roman" w:cs="Times New Roman"/>
-          <w:sz w:val="24"/>
-          <w:szCs w:val="24"/>
-        </w:rPr>
-        <w:t>trello</w:t>
-      </w:r>
-      <w:proofErr w:type="spellEnd"/>
-      <w:r>
-        <w:rPr>
-          <w:rFonts w:ascii="Times New Roman" w:hAnsi="Times New Roman" w:cs="Times New Roman"/>
-          <w:sz w:val="24"/>
-          <w:szCs w:val="24"/>
-        </w:rPr>
-        <w:t xml:space="preserve">, para buen </w:t>
+        <w:t xml:space="preserve">A pesar de ello, algunos integrantes del equipo se deciden a explorar ReactJs para adjuntar allí el proyecto de todo el equipo y tratar de hacer mejor nuestro trabajo. Todo ello entonces denota el compromiso que tenemos como equipo en búsqueda de buenos resultados teniendo en cuenta nuestras habilidades y manejos del tiempo, realizamos trabajo colaborativo y nos entendemos muy bien, a pesar de quedar 4 integrantes deseamos continuar así y poner de nuestro esfuerzo para lograr lo esperado. Para ello, nos reunimos diariamente por Google Meet para hacer el daily, dialogar sobre impedimentos, dudas y avances que estamos teniendo, acorde a las historias de usuario y tareas que nos asignamos desde el inicio del sprint haciéndolas evidentes en Trello con el nombre de cada integrante. Cuando se presentó la ausencia del compañero antes mencionado, voluntariamente y con mucha disposición asumimos cada uno parte del trabajo que faltaba allí por completar, donde hay encargados para historias de usuario, para buen manejo del trello, para buen </w:t>
       </w:r>
       <w:r>
         <w:rPr>
@@ -718,25 +639,7 @@
           <w:szCs w:val="24"/>
         </w:rPr>
         <w:lastRenderedPageBreak/>
-        <w:t xml:space="preserve">manejo del </w:t>
-      </w:r>
-      <w:proofErr w:type="spellStart"/>
-      <w:r>
-        <w:rPr>
-          <w:rFonts w:ascii="Times New Roman" w:hAnsi="Times New Roman" w:cs="Times New Roman"/>
-          <w:sz w:val="24"/>
-          <w:szCs w:val="24"/>
-        </w:rPr>
-        <w:t>github</w:t>
-      </w:r>
-      <w:proofErr w:type="spellEnd"/>
-      <w:r>
-        <w:rPr>
-          <w:rFonts w:ascii="Times New Roman" w:hAnsi="Times New Roman" w:cs="Times New Roman"/>
-          <w:sz w:val="24"/>
-          <w:szCs w:val="24"/>
-        </w:rPr>
-        <w:t>, para unión del proyecto en ReactJs, entre otras funcionalidades que surgen acorde los requerimientos</w:t>
+        <w:t>manejo del github, para unión del proyecto en ReactJs, entre otras funcionalidades que surgen acorde los requerimientos</w:t>
       </w:r>
       <w:r>
         <w:rPr>
@@ -928,8 +831,6 @@
       <w:r>
         <w:rPr>
           <w:rFonts w:ascii="Times New Roman" w:hAnsi="Times New Roman" w:cs="Times New Roman"/>
-          <w:b/>
-          <w:bCs/>
           <w:noProof/>
           <w:sz w:val="24"/>
           <w:szCs w:val="24"/>
@@ -1004,18 +905,8 @@
           <w:sz w:val="24"/>
           <w:szCs w:val="24"/>
         </w:rPr>
-        <w:t xml:space="preserve">nterfaz gráfica diseñada en </w:t>
-      </w:r>
-      <w:proofErr w:type="spellStart"/>
-      <w:r>
-        <w:rPr>
-          <w:rFonts w:ascii="Times New Roman" w:hAnsi="Times New Roman" w:cs="Times New Roman"/>
-          <w:sz w:val="24"/>
-          <w:szCs w:val="24"/>
-        </w:rPr>
-        <w:t>Figma</w:t>
-      </w:r>
-      <w:proofErr w:type="spellEnd"/>
+        <w:t>nterfaz gráfica diseñada en Figma</w:t>
+      </w:r>
     </w:p>
     <w:p>
       <w:pPr>
@@ -1194,13 +1085,76 @@
         </w:rPr>
         <w:lastRenderedPageBreak/>
         <w:drawing>
-          <wp:anchor distT="0" distB="0" distL="114300" distR="114300" simplePos="0" relativeHeight="251663360" behindDoc="0" locked="0" layoutInCell="1" allowOverlap="1" wp14:anchorId="63512F35" wp14:editId="104004E3">
+          <wp:anchor distT="0" distB="0" distL="114300" distR="114300" simplePos="0" relativeHeight="251664384" behindDoc="0" locked="0" layoutInCell="1" allowOverlap="1" wp14:anchorId="147AF425" wp14:editId="4FF400B1">
             <wp:simplePos x="0" y="0"/>
             <wp:positionH relativeFrom="margin">
-              <wp:posOffset>-678180</wp:posOffset>
+              <wp:posOffset>-650240</wp:posOffset>
             </wp:positionH>
             <wp:positionV relativeFrom="margin">
-              <wp:posOffset>347345</wp:posOffset>
+              <wp:posOffset>4462145</wp:posOffset>
+            </wp:positionV>
+            <wp:extent cx="7356475" cy="3743325"/>
+            <wp:effectExtent l="0" t="0" r="0" b="9525"/>
+            <wp:wrapSquare wrapText="bothSides"/>
+            <wp:docPr id="8" name="Imagen 8"/>
+            <wp:cNvGraphicFramePr>
+              <a:graphicFrameLocks xmlns:a="http://schemas.openxmlformats.org/drawingml/2006/main" noChangeAspect="1"/>
+            </wp:cNvGraphicFramePr>
+            <a:graphic xmlns:a="http://schemas.openxmlformats.org/drawingml/2006/main">
+              <a:graphicData uri="http://schemas.openxmlformats.org/drawingml/2006/picture">
+                <pic:pic xmlns:pic="http://schemas.openxmlformats.org/drawingml/2006/picture">
+                  <pic:nvPicPr>
+                    <pic:cNvPr id="8" name="Imagen 8"/>
+                    <pic:cNvPicPr/>
+                  </pic:nvPicPr>
+                  <pic:blipFill>
+                    <a:blip r:embed="rId11">
+                      <a:extLst>
+                        <a:ext uri="{28A0092B-C50C-407E-A947-70E740481C1C}">
+                          <a14:useLocalDpi xmlns:a14="http://schemas.microsoft.com/office/drawing/2010/main" val="0"/>
+                        </a:ext>
+                      </a:extLst>
+                    </a:blip>
+                    <a:stretch>
+                      <a:fillRect/>
+                    </a:stretch>
+                  </pic:blipFill>
+                  <pic:spPr>
+                    <a:xfrm>
+                      <a:off x="0" y="0"/>
+                      <a:ext cx="7356475" cy="3743325"/>
+                    </a:xfrm>
+                    <a:prstGeom prst="rect">
+                      <a:avLst/>
+                    </a:prstGeom>
+                  </pic:spPr>
+                </pic:pic>
+              </a:graphicData>
+            </a:graphic>
+            <wp14:sizeRelH relativeFrom="margin">
+              <wp14:pctWidth>0</wp14:pctWidth>
+            </wp14:sizeRelH>
+            <wp14:sizeRelV relativeFrom="margin">
+              <wp14:pctHeight>0</wp14:pctHeight>
+            </wp14:sizeRelV>
+          </wp:anchor>
+        </w:drawing>
+      </w:r>
+      <w:r>
+        <w:rPr>
+          <w:rFonts w:ascii="Times New Roman" w:hAnsi="Times New Roman" w:cs="Times New Roman"/>
+          <w:noProof/>
+          <w:sz w:val="24"/>
+          <w:szCs w:val="24"/>
+        </w:rPr>
+        <w:drawing>
+          <wp:anchor distT="0" distB="0" distL="114300" distR="114300" simplePos="0" relativeHeight="251663360" behindDoc="0" locked="0" layoutInCell="1" allowOverlap="1" wp14:anchorId="63512F35" wp14:editId="32C8FD95">
+            <wp:simplePos x="0" y="0"/>
+            <wp:positionH relativeFrom="margin">
+              <wp:posOffset>-659130</wp:posOffset>
+            </wp:positionH>
+            <wp:positionV relativeFrom="margin">
+              <wp:posOffset>562610</wp:posOffset>
             </wp:positionV>
             <wp:extent cx="7368540" cy="3756660"/>
             <wp:effectExtent l="0" t="0" r="3810" b="0"/>
@@ -1217,7 +1171,7 @@
                     <pic:cNvPicPr/>
                   </pic:nvPicPr>
                   <pic:blipFill>
-                    <a:blip r:embed="rId11">
+                    <a:blip r:embed="rId12">
                       <a:extLst>
                         <a:ext uri="{28A0092B-C50C-407E-A947-70E740481C1C}">
                           <a14:useLocalDpi xmlns:a14="http://schemas.microsoft.com/office/drawing/2010/main" val="0"/>
@@ -1265,92 +1219,6 @@
         </w:rPr>
         <w:t xml:space="preserve"> ejecutada</w:t>
       </w:r>
-    </w:p>
-    <w:p>
-      <w:pPr>
-        <w:spacing w:line="480" w:lineRule="auto"/>
-        <w:ind w:firstLine="708"/>
-        <w:rPr>
-          <w:rFonts w:ascii="Times New Roman" w:hAnsi="Times New Roman" w:cs="Times New Roman"/>
-          <w:sz w:val="24"/>
-          <w:szCs w:val="24"/>
-        </w:rPr>
-      </w:pPr>
-      <w:r>
-        <w:rPr>
-          <w:rFonts w:ascii="Times New Roman" w:hAnsi="Times New Roman" w:cs="Times New Roman"/>
-          <w:noProof/>
-          <w:sz w:val="24"/>
-          <w:szCs w:val="24"/>
-        </w:rPr>
-        <w:drawing>
-          <wp:anchor distT="0" distB="0" distL="114300" distR="114300" simplePos="0" relativeHeight="251664384" behindDoc="0" locked="0" layoutInCell="1" allowOverlap="1" wp14:anchorId="147AF425" wp14:editId="2D5488A5">
-            <wp:simplePos x="0" y="0"/>
-            <wp:positionH relativeFrom="margin">
-              <wp:posOffset>-662305</wp:posOffset>
-            </wp:positionH>
-            <wp:positionV relativeFrom="margin">
-              <wp:posOffset>4319270</wp:posOffset>
-            </wp:positionV>
-            <wp:extent cx="7356475" cy="3743325"/>
-            <wp:effectExtent l="0" t="0" r="0" b="9525"/>
-            <wp:wrapSquare wrapText="bothSides"/>
-            <wp:docPr id="8" name="Imagen 8"/>
-            <wp:cNvGraphicFramePr>
-              <a:graphicFrameLocks xmlns:a="http://schemas.openxmlformats.org/drawingml/2006/main" noChangeAspect="1"/>
-            </wp:cNvGraphicFramePr>
-            <a:graphic xmlns:a="http://schemas.openxmlformats.org/drawingml/2006/main">
-              <a:graphicData uri="http://schemas.openxmlformats.org/drawingml/2006/picture">
-                <pic:pic xmlns:pic="http://schemas.openxmlformats.org/drawingml/2006/picture">
-                  <pic:nvPicPr>
-                    <pic:cNvPr id="8" name="Imagen 8"/>
-                    <pic:cNvPicPr/>
-                  </pic:nvPicPr>
-                  <pic:blipFill>
-                    <a:blip r:embed="rId12">
-                      <a:extLst>
-                        <a:ext uri="{28A0092B-C50C-407E-A947-70E740481C1C}">
-                          <a14:useLocalDpi xmlns:a14="http://schemas.microsoft.com/office/drawing/2010/main" val="0"/>
-                        </a:ext>
-                      </a:extLst>
-                    </a:blip>
-                    <a:stretch>
-                      <a:fillRect/>
-                    </a:stretch>
-                  </pic:blipFill>
-                  <pic:spPr>
-                    <a:xfrm>
-                      <a:off x="0" y="0"/>
-                      <a:ext cx="7356475" cy="3743325"/>
-                    </a:xfrm>
-                    <a:prstGeom prst="rect">
-                      <a:avLst/>
-                    </a:prstGeom>
-                  </pic:spPr>
-                </pic:pic>
-              </a:graphicData>
-            </a:graphic>
-            <wp14:sizeRelH relativeFrom="margin">
-              <wp14:pctWidth>0</wp14:pctWidth>
-            </wp14:sizeRelH>
-            <wp14:sizeRelV relativeFrom="margin">
-              <wp14:pctHeight>0</wp14:pctHeight>
-            </wp14:sizeRelV>
-          </wp:anchor>
-        </w:drawing>
-      </w:r>
-    </w:p>
-    <w:p>
-      <w:pPr>
-        <w:spacing w:line="480" w:lineRule="auto"/>
-        <w:ind w:firstLine="708"/>
-        <w:rPr>
-          <w:rFonts w:ascii="Times New Roman" w:hAnsi="Times New Roman" w:cs="Times New Roman"/>
-          <w:noProof/>
-          <w:sz w:val="24"/>
-          <w:szCs w:val="24"/>
-        </w:rPr>
-      </w:pPr>
     </w:p>
     <w:p>
       <w:pPr>
@@ -1429,15 +1297,7 @@
           <w:sz w:val="24"/>
           <w:szCs w:val="24"/>
         </w:rPr>
-        <w:t xml:space="preserve">Muestra de la interfaz gráfica </w:t>
-      </w:r>
-      <w:r>
-        <w:rPr>
-          <w:rFonts w:ascii="Times New Roman" w:hAnsi="Times New Roman" w:cs="Times New Roman"/>
-          <w:sz w:val="24"/>
-          <w:szCs w:val="24"/>
-        </w:rPr>
-        <w:t>LOGIN</w:t>
+        <w:t>Muestra de la interfaz gráfica LOGIN</w:t>
       </w:r>
     </w:p>
     <w:p>
@@ -1467,29 +1327,14 @@
           <w:sz w:val="24"/>
           <w:szCs w:val="24"/>
         </w:rPr>
-        <w:t xml:space="preserve">Muestra </w:t>
-      </w:r>
-      <w:r>
-        <w:rPr>
-          <w:rFonts w:ascii="Times New Roman" w:hAnsi="Times New Roman" w:cs="Times New Roman"/>
-          <w:sz w:val="24"/>
-          <w:szCs w:val="24"/>
-        </w:rPr>
-        <w:t xml:space="preserve">del código HTML y CSS </w:t>
-      </w:r>
-      <w:r>
-        <w:rPr>
-          <w:rFonts w:ascii="Times New Roman" w:hAnsi="Times New Roman" w:cs="Times New Roman"/>
-          <w:sz w:val="24"/>
-          <w:szCs w:val="24"/>
-        </w:rPr>
-        <w:t>de la interfaz gráfica LOGIN</w:t>
+        <w:t>Muestra del código HTML y CSS de la interfaz gráfica LOGIN</w:t>
       </w:r>
     </w:p>
     <w:p>
       <w:pPr>
         <w:spacing w:line="480" w:lineRule="auto"/>
         <w:ind w:firstLine="708"/>
+        <w:jc w:val="center"/>
         <w:rPr>
           <w:rFonts w:ascii="Times New Roman" w:hAnsi="Times New Roman" w:cs="Times New Roman"/>
           <w:noProof/>
@@ -1609,28 +1454,297 @@
         <w:ind w:firstLine="708"/>
         <w:rPr>
           <w:rFonts w:ascii="Times New Roman" w:hAnsi="Times New Roman" w:cs="Times New Roman"/>
+          <w:sz w:val="24"/>
+          <w:szCs w:val="24"/>
+        </w:rPr>
+      </w:pPr>
+      <w:r>
+        <w:rPr>
+          <w:rFonts w:ascii="Times New Roman" w:hAnsi="Times New Roman" w:cs="Times New Roman"/>
+          <w:sz w:val="24"/>
+          <w:szCs w:val="24"/>
+        </w:rPr>
+        <w:t xml:space="preserve">Muestra </w:t>
+      </w:r>
+      <w:r>
+        <w:rPr>
+          <w:rFonts w:ascii="Times New Roman" w:hAnsi="Times New Roman" w:cs="Times New Roman"/>
+          <w:sz w:val="24"/>
+          <w:szCs w:val="24"/>
+        </w:rPr>
+        <w:t xml:space="preserve">proceso creación </w:t>
+      </w:r>
+      <w:r>
+        <w:rPr>
+          <w:rFonts w:ascii="Times New Roman" w:hAnsi="Times New Roman" w:cs="Times New Roman"/>
+          <w:sz w:val="24"/>
+          <w:szCs w:val="24"/>
+        </w:rPr>
+        <w:t xml:space="preserve">interfaz gráfica </w:t>
+      </w:r>
+      <w:r>
+        <w:rPr>
+          <w:rFonts w:ascii="Times New Roman" w:hAnsi="Times New Roman" w:cs="Times New Roman"/>
+          <w:sz w:val="24"/>
+          <w:szCs w:val="24"/>
+        </w:rPr>
+        <w:t>Gestión de Usuarios</w:t>
+      </w:r>
+    </w:p>
+    <w:p>
+      <w:pPr>
+        <w:spacing w:line="480" w:lineRule="auto"/>
+        <w:jc w:val="both"/>
+        <w:rPr>
+          <w:rFonts w:ascii="Times New Roman" w:hAnsi="Times New Roman" w:cs="Times New Roman"/>
+          <w:sz w:val="24"/>
+          <w:szCs w:val="24"/>
+        </w:rPr>
+      </w:pPr>
+      <w:r>
+        <w:rPr>
+          <w:rFonts w:ascii="Times New Roman" w:hAnsi="Times New Roman" w:cs="Times New Roman"/>
+          <w:sz w:val="24"/>
+          <w:szCs w:val="24"/>
+        </w:rPr>
+        <w:t>En el archivo App.js se encuentra el llamado a la función IndexUsuario que está en la carpeta pages, esta contiene el código principal de la interfaz y desde aquí se importan la hoja de estilos de la carpeta styles y otras dos funciones de components, que se hicieron con el fin de no repetir el mismo fragmento de código varias veces.</w:t>
+      </w:r>
+      <w:r>
+        <w:rPr>
+          <w:rFonts w:ascii="Times New Roman" w:hAnsi="Times New Roman" w:cs="Times New Roman"/>
+          <w:sz w:val="24"/>
+          <w:szCs w:val="24"/>
+        </w:rPr>
+        <w:t xml:space="preserve"> La interfaz se realizo con la ayuda de la librería </w:t>
+      </w:r>
+      <w:r>
+        <w:rPr>
+          <w:rFonts w:ascii="Times New Roman" w:hAnsi="Times New Roman" w:cs="Times New Roman"/>
+          <w:sz w:val="24"/>
+          <w:szCs w:val="24"/>
+        </w:rPr>
+        <w:t>Bootstrap</w:t>
+      </w:r>
+      <w:r>
+        <w:rPr>
+          <w:rFonts w:ascii="Times New Roman" w:hAnsi="Times New Roman" w:cs="Times New Roman"/>
+          <w:sz w:val="24"/>
+          <w:szCs w:val="24"/>
+        </w:rPr>
+        <w:t>.</w:t>
+      </w:r>
+      <w:r>
+        <w:rPr>
+          <w:rFonts w:ascii="Times New Roman" w:hAnsi="Times New Roman" w:cs="Times New Roman"/>
+          <w:sz w:val="24"/>
+          <w:szCs w:val="24"/>
+        </w:rPr>
+        <w:t xml:space="preserve"> A </w:t>
+      </w:r>
+      <w:r>
+        <w:rPr>
+          <w:rFonts w:ascii="Times New Roman" w:hAnsi="Times New Roman" w:cs="Times New Roman"/>
+          <w:sz w:val="24"/>
+          <w:szCs w:val="24"/>
+        </w:rPr>
+        <w:t>continuación,</w:t>
+      </w:r>
+      <w:r>
+        <w:rPr>
+          <w:rFonts w:ascii="Times New Roman" w:hAnsi="Times New Roman" w:cs="Times New Roman"/>
+          <w:sz w:val="24"/>
+          <w:szCs w:val="24"/>
+        </w:rPr>
+        <w:t xml:space="preserve"> se muestran algunos pantallazos.</w:t>
+      </w:r>
+    </w:p>
+    <w:p>
+      <w:pPr>
+        <w:spacing w:line="480" w:lineRule="auto"/>
+        <w:ind w:firstLine="708"/>
+        <w:rPr>
+          <w:rFonts w:ascii="Times New Roman" w:hAnsi="Times New Roman" w:cs="Times New Roman"/>
+          <w:sz w:val="24"/>
+          <w:szCs w:val="24"/>
+        </w:rPr>
+      </w:pPr>
+    </w:p>
+    <w:p>
+      <w:pPr>
+        <w:spacing w:line="480" w:lineRule="auto"/>
+        <w:ind w:firstLine="708"/>
+        <w:rPr>
+          <w:rFonts w:ascii="Times New Roman" w:hAnsi="Times New Roman" w:cs="Times New Roman"/>
+          <w:sz w:val="24"/>
+          <w:szCs w:val="24"/>
+        </w:rPr>
+      </w:pPr>
+    </w:p>
+    <w:p>
+      <w:pPr>
+        <w:spacing w:line="480" w:lineRule="auto"/>
+        <w:ind w:firstLine="708"/>
+        <w:rPr>
+          <w:rFonts w:ascii="Times New Roman" w:hAnsi="Times New Roman" w:cs="Times New Roman"/>
+          <w:sz w:val="24"/>
+          <w:szCs w:val="24"/>
+        </w:rPr>
+      </w:pPr>
+      <w:r>
+        <w:rPr>
           <w:noProof/>
-          <w:sz w:val="24"/>
-          <w:szCs w:val="24"/>
-        </w:rPr>
-      </w:pPr>
-    </w:p>
-    <w:p>
-      <w:pPr>
-        <w:spacing w:line="480" w:lineRule="auto"/>
-        <w:ind w:firstLine="708"/>
-        <w:rPr>
-          <w:rFonts w:ascii="Times New Roman" w:hAnsi="Times New Roman" w:cs="Times New Roman"/>
+        </w:rPr>
+        <w:lastRenderedPageBreak/>
+        <w:drawing>
+          <wp:anchor distT="0" distB="0" distL="114300" distR="114300" simplePos="0" relativeHeight="251667456" behindDoc="1" locked="0" layoutInCell="1" allowOverlap="1" wp14:anchorId="6D763385" wp14:editId="5F5E4DA7">
+            <wp:simplePos x="0" y="0"/>
+            <wp:positionH relativeFrom="column">
+              <wp:posOffset>-719455</wp:posOffset>
+            </wp:positionH>
+            <wp:positionV relativeFrom="paragraph">
+              <wp:posOffset>4109720</wp:posOffset>
+            </wp:positionV>
+            <wp:extent cx="7429500" cy="3964940"/>
+            <wp:effectExtent l="0" t="0" r="0" b="0"/>
+            <wp:wrapTight wrapText="bothSides">
+              <wp:wrapPolygon edited="0">
+                <wp:start x="0" y="0"/>
+                <wp:lineTo x="0" y="21482"/>
+                <wp:lineTo x="21545" y="21482"/>
+                <wp:lineTo x="21545" y="0"/>
+                <wp:lineTo x="0" y="0"/>
+              </wp:wrapPolygon>
+            </wp:wrapTight>
+            <wp:docPr id="10" name="Imagen 10"/>
+            <wp:cNvGraphicFramePr>
+              <a:graphicFrameLocks xmlns:a="http://schemas.openxmlformats.org/drawingml/2006/main" noChangeAspect="1"/>
+            </wp:cNvGraphicFramePr>
+            <a:graphic xmlns:a="http://schemas.openxmlformats.org/drawingml/2006/main">
+              <a:graphicData uri="http://schemas.openxmlformats.org/drawingml/2006/picture">
+                <pic:pic xmlns:pic="http://schemas.openxmlformats.org/drawingml/2006/picture">
+                  <pic:nvPicPr>
+                    <pic:cNvPr id="0" name="Picture 3"/>
+                    <pic:cNvPicPr>
+                      <a:picLocks noChangeAspect="1" noChangeArrowheads="1"/>
+                    </pic:cNvPicPr>
+                  </pic:nvPicPr>
+                  <pic:blipFill>
+                    <a:blip r:embed="rId16">
+                      <a:extLst>
+                        <a:ext uri="{28A0092B-C50C-407E-A947-70E740481C1C}">
+                          <a14:useLocalDpi xmlns:a14="http://schemas.microsoft.com/office/drawing/2010/main" val="0"/>
+                        </a:ext>
+                      </a:extLst>
+                    </a:blip>
+                    <a:srcRect/>
+                    <a:stretch>
+                      <a:fillRect/>
+                    </a:stretch>
+                  </pic:blipFill>
+                  <pic:spPr bwMode="auto">
+                    <a:xfrm>
+                      <a:off x="0" y="0"/>
+                      <a:ext cx="7429500" cy="3964940"/>
+                    </a:xfrm>
+                    <a:prstGeom prst="rect">
+                      <a:avLst/>
+                    </a:prstGeom>
+                    <a:noFill/>
+                    <a:ln>
+                      <a:noFill/>
+                    </a:ln>
+                  </pic:spPr>
+                </pic:pic>
+              </a:graphicData>
+            </a:graphic>
+            <wp14:sizeRelH relativeFrom="margin">
+              <wp14:pctWidth>0</wp14:pctWidth>
+            </wp14:sizeRelH>
+            <wp14:sizeRelV relativeFrom="margin">
+              <wp14:pctHeight>0</wp14:pctHeight>
+            </wp14:sizeRelV>
+          </wp:anchor>
+        </w:drawing>
+      </w:r>
+      <w:r>
+        <w:rPr>
           <w:noProof/>
-          <w:sz w:val="24"/>
-          <w:szCs w:val="24"/>
-        </w:rPr>
-      </w:pPr>
-    </w:p>
-    <w:p>
-      <w:pPr>
-        <w:spacing w:line="480" w:lineRule="auto"/>
-        <w:ind w:firstLine="708"/>
+        </w:rPr>
+        <w:drawing>
+          <wp:anchor distT="0" distB="0" distL="114300" distR="114300" simplePos="0" relativeHeight="251666432" behindDoc="1" locked="0" layoutInCell="1" allowOverlap="1" wp14:anchorId="32C5F58B" wp14:editId="45A72D98">
+            <wp:simplePos x="0" y="0"/>
+            <wp:positionH relativeFrom="column">
+              <wp:posOffset>-719455</wp:posOffset>
+            </wp:positionH>
+            <wp:positionV relativeFrom="paragraph">
+              <wp:posOffset>3810</wp:posOffset>
+            </wp:positionV>
+            <wp:extent cx="7429500" cy="3964940"/>
+            <wp:effectExtent l="0" t="0" r="0" b="0"/>
+            <wp:wrapTight wrapText="bothSides">
+              <wp:wrapPolygon edited="0">
+                <wp:start x="0" y="0"/>
+                <wp:lineTo x="0" y="21482"/>
+                <wp:lineTo x="21545" y="21482"/>
+                <wp:lineTo x="21545" y="0"/>
+                <wp:lineTo x="0" y="0"/>
+              </wp:wrapPolygon>
+            </wp:wrapTight>
+            <wp:docPr id="9" name="Imagen 9"/>
+            <wp:cNvGraphicFramePr>
+              <a:graphicFrameLocks xmlns:a="http://schemas.openxmlformats.org/drawingml/2006/main" noChangeAspect="1"/>
+            </wp:cNvGraphicFramePr>
+            <a:graphic xmlns:a="http://schemas.openxmlformats.org/drawingml/2006/main">
+              <a:graphicData uri="http://schemas.openxmlformats.org/drawingml/2006/picture">
+                <pic:pic xmlns:pic="http://schemas.openxmlformats.org/drawingml/2006/picture">
+                  <pic:nvPicPr>
+                    <pic:cNvPr id="0" name="Picture 1"/>
+                    <pic:cNvPicPr>
+                      <a:picLocks noChangeAspect="1" noChangeArrowheads="1"/>
+                    </pic:cNvPicPr>
+                  </pic:nvPicPr>
+                  <pic:blipFill>
+                    <a:blip r:embed="rId17">
+                      <a:extLst>
+                        <a:ext uri="{28A0092B-C50C-407E-A947-70E740481C1C}">
+                          <a14:useLocalDpi xmlns:a14="http://schemas.microsoft.com/office/drawing/2010/main" val="0"/>
+                        </a:ext>
+                      </a:extLst>
+                    </a:blip>
+                    <a:srcRect/>
+                    <a:stretch>
+                      <a:fillRect/>
+                    </a:stretch>
+                  </pic:blipFill>
+                  <pic:spPr bwMode="auto">
+                    <a:xfrm>
+                      <a:off x="0" y="0"/>
+                      <a:ext cx="7429500" cy="3964940"/>
+                    </a:xfrm>
+                    <a:prstGeom prst="rect">
+                      <a:avLst/>
+                    </a:prstGeom>
+                    <a:noFill/>
+                    <a:ln>
+                      <a:noFill/>
+                    </a:ln>
+                  </pic:spPr>
+                </pic:pic>
+              </a:graphicData>
+            </a:graphic>
+            <wp14:sizeRelH relativeFrom="margin">
+              <wp14:pctWidth>0</wp14:pctWidth>
+            </wp14:sizeRelH>
+            <wp14:sizeRelV relativeFrom="margin">
+              <wp14:pctHeight>0</wp14:pctHeight>
+            </wp14:sizeRelV>
+          </wp:anchor>
+        </w:drawing>
+      </w:r>
+    </w:p>
+    <w:p>
+      <w:pPr>
+        <w:spacing w:line="480" w:lineRule="auto"/>
         <w:rPr>
           <w:rFonts w:ascii="Times New Roman" w:hAnsi="Times New Roman" w:cs="Times New Roman"/>
           <w:noProof/>
@@ -1638,18 +1752,157 @@
           <w:szCs w:val="24"/>
         </w:rPr>
       </w:pPr>
-    </w:p>
-    <w:p>
-      <w:pPr>
-        <w:spacing w:line="480" w:lineRule="auto"/>
-        <w:ind w:firstLine="708"/>
-        <w:rPr>
-          <w:rFonts w:ascii="Times New Roman" w:hAnsi="Times New Roman" w:cs="Times New Roman"/>
+      <w:r>
+        <w:rPr>
           <w:noProof/>
-          <w:sz w:val="24"/>
-          <w:szCs w:val="24"/>
-        </w:rPr>
-      </w:pPr>
+        </w:rPr>
+        <w:lastRenderedPageBreak/>
+        <w:drawing>
+          <wp:anchor distT="0" distB="0" distL="114300" distR="114300" simplePos="0" relativeHeight="251669504" behindDoc="1" locked="0" layoutInCell="1" allowOverlap="1" wp14:anchorId="163A0400" wp14:editId="43405BB6">
+            <wp:simplePos x="0" y="0"/>
+            <wp:positionH relativeFrom="column">
+              <wp:posOffset>-681990</wp:posOffset>
+            </wp:positionH>
+            <wp:positionV relativeFrom="paragraph">
+              <wp:posOffset>4090670</wp:posOffset>
+            </wp:positionV>
+            <wp:extent cx="7343775" cy="3919220"/>
+            <wp:effectExtent l="0" t="0" r="9525" b="5080"/>
+            <wp:wrapTight wrapText="bothSides">
+              <wp:wrapPolygon edited="0">
+                <wp:start x="0" y="0"/>
+                <wp:lineTo x="0" y="21523"/>
+                <wp:lineTo x="21572" y="21523"/>
+                <wp:lineTo x="21572" y="0"/>
+                <wp:lineTo x="0" y="0"/>
+              </wp:wrapPolygon>
+            </wp:wrapTight>
+            <wp:docPr id="12" name="Imagen 12"/>
+            <wp:cNvGraphicFramePr>
+              <a:graphicFrameLocks xmlns:a="http://schemas.openxmlformats.org/drawingml/2006/main" noChangeAspect="1"/>
+            </wp:cNvGraphicFramePr>
+            <a:graphic xmlns:a="http://schemas.openxmlformats.org/drawingml/2006/main">
+              <a:graphicData uri="http://schemas.openxmlformats.org/drawingml/2006/picture">
+                <pic:pic xmlns:pic="http://schemas.openxmlformats.org/drawingml/2006/picture">
+                  <pic:nvPicPr>
+                    <pic:cNvPr id="0" name="Picture 7"/>
+                    <pic:cNvPicPr>
+                      <a:picLocks noChangeAspect="1" noChangeArrowheads="1"/>
+                    </pic:cNvPicPr>
+                  </pic:nvPicPr>
+                  <pic:blipFill>
+                    <a:blip r:embed="rId18">
+                      <a:extLst>
+                        <a:ext uri="{28A0092B-C50C-407E-A947-70E740481C1C}">
+                          <a14:useLocalDpi xmlns:a14="http://schemas.microsoft.com/office/drawing/2010/main" val="0"/>
+                        </a:ext>
+                      </a:extLst>
+                    </a:blip>
+                    <a:srcRect/>
+                    <a:stretch>
+                      <a:fillRect/>
+                    </a:stretch>
+                  </pic:blipFill>
+                  <pic:spPr bwMode="auto">
+                    <a:xfrm>
+                      <a:off x="0" y="0"/>
+                      <a:ext cx="7343775" cy="3919220"/>
+                    </a:xfrm>
+                    <a:prstGeom prst="rect">
+                      <a:avLst/>
+                    </a:prstGeom>
+                    <a:noFill/>
+                    <a:ln>
+                      <a:noFill/>
+                    </a:ln>
+                  </pic:spPr>
+                </pic:pic>
+              </a:graphicData>
+            </a:graphic>
+            <wp14:sizeRelH relativeFrom="margin">
+              <wp14:pctWidth>0</wp14:pctWidth>
+            </wp14:sizeRelH>
+            <wp14:sizeRelV relativeFrom="margin">
+              <wp14:pctHeight>0</wp14:pctHeight>
+            </wp14:sizeRelV>
+          </wp:anchor>
+        </w:drawing>
+      </w:r>
+      <w:r>
+        <w:rPr>
+          <w:noProof/>
+        </w:rPr>
+        <w:drawing>
+          <wp:anchor distT="0" distB="0" distL="114300" distR="114300" simplePos="0" relativeHeight="251668480" behindDoc="1" locked="0" layoutInCell="1" allowOverlap="1" wp14:anchorId="31E7653F" wp14:editId="6E8C1692">
+            <wp:simplePos x="0" y="0"/>
+            <wp:positionH relativeFrom="column">
+              <wp:posOffset>-681990</wp:posOffset>
+            </wp:positionH>
+            <wp:positionV relativeFrom="paragraph">
+              <wp:posOffset>4445</wp:posOffset>
+            </wp:positionV>
+            <wp:extent cx="7343775" cy="3902710"/>
+            <wp:effectExtent l="0" t="0" r="9525" b="2540"/>
+            <wp:wrapTight wrapText="bothSides">
+              <wp:wrapPolygon edited="0">
+                <wp:start x="0" y="0"/>
+                <wp:lineTo x="0" y="21509"/>
+                <wp:lineTo x="21572" y="21509"/>
+                <wp:lineTo x="21572" y="0"/>
+                <wp:lineTo x="0" y="0"/>
+              </wp:wrapPolygon>
+            </wp:wrapTight>
+            <wp:docPr id="11" name="Imagen 11"/>
+            <wp:cNvGraphicFramePr>
+              <a:graphicFrameLocks xmlns:a="http://schemas.openxmlformats.org/drawingml/2006/main" noChangeAspect="1"/>
+            </wp:cNvGraphicFramePr>
+            <a:graphic xmlns:a="http://schemas.openxmlformats.org/drawingml/2006/main">
+              <a:graphicData uri="http://schemas.openxmlformats.org/drawingml/2006/picture">
+                <pic:pic xmlns:pic="http://schemas.openxmlformats.org/drawingml/2006/picture">
+                  <pic:nvPicPr>
+                    <pic:cNvPr id="0" name="Picture 5"/>
+                    <pic:cNvPicPr>
+                      <a:picLocks noChangeAspect="1" noChangeArrowheads="1"/>
+                    </pic:cNvPicPr>
+                  </pic:nvPicPr>
+                  <pic:blipFill>
+                    <a:blip r:embed="rId19">
+                      <a:extLst>
+                        <a:ext uri="{28A0092B-C50C-407E-A947-70E740481C1C}">
+                          <a14:useLocalDpi xmlns:a14="http://schemas.microsoft.com/office/drawing/2010/main" val="0"/>
+                        </a:ext>
+                      </a:extLst>
+                    </a:blip>
+                    <a:srcRect/>
+                    <a:stretch>
+                      <a:fillRect/>
+                    </a:stretch>
+                  </pic:blipFill>
+                  <pic:spPr bwMode="auto">
+                    <a:xfrm>
+                      <a:off x="0" y="0"/>
+                      <a:ext cx="7343775" cy="3902710"/>
+                    </a:xfrm>
+                    <a:prstGeom prst="rect">
+                      <a:avLst/>
+                    </a:prstGeom>
+                    <a:noFill/>
+                    <a:ln>
+                      <a:noFill/>
+                    </a:ln>
+                  </pic:spPr>
+                </pic:pic>
+              </a:graphicData>
+            </a:graphic>
+            <wp14:sizeRelH relativeFrom="margin">
+              <wp14:pctWidth>0</wp14:pctWidth>
+            </wp14:sizeRelH>
+            <wp14:sizeRelV relativeFrom="margin">
+              <wp14:pctHeight>0</wp14:pctHeight>
+            </wp14:sizeRelV>
+          </wp:anchor>
+        </w:drawing>
+      </w:r>
     </w:p>
     <w:p>
       <w:pPr>
@@ -1769,7 +2022,7 @@
 </file>
 
 <file path=word/endnotes.xml><?xml version="1.0" encoding="utf-8"?>
-<w:endnotes xmlns:wpc="http://schemas.microsoft.com/office/word/2010/wordprocessingCanvas" xmlns:cx="http://schemas.microsoft.com/office/drawing/2014/chartex" xmlns:cx1="http://schemas.microsoft.com/office/drawing/2015/9/8/chartex" xmlns:cx2="http://schemas.microsoft.com/office/drawing/2015/10/21/chartex" xmlns:cx3="http://schemas.microsoft.com/office/drawing/2016/5/9/chartex" xmlns:cx4="http://schemas.microsoft.com/office/drawing/2016/5/10/chartex" xmlns:cx5="http://schemas.microsoft.com/office/drawing/2016/5/11/chartex" xmlns:cx6="http://schemas.microsoft.com/office/drawing/2016/5/12/chartex" xmlns:cx7="http://schemas.microsoft.com/office/drawing/2016/5/13/chartex" xmlns:cx8="http://schemas.microsoft.com/office/drawing/2016/5/14/chartex" xmlns:mc="http://schemas.openxmlformats.org/markup-compatibility/2006" xmlns:aink="http://schemas.microsoft.com/office/drawing/2016/ink" xmlns:am3d="http://schemas.microsoft.com/office/drawing/2017/model3d" xmlns:o="urn:schemas-microsoft-com:office:office" xmlns:r="http://schemas.openxmlformats.org/officeDocument/2006/relationships" xmlns:m="http://schemas.openxmlformats.org/officeDocument/2006/math" xmlns:v="urn:schemas-microsoft-com:vml" xmlns:wp14="http://schemas.microsoft.com/office/word/2010/wordprocessingDrawing" xmlns:wp="http://schemas.openxmlformats.org/drawingml/2006/wordprocessingDrawing" xmlns:w10="urn:schemas-microsoft-com:office:word" xmlns:w="http://schemas.openxmlformats.org/wordprocessingml/2006/main" xmlns:w14="http://schemas.microsoft.com/office/word/2010/wordml" xmlns:w15="http://schemas.microsoft.com/office/word/2012/wordml" xmlns:w16cex="http://schemas.microsoft.com/office/word/2018/wordml/cex" xmlns:w16cid="http://schemas.microsoft.com/office/word/2016/wordml/cid" xmlns:w16="http://schemas.microsoft.com/office/word/2018/wordml" xmlns:w16sdtdh="http://schemas.microsoft.com/office/word/2020/wordml/sdtdatahash" xmlns:w16se="http://schemas.microsoft.com/office/word/2015/wordml/symex" xmlns:wpg="http://schemas.microsoft.com/office/word/2010/wordprocessingGroup" xmlns:wpi="http://schemas.microsoft.com/office/word/2010/wordprocessingInk" xmlns:wne="http://schemas.microsoft.com/office/word/2006/wordml" xmlns:wps="http://schemas.microsoft.com/office/word/2010/wordprocessingShape" mc:Ignorable="w14 w15 w16se w16cid w16 w16cex w16sdtdh wp14">
+<w:endnotes xmlns:wpc="http://schemas.microsoft.com/office/word/2010/wordprocessingCanvas" xmlns:cx="http://schemas.microsoft.com/office/drawing/2014/chartex" xmlns:cx1="http://schemas.microsoft.com/office/drawing/2015/9/8/chartex" xmlns:cx2="http://schemas.microsoft.com/office/drawing/2015/10/21/chartex" xmlns:cx3="http://schemas.microsoft.com/office/drawing/2016/5/9/chartex" xmlns:cx4="http://schemas.microsoft.com/office/drawing/2016/5/10/chartex" xmlns:cx5="http://schemas.microsoft.com/office/drawing/2016/5/11/chartex" xmlns:cx6="http://schemas.microsoft.com/office/drawing/2016/5/12/chartex" xmlns:cx7="http://schemas.microsoft.com/office/drawing/2016/5/13/chartex" xmlns:cx8="http://schemas.microsoft.com/office/drawing/2016/5/14/chartex" xmlns:mc="http://schemas.openxmlformats.org/markup-compatibility/2006" xmlns:aink="http://schemas.microsoft.com/office/drawing/2016/ink" xmlns:am3d="http://schemas.microsoft.com/office/drawing/2017/model3d" xmlns:o="urn:schemas-microsoft-com:office:office" xmlns:r="http://schemas.openxmlformats.org/officeDocument/2006/relationships" xmlns:m="http://schemas.openxmlformats.org/officeDocument/2006/math" xmlns:v="urn:schemas-microsoft-com:vml" xmlns:wp14="http://schemas.microsoft.com/office/word/2010/wordprocessingDrawing" xmlns:wp="http://schemas.openxmlformats.org/drawingml/2006/wordprocessingDrawing" xmlns:w10="urn:schemas-microsoft-com:office:word" xmlns:w="http://schemas.openxmlformats.org/wordprocessingml/2006/main" xmlns:w14="http://schemas.microsoft.com/office/word/2010/wordml" xmlns:w15="http://schemas.microsoft.com/office/word/2012/wordml" xmlns:w16cex="http://schemas.microsoft.com/office/word/2018/wordml/cex" xmlns:w16cid="http://schemas.microsoft.com/office/word/2016/wordml/cid" xmlns:w16="http://schemas.microsoft.com/office/word/2018/wordml" xmlns:w16se="http://schemas.microsoft.com/office/word/2015/wordml/symex" xmlns:wpg="http://schemas.microsoft.com/office/word/2010/wordprocessingGroup" xmlns:wpi="http://schemas.microsoft.com/office/word/2010/wordprocessingInk" xmlns:wne="http://schemas.microsoft.com/office/word/2006/wordml" xmlns:wps="http://schemas.microsoft.com/office/word/2010/wordprocessingShape" mc:Ignorable="w14 w15 w16se w16cid w16 w16cex wp14">
   <w:endnote w:type="separator" w:id="-1">
     <w:p>
       <w:pPr>
@@ -1794,7 +2047,7 @@
 </file>
 
 <file path=word/footnotes.xml><?xml version="1.0" encoding="utf-8"?>
-<w:footnotes xmlns:wpc="http://schemas.microsoft.com/office/word/2010/wordprocessingCanvas" xmlns:cx="http://schemas.microsoft.com/office/drawing/2014/chartex" xmlns:cx1="http://schemas.microsoft.com/office/drawing/2015/9/8/chartex" xmlns:cx2="http://schemas.microsoft.com/office/drawing/2015/10/21/chartex" xmlns:cx3="http://schemas.microsoft.com/office/drawing/2016/5/9/chartex" xmlns:cx4="http://schemas.microsoft.com/office/drawing/2016/5/10/chartex" xmlns:cx5="http://schemas.microsoft.com/office/drawing/2016/5/11/chartex" xmlns:cx6="http://schemas.microsoft.com/office/drawing/2016/5/12/chartex" xmlns:cx7="http://schemas.microsoft.com/office/drawing/2016/5/13/chartex" xmlns:cx8="http://schemas.microsoft.com/office/drawing/2016/5/14/chartex" xmlns:mc="http://schemas.openxmlformats.org/markup-compatibility/2006" xmlns:aink="http://schemas.microsoft.com/office/drawing/2016/ink" xmlns:am3d="http://schemas.microsoft.com/office/drawing/2017/model3d" xmlns:o="urn:schemas-microsoft-com:office:office" xmlns:r="http://schemas.openxmlformats.org/officeDocument/2006/relationships" xmlns:m="http://schemas.openxmlformats.org/officeDocument/2006/math" xmlns:v="urn:schemas-microsoft-com:vml" xmlns:wp14="http://schemas.microsoft.com/office/word/2010/wordprocessingDrawing" xmlns:wp="http://schemas.openxmlformats.org/drawingml/2006/wordprocessingDrawing" xmlns:w10="urn:schemas-microsoft-com:office:word" xmlns:w="http://schemas.openxmlformats.org/wordprocessingml/2006/main" xmlns:w14="http://schemas.microsoft.com/office/word/2010/wordml" xmlns:w15="http://schemas.microsoft.com/office/word/2012/wordml" xmlns:w16cex="http://schemas.microsoft.com/office/word/2018/wordml/cex" xmlns:w16cid="http://schemas.microsoft.com/office/word/2016/wordml/cid" xmlns:w16="http://schemas.microsoft.com/office/word/2018/wordml" xmlns:w16sdtdh="http://schemas.microsoft.com/office/word/2020/wordml/sdtdatahash" xmlns:w16se="http://schemas.microsoft.com/office/word/2015/wordml/symex" xmlns:wpg="http://schemas.microsoft.com/office/word/2010/wordprocessingGroup" xmlns:wpi="http://schemas.microsoft.com/office/word/2010/wordprocessingInk" xmlns:wne="http://schemas.microsoft.com/office/word/2006/wordml" xmlns:wps="http://schemas.microsoft.com/office/word/2010/wordprocessingShape" mc:Ignorable="w14 w15 w16se w16cid w16 w16cex w16sdtdh wp14">
+<w:footnotes xmlns:wpc="http://schemas.microsoft.com/office/word/2010/wordprocessingCanvas" xmlns:cx="http://schemas.microsoft.com/office/drawing/2014/chartex" xmlns:cx1="http://schemas.microsoft.com/office/drawing/2015/9/8/chartex" xmlns:cx2="http://schemas.microsoft.com/office/drawing/2015/10/21/chartex" xmlns:cx3="http://schemas.microsoft.com/office/drawing/2016/5/9/chartex" xmlns:cx4="http://schemas.microsoft.com/office/drawing/2016/5/10/chartex" xmlns:cx5="http://schemas.microsoft.com/office/drawing/2016/5/11/chartex" xmlns:cx6="http://schemas.microsoft.com/office/drawing/2016/5/12/chartex" xmlns:cx7="http://schemas.microsoft.com/office/drawing/2016/5/13/chartex" xmlns:cx8="http://schemas.microsoft.com/office/drawing/2016/5/14/chartex" xmlns:mc="http://schemas.openxmlformats.org/markup-compatibility/2006" xmlns:aink="http://schemas.microsoft.com/office/drawing/2016/ink" xmlns:am3d="http://schemas.microsoft.com/office/drawing/2017/model3d" xmlns:o="urn:schemas-microsoft-com:office:office" xmlns:r="http://schemas.openxmlformats.org/officeDocument/2006/relationships" xmlns:m="http://schemas.openxmlformats.org/officeDocument/2006/math" xmlns:v="urn:schemas-microsoft-com:vml" xmlns:wp14="http://schemas.microsoft.com/office/word/2010/wordprocessingDrawing" xmlns:wp="http://schemas.openxmlformats.org/drawingml/2006/wordprocessingDrawing" xmlns:w10="urn:schemas-microsoft-com:office:word" xmlns:w="http://schemas.openxmlformats.org/wordprocessingml/2006/main" xmlns:w14="http://schemas.microsoft.com/office/word/2010/wordml" xmlns:w15="http://schemas.microsoft.com/office/word/2012/wordml" xmlns:w16cex="http://schemas.microsoft.com/office/word/2018/wordml/cex" xmlns:w16cid="http://schemas.microsoft.com/office/word/2016/wordml/cid" xmlns:w16="http://schemas.microsoft.com/office/word/2018/wordml" xmlns:w16se="http://schemas.microsoft.com/office/word/2015/wordml/symex" xmlns:wpg="http://schemas.microsoft.com/office/word/2010/wordprocessingGroup" xmlns:wpi="http://schemas.microsoft.com/office/word/2010/wordprocessingInk" xmlns:wne="http://schemas.microsoft.com/office/word/2006/wordml" xmlns:wps="http://schemas.microsoft.com/office/word/2010/wordprocessingShape" mc:Ignorable="w14 w15 w16se w16cid w16 w16cex wp14">
   <w:footnote w:type="separator" w:id="-1">
     <w:p>
       <w:pPr>
@@ -1819,7 +2072,7 @@
 </file>
 
 <file path=word/styles.xml><?xml version="1.0" encoding="utf-8"?>
-<w:styles xmlns:mc="http://schemas.openxmlformats.org/markup-compatibility/2006" xmlns:r="http://schemas.openxmlformats.org/officeDocument/2006/relationships" xmlns:w="http://schemas.openxmlformats.org/wordprocessingml/2006/main" xmlns:w14="http://schemas.microsoft.com/office/word/2010/wordml" xmlns:w15="http://schemas.microsoft.com/office/word/2012/wordml" xmlns:w16cex="http://schemas.microsoft.com/office/word/2018/wordml/cex" xmlns:w16cid="http://schemas.microsoft.com/office/word/2016/wordml/cid" xmlns:w16="http://schemas.microsoft.com/office/word/2018/wordml" xmlns:w16sdtdh="http://schemas.microsoft.com/office/word/2020/wordml/sdtdatahash" xmlns:w16se="http://schemas.microsoft.com/office/word/2015/wordml/symex" mc:Ignorable="w14 w15 w16se w16cid w16 w16cex w16sdtdh">
+<w:styles xmlns:mc="http://schemas.openxmlformats.org/markup-compatibility/2006" xmlns:r="http://schemas.openxmlformats.org/officeDocument/2006/relationships" xmlns:w="http://schemas.openxmlformats.org/wordprocessingml/2006/main" xmlns:w14="http://schemas.microsoft.com/office/word/2010/wordml" xmlns:w15="http://schemas.microsoft.com/office/word/2012/wordml" xmlns:w16cex="http://schemas.microsoft.com/office/word/2018/wordml/cex" xmlns:w16cid="http://schemas.microsoft.com/office/word/2016/wordml/cid" xmlns:w16="http://schemas.microsoft.com/office/word/2018/wordml" xmlns:w16se="http://schemas.microsoft.com/office/word/2015/wordml/symex" mc:Ignorable="w14 w15 w16se w16cid w16 w16cex">
   <w:docDefaults>
     <w:rPrDefault>
       <w:rPr>

</xml_diff>

<commit_message>
Se agrega en documento de presentación las evidencias para el módulo de estado de las ventas
</commit_message>
<xml_diff>
--- a/SPRINT 2/Sprint2_Equipo_CoffeeCoders.docx
+++ b/SPRINT 2/Sprint2_Equipo_CoffeeCoders.docx
@@ -1,6 +1,6 @@
 
 <file path=word/document.xml><?xml version="1.0" encoding="utf-8"?>
-<w:document xmlns:wpc="http://schemas.microsoft.com/office/word/2010/wordprocessingCanvas" xmlns:cx="http://schemas.microsoft.com/office/drawing/2014/chartex" xmlns:cx1="http://schemas.microsoft.com/office/drawing/2015/9/8/chartex" xmlns:cx2="http://schemas.microsoft.com/office/drawing/2015/10/21/chartex" xmlns:cx3="http://schemas.microsoft.com/office/drawing/2016/5/9/chartex" xmlns:cx4="http://schemas.microsoft.com/office/drawing/2016/5/10/chartex" xmlns:cx5="http://schemas.microsoft.com/office/drawing/2016/5/11/chartex" xmlns:cx6="http://schemas.microsoft.com/office/drawing/2016/5/12/chartex" xmlns:cx7="http://schemas.microsoft.com/office/drawing/2016/5/13/chartex" xmlns:cx8="http://schemas.microsoft.com/office/drawing/2016/5/14/chartex" xmlns:mc="http://schemas.openxmlformats.org/markup-compatibility/2006" xmlns:aink="http://schemas.microsoft.com/office/drawing/2016/ink" xmlns:am3d="http://schemas.microsoft.com/office/drawing/2017/model3d" xmlns:o="urn:schemas-microsoft-com:office:office" xmlns:r="http://schemas.openxmlformats.org/officeDocument/2006/relationships" xmlns:m="http://schemas.openxmlformats.org/officeDocument/2006/math" xmlns:v="urn:schemas-microsoft-com:vml" xmlns:wp14="http://schemas.microsoft.com/office/word/2010/wordprocessingDrawing" xmlns:wp="http://schemas.openxmlformats.org/drawingml/2006/wordprocessingDrawing" xmlns:w10="urn:schemas-microsoft-com:office:word" xmlns:w="http://schemas.openxmlformats.org/wordprocessingml/2006/main" xmlns:w14="http://schemas.microsoft.com/office/word/2010/wordml" xmlns:w15="http://schemas.microsoft.com/office/word/2012/wordml" xmlns:w16cex="http://schemas.microsoft.com/office/word/2018/wordml/cex" xmlns:w16cid="http://schemas.microsoft.com/office/word/2016/wordml/cid" xmlns:w16="http://schemas.microsoft.com/office/word/2018/wordml" xmlns:w16se="http://schemas.microsoft.com/office/word/2015/wordml/symex" xmlns:wpg="http://schemas.microsoft.com/office/word/2010/wordprocessingGroup" xmlns:wpi="http://schemas.microsoft.com/office/word/2010/wordprocessingInk" xmlns:wne="http://schemas.microsoft.com/office/word/2006/wordml" xmlns:wps="http://schemas.microsoft.com/office/word/2010/wordprocessingShape" mc:Ignorable="w14 w15 w16se w16cid w16 w16cex wp14">
+<w:document xmlns:wpc="http://schemas.microsoft.com/office/word/2010/wordprocessingCanvas" xmlns:cx="http://schemas.microsoft.com/office/drawing/2014/chartex" xmlns:mc="http://schemas.openxmlformats.org/markup-compatibility/2006" xmlns:o="urn:schemas-microsoft-com:office:office" xmlns:r="http://schemas.openxmlformats.org/officeDocument/2006/relationships" xmlns:m="http://schemas.openxmlformats.org/officeDocument/2006/math" xmlns:v="urn:schemas-microsoft-com:vml" xmlns:wp14="http://schemas.microsoft.com/office/word/2010/wordprocessingDrawing" xmlns:wp="http://schemas.openxmlformats.org/drawingml/2006/wordprocessingDrawing" xmlns:w10="urn:schemas-microsoft-com:office:word" xmlns:w="http://schemas.openxmlformats.org/wordprocessingml/2006/main" xmlns:w14="http://schemas.microsoft.com/office/word/2010/wordml" xmlns:w15="http://schemas.microsoft.com/office/word/2012/wordml" xmlns:w16se="http://schemas.microsoft.com/office/word/2015/wordml/symex" xmlns:wpg="http://schemas.microsoft.com/office/word/2010/wordprocessingGroup" xmlns:wpi="http://schemas.microsoft.com/office/word/2010/wordprocessingInk" xmlns:wne="http://schemas.microsoft.com/office/word/2006/wordml" xmlns:wps="http://schemas.microsoft.com/office/word/2010/wordprocessingShape" mc:Ignorable="w14 w15 w16se wp14">
   <w:body>
     <w:p>
       <w:pPr>
@@ -23,13 +23,15 @@
         <w:jc w:val="center"/>
         <w:rPr>
           <w:rFonts w:ascii="Times New Roman" w:hAnsi="Times New Roman" w:cs="Times New Roman"/>
-          <w:sz w:val="24"/>
-          <w:szCs w:val="24"/>
-        </w:rPr>
-      </w:pPr>
-      <w:r>
-        <w:rPr>
-          <w:rFonts w:ascii="Times New Roman" w:hAnsi="Times New Roman" w:cs="Times New Roman"/>
+          <w:b/>
+          <w:sz w:val="24"/>
+          <w:szCs w:val="24"/>
+        </w:rPr>
+      </w:pPr>
+      <w:r>
+        <w:rPr>
+          <w:rFonts w:ascii="Times New Roman" w:hAnsi="Times New Roman" w:cs="Times New Roman"/>
+          <w:b/>
           <w:color w:val="212121"/>
           <w:sz w:val="24"/>
           <w:szCs w:val="24"/>
@@ -40,6 +42,7 @@
       <w:r>
         <w:rPr>
           <w:rFonts w:ascii="Times New Roman" w:hAnsi="Times New Roman" w:cs="Times New Roman"/>
+          <w:b/>
           <w:color w:val="212121"/>
           <w:sz w:val="24"/>
           <w:szCs w:val="24"/>
@@ -50,6 +53,7 @@
       <w:r>
         <w:rPr>
           <w:rFonts w:ascii="Times New Roman" w:hAnsi="Times New Roman" w:cs="Times New Roman"/>
+          <w:b/>
           <w:color w:val="212121"/>
           <w:sz w:val="24"/>
           <w:szCs w:val="24"/>
@@ -60,13 +64,27 @@
       <w:r>
         <w:rPr>
           <w:rFonts w:ascii="Times New Roman" w:hAnsi="Times New Roman" w:cs="Times New Roman"/>
+          <w:b/>
           <w:color w:val="212121"/>
           <w:sz w:val="24"/>
           <w:szCs w:val="24"/>
           <w:shd w:val="clear" w:color="auto" w:fill="FFFFFF"/>
         </w:rPr>
-        <w:t>interfaces gráficas y utilización de ReactJs</w:t>
-      </w:r>
+        <w:t xml:space="preserve">interfaces gráficas y utilización de </w:t>
+      </w:r>
+      <w:proofErr w:type="spellStart"/>
+      <w:r>
+        <w:rPr>
+          <w:rFonts w:ascii="Times New Roman" w:hAnsi="Times New Roman" w:cs="Times New Roman"/>
+          <w:b/>
+          <w:color w:val="212121"/>
+          <w:sz w:val="24"/>
+          <w:szCs w:val="24"/>
+          <w:shd w:val="clear" w:color="auto" w:fill="FFFFFF"/>
+        </w:rPr>
+        <w:t>ReactJs</w:t>
+      </w:r>
+      <w:proofErr w:type="spellEnd"/>
     </w:p>
     <w:p>
       <w:pPr>
@@ -100,13 +118,23 @@
           <w:szCs w:val="24"/>
         </w:rPr>
       </w:pPr>
-      <w:r>
-        <w:rPr>
-          <w:rFonts w:ascii="Times New Roman" w:hAnsi="Times New Roman" w:cs="Times New Roman"/>
-          <w:sz w:val="24"/>
-          <w:szCs w:val="24"/>
-        </w:rPr>
-        <w:t xml:space="preserve">Nicolas Archila Ardila </w:t>
+      <w:proofErr w:type="spellStart"/>
+      <w:r>
+        <w:rPr>
+          <w:rFonts w:ascii="Times New Roman" w:hAnsi="Times New Roman" w:cs="Times New Roman"/>
+          <w:sz w:val="24"/>
+          <w:szCs w:val="24"/>
+        </w:rPr>
+        <w:t>Nicolas</w:t>
+      </w:r>
+      <w:proofErr w:type="spellEnd"/>
+      <w:r>
+        <w:rPr>
+          <w:rFonts w:ascii="Times New Roman" w:hAnsi="Times New Roman" w:cs="Times New Roman"/>
+          <w:sz w:val="24"/>
+          <w:szCs w:val="24"/>
+        </w:rPr>
+        <w:t xml:space="preserve"> Archila Ardila </w:t>
       </w:r>
       <w:r>
         <w:rPr>
@@ -349,6 +377,7 @@
         </w:rPr>
         <w:t xml:space="preserve"> </w:t>
       </w:r>
+      <w:proofErr w:type="spellStart"/>
       <w:r>
         <w:rPr>
           <w:rFonts w:ascii="Times New Roman" w:hAnsi="Times New Roman" w:cs="Times New Roman"/>
@@ -357,7 +386,40 @@
           <w:szCs w:val="24"/>
           <w:shd w:val="clear" w:color="auto" w:fill="FFFFFF"/>
         </w:rPr>
-        <w:t>Johnathan Arley Monsalve Bello</w:t>
+        <w:t>Johnathan</w:t>
+      </w:r>
+      <w:proofErr w:type="spellEnd"/>
+      <w:r>
+        <w:rPr>
+          <w:rFonts w:ascii="Times New Roman" w:hAnsi="Times New Roman" w:cs="Times New Roman"/>
+          <w:color w:val="212121"/>
+          <w:sz w:val="24"/>
+          <w:szCs w:val="24"/>
+          <w:shd w:val="clear" w:color="auto" w:fill="FFFFFF"/>
+        </w:rPr>
+        <w:t xml:space="preserve"> </w:t>
+      </w:r>
+      <w:proofErr w:type="spellStart"/>
+      <w:r>
+        <w:rPr>
+          <w:rFonts w:ascii="Times New Roman" w:hAnsi="Times New Roman" w:cs="Times New Roman"/>
+          <w:color w:val="212121"/>
+          <w:sz w:val="24"/>
+          <w:szCs w:val="24"/>
+          <w:shd w:val="clear" w:color="auto" w:fill="FFFFFF"/>
+        </w:rPr>
+        <w:t>Arley</w:t>
+      </w:r>
+      <w:proofErr w:type="spellEnd"/>
+      <w:r>
+        <w:rPr>
+          <w:rFonts w:ascii="Times New Roman" w:hAnsi="Times New Roman" w:cs="Times New Roman"/>
+          <w:color w:val="212121"/>
+          <w:sz w:val="24"/>
+          <w:szCs w:val="24"/>
+          <w:shd w:val="clear" w:color="auto" w:fill="FFFFFF"/>
+        </w:rPr>
+        <w:t xml:space="preserve"> Monsalve Bello</w:t>
       </w:r>
     </w:p>
     <w:p>
@@ -542,7 +604,43 @@
           <w:sz w:val="24"/>
           <w:szCs w:val="24"/>
         </w:rPr>
-        <w:t xml:space="preserve"> Coffee Coders, </w:t>
+        <w:t xml:space="preserve"> </w:t>
+      </w:r>
+      <w:proofErr w:type="spellStart"/>
+      <w:r>
+        <w:rPr>
+          <w:rFonts w:ascii="Times New Roman" w:hAnsi="Times New Roman" w:cs="Times New Roman"/>
+          <w:sz w:val="24"/>
+          <w:szCs w:val="24"/>
+        </w:rPr>
+        <w:t>Coffee</w:t>
+      </w:r>
+      <w:proofErr w:type="spellEnd"/>
+      <w:r>
+        <w:rPr>
+          <w:rFonts w:ascii="Times New Roman" w:hAnsi="Times New Roman" w:cs="Times New Roman"/>
+          <w:sz w:val="24"/>
+          <w:szCs w:val="24"/>
+        </w:rPr>
+        <w:t xml:space="preserve"> </w:t>
+      </w:r>
+      <w:proofErr w:type="spellStart"/>
+      <w:r>
+        <w:rPr>
+          <w:rFonts w:ascii="Times New Roman" w:hAnsi="Times New Roman" w:cs="Times New Roman"/>
+          <w:sz w:val="24"/>
+          <w:szCs w:val="24"/>
+        </w:rPr>
+        <w:t>Coders</w:t>
+      </w:r>
+      <w:proofErr w:type="spellEnd"/>
+      <w:r>
+        <w:rPr>
+          <w:rFonts w:ascii="Times New Roman" w:hAnsi="Times New Roman" w:cs="Times New Roman"/>
+          <w:sz w:val="24"/>
+          <w:szCs w:val="24"/>
+        </w:rPr>
+        <w:t xml:space="preserve">, </w:t>
       </w:r>
       <w:r>
         <w:rPr>
@@ -604,13 +702,59 @@
         </w:rPr>
         <w:t xml:space="preserve">formato </w:t>
       </w:r>
-      <w:r>
-        <w:rPr>
-          <w:rFonts w:ascii="Times New Roman" w:hAnsi="Times New Roman" w:cs="Times New Roman"/>
-          <w:sz w:val="24"/>
-          <w:szCs w:val="24"/>
-        </w:rPr>
-        <w:t xml:space="preserve">daily del día correspondiente y procedimos a reordenar nuestro grupo y las responsabilidades para con las historias de usuario e interfaces que cada uno tenía. Además, teníamos el inconveniente del factor tiempo puesto que todos trabajamos y/o estudiamos en cosas ajenas al programa, por ello temas como ReactJs no eran de nuestro gran dominio y por ello lo comentamos en la asesoría con el tutor quien nos permitió entregar las interfaces gráficas sin funcionalidad y sin necesidad de unirlo todo a ReactJs. </w:t>
+      <w:proofErr w:type="spellStart"/>
+      <w:r>
+        <w:rPr>
+          <w:rFonts w:ascii="Times New Roman" w:hAnsi="Times New Roman" w:cs="Times New Roman"/>
+          <w:sz w:val="24"/>
+          <w:szCs w:val="24"/>
+        </w:rPr>
+        <w:t>daily</w:t>
+      </w:r>
+      <w:proofErr w:type="spellEnd"/>
+      <w:r>
+        <w:rPr>
+          <w:rFonts w:ascii="Times New Roman" w:hAnsi="Times New Roman" w:cs="Times New Roman"/>
+          <w:sz w:val="24"/>
+          <w:szCs w:val="24"/>
+        </w:rPr>
+        <w:t xml:space="preserve"> del día correspondiente y procedimos a reordenar nuestro grupo y las responsabilidades para con las historias de usuario e interfaces que cada uno tenía. Además, teníamos el inconveniente del factor tiempo puesto que todos trabajamos y/o estudiamos en cosas ajenas al programa, por ello temas como </w:t>
+      </w:r>
+      <w:proofErr w:type="spellStart"/>
+      <w:r>
+        <w:rPr>
+          <w:rFonts w:ascii="Times New Roman" w:hAnsi="Times New Roman" w:cs="Times New Roman"/>
+          <w:sz w:val="24"/>
+          <w:szCs w:val="24"/>
+        </w:rPr>
+        <w:t>ReactJs</w:t>
+      </w:r>
+      <w:proofErr w:type="spellEnd"/>
+      <w:r>
+        <w:rPr>
+          <w:rFonts w:ascii="Times New Roman" w:hAnsi="Times New Roman" w:cs="Times New Roman"/>
+          <w:sz w:val="24"/>
+          <w:szCs w:val="24"/>
+        </w:rPr>
+        <w:t xml:space="preserve"> no eran de nuestro gran dominio y por ello lo comentamos en la asesoría con el tutor quien nos permitió entregar las interfaces gráficas sin funcionalidad y sin necesidad de unirlo todo a </w:t>
+      </w:r>
+      <w:proofErr w:type="spellStart"/>
+      <w:r>
+        <w:rPr>
+          <w:rFonts w:ascii="Times New Roman" w:hAnsi="Times New Roman" w:cs="Times New Roman"/>
+          <w:sz w:val="24"/>
+          <w:szCs w:val="24"/>
+        </w:rPr>
+        <w:t>ReactJs</w:t>
+      </w:r>
+      <w:proofErr w:type="spellEnd"/>
+      <w:r>
+        <w:rPr>
+          <w:rFonts w:ascii="Times New Roman" w:hAnsi="Times New Roman" w:cs="Times New Roman"/>
+          <w:sz w:val="24"/>
+          <w:szCs w:val="24"/>
+        </w:rPr>
+        <w:t xml:space="preserve">. </w:t>
       </w:r>
     </w:p>
     <w:p>
@@ -630,7 +774,97 @@
           <w:sz w:val="24"/>
           <w:szCs w:val="24"/>
         </w:rPr>
-        <w:t xml:space="preserve">A pesar de ello, algunos integrantes del equipo se deciden a explorar ReactJs para adjuntar allí el proyecto de todo el equipo y tratar de hacer mejor nuestro trabajo. Todo ello entonces denota el compromiso que tenemos como equipo en búsqueda de buenos resultados teniendo en cuenta nuestras habilidades y manejos del tiempo, realizamos trabajo colaborativo y nos entendemos muy bien, a pesar de quedar 4 integrantes deseamos continuar así y poner de nuestro esfuerzo para lograr lo esperado. Para ello, nos reunimos diariamente por Google Meet para hacer el daily, dialogar sobre impedimentos, dudas y avances que estamos teniendo, acorde a las historias de usuario y tareas que nos asignamos desde el inicio del sprint haciéndolas evidentes en Trello con el nombre de cada integrante. Cuando se presentó la ausencia del compañero antes mencionado, voluntariamente y con mucha disposición asumimos cada uno parte del trabajo que faltaba allí por completar, donde hay encargados para historias de usuario, para buen manejo del trello, para buen </w:t>
+        <w:t xml:space="preserve">A pesar de ello, algunos integrantes del equipo se deciden a explorar </w:t>
+      </w:r>
+      <w:proofErr w:type="spellStart"/>
+      <w:r>
+        <w:rPr>
+          <w:rFonts w:ascii="Times New Roman" w:hAnsi="Times New Roman" w:cs="Times New Roman"/>
+          <w:sz w:val="24"/>
+          <w:szCs w:val="24"/>
+        </w:rPr>
+        <w:t>ReactJs</w:t>
+      </w:r>
+      <w:proofErr w:type="spellEnd"/>
+      <w:r>
+        <w:rPr>
+          <w:rFonts w:ascii="Times New Roman" w:hAnsi="Times New Roman" w:cs="Times New Roman"/>
+          <w:sz w:val="24"/>
+          <w:szCs w:val="24"/>
+        </w:rPr>
+        <w:t xml:space="preserve"> para adjuntar allí el proyecto de todo el equipo y tratar de hacer mejor nuestro trabajo. Todo ello entonces denota el compromiso que tenemos como equipo en búsqueda de buenos resultados teniendo en cuenta nuestras habilidades y manejos del tiempo, realizamos trabajo colaborativo y nos entendemos muy bien, a pesar de quedar 4 integrantes deseamos continuar así y poner de nuestro esfuerzo para lograr lo esperado. Para ello, nos reunimos diariamente por Google </w:t>
+      </w:r>
+      <w:proofErr w:type="spellStart"/>
+      <w:r>
+        <w:rPr>
+          <w:rFonts w:ascii="Times New Roman" w:hAnsi="Times New Roman" w:cs="Times New Roman"/>
+          <w:sz w:val="24"/>
+          <w:szCs w:val="24"/>
+        </w:rPr>
+        <w:t>Meet</w:t>
+      </w:r>
+      <w:proofErr w:type="spellEnd"/>
+      <w:r>
+        <w:rPr>
+          <w:rFonts w:ascii="Times New Roman" w:hAnsi="Times New Roman" w:cs="Times New Roman"/>
+          <w:sz w:val="24"/>
+          <w:szCs w:val="24"/>
+        </w:rPr>
+        <w:t xml:space="preserve"> para hacer el </w:t>
+      </w:r>
+      <w:proofErr w:type="spellStart"/>
+      <w:r>
+        <w:rPr>
+          <w:rFonts w:ascii="Times New Roman" w:hAnsi="Times New Roman" w:cs="Times New Roman"/>
+          <w:sz w:val="24"/>
+          <w:szCs w:val="24"/>
+        </w:rPr>
+        <w:t>daily</w:t>
+      </w:r>
+      <w:proofErr w:type="spellEnd"/>
+      <w:r>
+        <w:rPr>
+          <w:rFonts w:ascii="Times New Roman" w:hAnsi="Times New Roman" w:cs="Times New Roman"/>
+          <w:sz w:val="24"/>
+          <w:szCs w:val="24"/>
+        </w:rPr>
+        <w:t xml:space="preserve">, dialogar sobre impedimentos, dudas y avances que estamos teniendo, acorde a las historias de usuario y tareas que nos asignamos desde el inicio del sprint haciéndolas evidentes en </w:t>
+      </w:r>
+      <w:proofErr w:type="spellStart"/>
+      <w:r>
+        <w:rPr>
+          <w:rFonts w:ascii="Times New Roman" w:hAnsi="Times New Roman" w:cs="Times New Roman"/>
+          <w:sz w:val="24"/>
+          <w:szCs w:val="24"/>
+        </w:rPr>
+        <w:t>Trello</w:t>
+      </w:r>
+      <w:proofErr w:type="spellEnd"/>
+      <w:r>
+        <w:rPr>
+          <w:rFonts w:ascii="Times New Roman" w:hAnsi="Times New Roman" w:cs="Times New Roman"/>
+          <w:sz w:val="24"/>
+          <w:szCs w:val="24"/>
+        </w:rPr>
+        <w:t xml:space="preserve"> con el nombre de cada integrante. Cuando se presentó la ausencia del compañero antes mencionado, voluntariamente y con mucha disposición asumimos cada uno parte del trabajo que faltaba allí por completar, donde hay encargados para historias de usuario, para buen manejo del </w:t>
+      </w:r>
+      <w:proofErr w:type="spellStart"/>
+      <w:r>
+        <w:rPr>
+          <w:rFonts w:ascii="Times New Roman" w:hAnsi="Times New Roman" w:cs="Times New Roman"/>
+          <w:sz w:val="24"/>
+          <w:szCs w:val="24"/>
+        </w:rPr>
+        <w:t>trello</w:t>
+      </w:r>
+      <w:proofErr w:type="spellEnd"/>
+      <w:r>
+        <w:rPr>
+          <w:rFonts w:ascii="Times New Roman" w:hAnsi="Times New Roman" w:cs="Times New Roman"/>
+          <w:sz w:val="24"/>
+          <w:szCs w:val="24"/>
+        </w:rPr>
+        <w:t xml:space="preserve">, para buen </w:t>
       </w:r>
       <w:r>
         <w:rPr>
@@ -639,7 +873,43 @@
           <w:szCs w:val="24"/>
         </w:rPr>
         <w:lastRenderedPageBreak/>
-        <w:t>manejo del github, para unión del proyecto en ReactJs, entre otras funcionalidades que surgen acorde los requerimientos</w:t>
+        <w:t xml:space="preserve">manejo del </w:t>
+      </w:r>
+      <w:proofErr w:type="spellStart"/>
+      <w:r>
+        <w:rPr>
+          <w:rFonts w:ascii="Times New Roman" w:hAnsi="Times New Roman" w:cs="Times New Roman"/>
+          <w:sz w:val="24"/>
+          <w:szCs w:val="24"/>
+        </w:rPr>
+        <w:t>github</w:t>
+      </w:r>
+      <w:proofErr w:type="spellEnd"/>
+      <w:r>
+        <w:rPr>
+          <w:rFonts w:ascii="Times New Roman" w:hAnsi="Times New Roman" w:cs="Times New Roman"/>
+          <w:sz w:val="24"/>
+          <w:szCs w:val="24"/>
+        </w:rPr>
+        <w:t xml:space="preserve">, para unión del proyecto en </w:t>
+      </w:r>
+      <w:proofErr w:type="spellStart"/>
+      <w:r>
+        <w:rPr>
+          <w:rFonts w:ascii="Times New Roman" w:hAnsi="Times New Roman" w:cs="Times New Roman"/>
+          <w:sz w:val="24"/>
+          <w:szCs w:val="24"/>
+        </w:rPr>
+        <w:t>ReactJs</w:t>
+      </w:r>
+      <w:proofErr w:type="spellEnd"/>
+      <w:r>
+        <w:rPr>
+          <w:rFonts w:ascii="Times New Roman" w:hAnsi="Times New Roman" w:cs="Times New Roman"/>
+          <w:sz w:val="24"/>
+          <w:szCs w:val="24"/>
+        </w:rPr>
+        <w:t>, entre otras funcionalidades que surgen acorde los requerimientos</w:t>
       </w:r>
       <w:r>
         <w:rPr>
@@ -679,6 +949,7 @@
           <w:szCs w:val="24"/>
         </w:rPr>
       </w:pPr>
+      <w:proofErr w:type="spellStart"/>
       <w:r>
         <w:rPr>
           <w:rFonts w:ascii="Times New Roman" w:hAnsi="Times New Roman" w:cs="Times New Roman"/>
@@ -697,9 +968,20 @@
           <w:sz w:val="24"/>
           <w:szCs w:val="24"/>
         </w:rPr>
-        <w:t xml:space="preserve">rello: </w:t>
-      </w:r>
-      <w:hyperlink r:id="rId6" w:history="1">
+        <w:t>rello</w:t>
+      </w:r>
+      <w:proofErr w:type="spellEnd"/>
+      <w:r>
+        <w:rPr>
+          <w:rFonts w:ascii="Times New Roman" w:hAnsi="Times New Roman" w:cs="Times New Roman"/>
+          <w:b/>
+          <w:bCs/>
+          <w:sz w:val="24"/>
+          <w:szCs w:val="24"/>
+        </w:rPr>
+        <w:t xml:space="preserve">: </w:t>
+      </w:r>
+      <w:hyperlink r:id="rId7" w:history="1">
         <w:r>
           <w:rPr>
             <w:rStyle w:val="Hipervnculo"/>
@@ -781,7 +1063,7 @@
         </w:rPr>
         <w:t xml:space="preserve">: </w:t>
       </w:r>
-      <w:hyperlink r:id="rId7" w:history="1">
+      <w:hyperlink r:id="rId8" w:history="1">
         <w:r>
           <w:rPr>
             <w:rStyle w:val="Hipervnculo"/>
@@ -819,10 +1101,15 @@
     </w:p>
     <w:p>
       <w:pPr>
-        <w:spacing w:line="480" w:lineRule="auto"/>
-        <w:ind w:firstLine="708"/>
-        <w:rPr>
-          <w:rFonts w:ascii="Times New Roman" w:hAnsi="Times New Roman" w:cs="Times New Roman"/>
+        <w:pStyle w:val="Prrafodelista"/>
+        <w:numPr>
+          <w:ilvl w:val="0"/>
+          <w:numId w:val="1"/>
+        </w:numPr>
+        <w:spacing w:line="480" w:lineRule="auto"/>
+        <w:rPr>
+          <w:rFonts w:ascii="Times New Roman" w:hAnsi="Times New Roman" w:cs="Times New Roman"/>
+          <w:b/>
           <w:noProof/>
           <w:sz w:val="24"/>
           <w:szCs w:val="24"/>
@@ -830,19 +1117,17 @@
       </w:pPr>
       <w:r>
         <w:rPr>
-          <w:rFonts w:ascii="Times New Roman" w:hAnsi="Times New Roman" w:cs="Times New Roman"/>
           <w:noProof/>
-          <w:sz w:val="24"/>
-          <w:szCs w:val="24"/>
+          <w:lang w:val="fr-FR" w:eastAsia="fr-FR"/>
         </w:rPr>
         <w:drawing>
-          <wp:anchor distT="0" distB="0" distL="114300" distR="114300" simplePos="0" relativeHeight="251658240" behindDoc="0" locked="0" layoutInCell="1" allowOverlap="1" wp14:anchorId="265C079A" wp14:editId="325064FF">
+          <wp:anchor distT="0" distB="0" distL="114300" distR="114300" simplePos="0" relativeHeight="251658240" behindDoc="0" locked="0" layoutInCell="1" allowOverlap="1" wp14:anchorId="265C079A" wp14:editId="49FBE68A">
             <wp:simplePos x="0" y="0"/>
             <wp:positionH relativeFrom="margin">
-              <wp:posOffset>-14605</wp:posOffset>
+              <wp:align>left</wp:align>
             </wp:positionH>
             <wp:positionV relativeFrom="page">
-              <wp:posOffset>6250940</wp:posOffset>
+              <wp:posOffset>6496050</wp:posOffset>
             </wp:positionV>
             <wp:extent cx="6143625" cy="3245485"/>
             <wp:effectExtent l="0" t="0" r="9525" b="0"/>
@@ -859,7 +1144,7 @@
                     <pic:cNvPicPr/>
                   </pic:nvPicPr>
                   <pic:blipFill>
-                    <a:blip r:embed="rId8" cstate="print">
+                    <a:blip r:embed="rId9" cstate="print">
                       <a:extLst>
                         <a:ext uri="{28A0092B-C50C-407E-A947-70E740481C1C}">
                           <a14:useLocalDpi xmlns:a14="http://schemas.microsoft.com/office/drawing/2010/main" val="0"/>
@@ -894,6 +1179,7 @@
       <w:r>
         <w:rPr>
           <w:rFonts w:ascii="Times New Roman" w:hAnsi="Times New Roman" w:cs="Times New Roman"/>
+          <w:b/>
           <w:sz w:val="24"/>
           <w:szCs w:val="24"/>
         </w:rPr>
@@ -902,41 +1188,57 @@
       <w:r>
         <w:rPr>
           <w:rFonts w:ascii="Times New Roman" w:hAnsi="Times New Roman" w:cs="Times New Roman"/>
-          <w:sz w:val="24"/>
-          <w:szCs w:val="24"/>
-        </w:rPr>
-        <w:t>nterfaz gráfica diseñada en Figma</w:t>
-      </w:r>
-    </w:p>
-    <w:p>
-      <w:pPr>
-        <w:spacing w:line="480" w:lineRule="auto"/>
-        <w:ind w:firstLine="708"/>
-        <w:rPr>
-          <w:rFonts w:ascii="Times New Roman" w:hAnsi="Times New Roman" w:cs="Times New Roman"/>
-          <w:sz w:val="24"/>
-          <w:szCs w:val="24"/>
-        </w:rPr>
-      </w:pPr>
-      <w:r>
-        <w:rPr>
-          <w:rFonts w:ascii="Times New Roman" w:hAnsi="Times New Roman" w:cs="Times New Roman"/>
+          <w:b/>
+          <w:sz w:val="24"/>
+          <w:szCs w:val="24"/>
+        </w:rPr>
+        <w:t xml:space="preserve">nterfaz gráfica diseñada en </w:t>
+      </w:r>
+      <w:proofErr w:type="spellStart"/>
+      <w:r>
+        <w:rPr>
+          <w:rFonts w:ascii="Times New Roman" w:hAnsi="Times New Roman" w:cs="Times New Roman"/>
+          <w:b/>
+          <w:sz w:val="24"/>
+          <w:szCs w:val="24"/>
+        </w:rPr>
+        <w:t>Figma</w:t>
+      </w:r>
+      <w:proofErr w:type="spellEnd"/>
+    </w:p>
+    <w:p>
+      <w:pPr>
+        <w:pStyle w:val="Prrafodelista"/>
+        <w:numPr>
+          <w:ilvl w:val="0"/>
+          <w:numId w:val="1"/>
+        </w:numPr>
+        <w:spacing w:line="480" w:lineRule="auto"/>
+        <w:rPr>
+          <w:rFonts w:ascii="Times New Roman" w:hAnsi="Times New Roman" w:cs="Times New Roman"/>
+          <w:b/>
+          <w:sz w:val="24"/>
+          <w:szCs w:val="24"/>
+        </w:rPr>
+      </w:pPr>
+      <w:r>
+        <w:rPr>
+          <w:b/>
           <w:noProof/>
-          <w:sz w:val="24"/>
-          <w:szCs w:val="24"/>
+          <w:lang w:val="fr-FR" w:eastAsia="fr-FR"/>
         </w:rPr>
         <w:lastRenderedPageBreak/>
         <w:drawing>
-          <wp:anchor distT="0" distB="0" distL="114300" distR="114300" simplePos="0" relativeHeight="251661312" behindDoc="0" locked="0" layoutInCell="1" allowOverlap="1" wp14:anchorId="7BE839FF" wp14:editId="1F6D7502">
+          <wp:anchor distT="0" distB="0" distL="114300" distR="114300" simplePos="0" relativeHeight="251661312" behindDoc="0" locked="0" layoutInCell="1" allowOverlap="1" wp14:anchorId="7BE839FF" wp14:editId="1652A268">
             <wp:simplePos x="0" y="0"/>
             <wp:positionH relativeFrom="margin">
-              <wp:posOffset>-529590</wp:posOffset>
+              <wp:align>center</wp:align>
             </wp:positionH>
             <wp:positionV relativeFrom="margin">
-              <wp:posOffset>452120</wp:posOffset>
+              <wp:posOffset>614045</wp:posOffset>
             </wp:positionV>
-            <wp:extent cx="7253605" cy="3836670"/>
-            <wp:effectExtent l="0" t="0" r="4445" b="0"/>
+            <wp:extent cx="6482715" cy="3429000"/>
+            <wp:effectExtent l="0" t="0" r="0" b="0"/>
             <wp:wrapSquare wrapText="bothSides"/>
             <wp:docPr id="5" name="Imagen 5"/>
             <wp:cNvGraphicFramePr>
@@ -947,89 +1249,6 @@
                 <pic:pic xmlns:pic="http://schemas.openxmlformats.org/drawingml/2006/picture">
                   <pic:nvPicPr>
                     <pic:cNvPr id="5" name="Imagen 5"/>
-                    <pic:cNvPicPr/>
-                  </pic:nvPicPr>
-                  <pic:blipFill>
-                    <a:blip r:embed="rId9">
-                      <a:extLst>
-                        <a:ext uri="{28A0092B-C50C-407E-A947-70E740481C1C}">
-                          <a14:useLocalDpi xmlns:a14="http://schemas.microsoft.com/office/drawing/2010/main" val="0"/>
-                        </a:ext>
-                      </a:extLst>
-                    </a:blip>
-                    <a:stretch>
-                      <a:fillRect/>
-                    </a:stretch>
-                  </pic:blipFill>
-                  <pic:spPr>
-                    <a:xfrm>
-                      <a:off x="0" y="0"/>
-                      <a:ext cx="7253605" cy="3836670"/>
-                    </a:xfrm>
-                    <a:prstGeom prst="rect">
-                      <a:avLst/>
-                    </a:prstGeom>
-                  </pic:spPr>
-                </pic:pic>
-              </a:graphicData>
-            </a:graphic>
-            <wp14:sizeRelH relativeFrom="margin">
-              <wp14:pctWidth>0</wp14:pctWidth>
-            </wp14:sizeRelH>
-            <wp14:sizeRelV relativeFrom="margin">
-              <wp14:pctHeight>0</wp14:pctHeight>
-            </wp14:sizeRelV>
-          </wp:anchor>
-        </w:drawing>
-      </w:r>
-      <w:r>
-        <w:rPr>
-          <w:rFonts w:ascii="Times New Roman" w:hAnsi="Times New Roman" w:cs="Times New Roman"/>
-          <w:sz w:val="24"/>
-          <w:szCs w:val="24"/>
-        </w:rPr>
-        <w:t>Muestra de códigos de interfaz gráfica administrador de ventas y gestión de vendedores</w:t>
-      </w:r>
-    </w:p>
-    <w:p>
-      <w:pPr>
-        <w:spacing w:line="480" w:lineRule="auto"/>
-        <w:ind w:firstLine="708"/>
-        <w:rPr>
-          <w:rFonts w:ascii="Times New Roman" w:hAnsi="Times New Roman" w:cs="Times New Roman"/>
-          <w:noProof/>
-          <w:sz w:val="24"/>
-          <w:szCs w:val="24"/>
-        </w:rPr>
-      </w:pPr>
-      <w:r>
-        <w:rPr>
-          <w:rFonts w:ascii="Times New Roman" w:hAnsi="Times New Roman" w:cs="Times New Roman"/>
-          <w:noProof/>
-          <w:sz w:val="24"/>
-          <w:szCs w:val="24"/>
-        </w:rPr>
-        <w:drawing>
-          <wp:anchor distT="0" distB="0" distL="114300" distR="114300" simplePos="0" relativeHeight="251662336" behindDoc="0" locked="0" layoutInCell="1" allowOverlap="1" wp14:anchorId="09B8C5CA" wp14:editId="6316B2C5">
-            <wp:simplePos x="0" y="0"/>
-            <wp:positionH relativeFrom="margin">
-              <wp:posOffset>-557530</wp:posOffset>
-            </wp:positionH>
-            <wp:positionV relativeFrom="margin">
-              <wp:posOffset>4347210</wp:posOffset>
-            </wp:positionV>
-            <wp:extent cx="7282180" cy="3667125"/>
-            <wp:effectExtent l="0" t="0" r="0" b="9525"/>
-            <wp:wrapSquare wrapText="bothSides"/>
-            <wp:docPr id="6" name="Imagen 6"/>
-            <wp:cNvGraphicFramePr>
-              <a:graphicFrameLocks xmlns:a="http://schemas.openxmlformats.org/drawingml/2006/main" noChangeAspect="1"/>
-            </wp:cNvGraphicFramePr>
-            <a:graphic xmlns:a="http://schemas.openxmlformats.org/drawingml/2006/main">
-              <a:graphicData uri="http://schemas.openxmlformats.org/drawingml/2006/picture">
-                <pic:pic xmlns:pic="http://schemas.openxmlformats.org/drawingml/2006/picture">
-                  <pic:nvPicPr>
-                    <pic:cNvPr id="6" name="Imagen 6"/>
                     <pic:cNvPicPr/>
                   </pic:nvPicPr>
                   <pic:blipFill>
@@ -1047,7 +1266,7 @@
                   <pic:spPr>
                     <a:xfrm>
                       <a:off x="0" y="0"/>
-                      <a:ext cx="7282180" cy="3667125"/>
+                      <a:ext cx="6482715" cy="3429000"/>
                     </a:xfrm>
                     <a:prstGeom prst="rect">
                       <a:avLst/>
@@ -1065,6 +1284,15 @@
           </wp:anchor>
         </w:drawing>
       </w:r>
+      <w:r>
+        <w:rPr>
+          <w:rFonts w:ascii="Times New Roman" w:hAnsi="Times New Roman" w:cs="Times New Roman"/>
+          <w:b/>
+          <w:sz w:val="24"/>
+          <w:szCs w:val="24"/>
+        </w:rPr>
+        <w:t>Muestra de códigos de interfaz gráfica administrador de ventas y gestión de vendedores</w:t>
+      </w:r>
     </w:p>
     <w:p>
       <w:pPr>
@@ -1072,31 +1300,32 @@
         <w:ind w:firstLine="708"/>
         <w:rPr>
           <w:rFonts w:ascii="Times New Roman" w:hAnsi="Times New Roman" w:cs="Times New Roman"/>
-          <w:sz w:val="24"/>
-          <w:szCs w:val="24"/>
-        </w:rPr>
-      </w:pPr>
-      <w:r>
-        <w:rPr>
-          <w:rFonts w:ascii="Times New Roman" w:hAnsi="Times New Roman" w:cs="Times New Roman"/>
           <w:noProof/>
           <w:sz w:val="24"/>
           <w:szCs w:val="24"/>
         </w:rPr>
-        <w:lastRenderedPageBreak/>
+      </w:pPr>
+      <w:r>
+        <w:rPr>
+          <w:rFonts w:ascii="Times New Roman" w:hAnsi="Times New Roman" w:cs="Times New Roman"/>
+          <w:noProof/>
+          <w:sz w:val="24"/>
+          <w:szCs w:val="24"/>
+          <w:lang w:val="fr-FR" w:eastAsia="fr-FR"/>
+        </w:rPr>
         <w:drawing>
-          <wp:anchor distT="0" distB="0" distL="114300" distR="114300" simplePos="0" relativeHeight="251664384" behindDoc="0" locked="0" layoutInCell="1" allowOverlap="1" wp14:anchorId="147AF425" wp14:editId="4FF400B1">
+          <wp:anchor distT="0" distB="0" distL="114300" distR="114300" simplePos="0" relativeHeight="251662336" behindDoc="0" locked="0" layoutInCell="1" allowOverlap="1" wp14:anchorId="09B8C5CA" wp14:editId="4D10C99D">
             <wp:simplePos x="0" y="0"/>
             <wp:positionH relativeFrom="margin">
-              <wp:posOffset>-650240</wp:posOffset>
+              <wp:posOffset>-321029</wp:posOffset>
             </wp:positionH>
             <wp:positionV relativeFrom="margin">
-              <wp:posOffset>4462145</wp:posOffset>
+              <wp:posOffset>4595495</wp:posOffset>
             </wp:positionV>
-            <wp:extent cx="7356475" cy="3743325"/>
-            <wp:effectExtent l="0" t="0" r="0" b="9525"/>
+            <wp:extent cx="6483600" cy="3265122"/>
+            <wp:effectExtent l="0" t="0" r="0" b="0"/>
             <wp:wrapSquare wrapText="bothSides"/>
-            <wp:docPr id="8" name="Imagen 8"/>
+            <wp:docPr id="6" name="Imagen 6"/>
             <wp:cNvGraphicFramePr>
               <a:graphicFrameLocks xmlns:a="http://schemas.openxmlformats.org/drawingml/2006/main" noChangeAspect="1"/>
             </wp:cNvGraphicFramePr>
@@ -1104,7 +1333,7 @@
               <a:graphicData uri="http://schemas.openxmlformats.org/drawingml/2006/picture">
                 <pic:pic xmlns:pic="http://schemas.openxmlformats.org/drawingml/2006/picture">
                   <pic:nvPicPr>
-                    <pic:cNvPr id="8" name="Imagen 8"/>
+                    <pic:cNvPr id="6" name="Imagen 6"/>
                     <pic:cNvPicPr/>
                   </pic:nvPicPr>
                   <pic:blipFill>
@@ -1122,7 +1351,7 @@
                   <pic:spPr>
                     <a:xfrm>
                       <a:off x="0" y="0"/>
-                      <a:ext cx="7356475" cy="3743325"/>
+                      <a:ext cx="6483600" cy="3265122"/>
                     </a:xfrm>
                     <a:prstGeom prst="rect">
                       <a:avLst/>
@@ -1140,24 +1369,40 @@
           </wp:anchor>
         </w:drawing>
       </w:r>
-      <w:r>
-        <w:rPr>
-          <w:rFonts w:ascii="Times New Roman" w:hAnsi="Times New Roman" w:cs="Times New Roman"/>
+    </w:p>
+    <w:p>
+      <w:pPr>
+        <w:pStyle w:val="Prrafodelista"/>
+        <w:numPr>
+          <w:ilvl w:val="0"/>
+          <w:numId w:val="2"/>
+        </w:numPr>
+        <w:spacing w:line="480" w:lineRule="auto"/>
+        <w:rPr>
+          <w:rFonts w:ascii="Times New Roman" w:hAnsi="Times New Roman" w:cs="Times New Roman"/>
+          <w:b/>
+          <w:sz w:val="24"/>
+          <w:szCs w:val="24"/>
+        </w:rPr>
+      </w:pPr>
+      <w:r>
+        <w:rPr>
+          <w:b/>
           <w:noProof/>
-          <w:sz w:val="24"/>
-          <w:szCs w:val="24"/>
-        </w:rPr>
+          <w:lang w:val="fr-FR" w:eastAsia="fr-FR"/>
+        </w:rPr>
+        <w:lastRenderedPageBreak/>
         <w:drawing>
-          <wp:anchor distT="0" distB="0" distL="114300" distR="114300" simplePos="0" relativeHeight="251663360" behindDoc="0" locked="0" layoutInCell="1" allowOverlap="1" wp14:anchorId="63512F35" wp14:editId="32C8FD95">
+          <wp:anchor distT="0" distB="0" distL="114300" distR="114300" simplePos="0" relativeHeight="251663360" behindDoc="0" locked="0" layoutInCell="1" allowOverlap="1" wp14:anchorId="63512F35" wp14:editId="052F98B8">
             <wp:simplePos x="0" y="0"/>
             <wp:positionH relativeFrom="margin">
-              <wp:posOffset>-659130</wp:posOffset>
+              <wp:align>center</wp:align>
             </wp:positionH>
             <wp:positionV relativeFrom="margin">
-              <wp:posOffset>562610</wp:posOffset>
+              <wp:posOffset>814070</wp:posOffset>
             </wp:positionV>
-            <wp:extent cx="7368540" cy="3756660"/>
-            <wp:effectExtent l="0" t="0" r="3810" b="0"/>
+            <wp:extent cx="6729499" cy="3430800"/>
+            <wp:effectExtent l="0" t="0" r="0" b="0"/>
             <wp:wrapSquare wrapText="bothSides"/>
             <wp:docPr id="7" name="Imagen 7"/>
             <wp:cNvGraphicFramePr>
@@ -1185,7 +1430,7 @@
                   <pic:spPr>
                     <a:xfrm>
                       <a:off x="0" y="0"/>
-                      <a:ext cx="7368540" cy="3756660"/>
+                      <a:ext cx="6729499" cy="3430800"/>
                     </a:xfrm>
                     <a:prstGeom prst="rect">
                       <a:avLst/>
@@ -1206,6 +1451,7 @@
       <w:r>
         <w:rPr>
           <w:rFonts w:ascii="Times New Roman" w:hAnsi="Times New Roman" w:cs="Times New Roman"/>
+          <w:b/>
           <w:sz w:val="24"/>
           <w:szCs w:val="24"/>
         </w:rPr>
@@ -1214,6 +1460,7 @@
       <w:r>
         <w:rPr>
           <w:rFonts w:ascii="Times New Roman" w:hAnsi="Times New Roman" w:cs="Times New Roman"/>
+          <w:b/>
           <w:sz w:val="24"/>
           <w:szCs w:val="24"/>
         </w:rPr>
@@ -1232,19 +1479,109 @@
       </w:pPr>
       <w:r>
         <w:rPr>
+          <w:b/>
           <w:noProof/>
+          <w:lang w:val="fr-FR" w:eastAsia="fr-FR"/>
+        </w:rPr>
+        <w:drawing>
+          <wp:anchor distT="0" distB="0" distL="114300" distR="114300" simplePos="0" relativeHeight="251664384" behindDoc="0" locked="0" layoutInCell="1" allowOverlap="1" wp14:anchorId="147AF425" wp14:editId="1EE2B52B">
+            <wp:simplePos x="0" y="0"/>
+            <wp:positionH relativeFrom="margin">
+              <wp:align>center</wp:align>
+            </wp:positionH>
+            <wp:positionV relativeFrom="margin">
+              <wp:posOffset>4566829</wp:posOffset>
+            </wp:positionV>
+            <wp:extent cx="6483600" cy="3299165"/>
+            <wp:effectExtent l="0" t="0" r="0" b="0"/>
+            <wp:wrapSquare wrapText="bothSides"/>
+            <wp:docPr id="8" name="Imagen 8"/>
+            <wp:cNvGraphicFramePr>
+              <a:graphicFrameLocks xmlns:a="http://schemas.openxmlformats.org/drawingml/2006/main" noChangeAspect="1"/>
+            </wp:cNvGraphicFramePr>
+            <a:graphic xmlns:a="http://schemas.openxmlformats.org/drawingml/2006/main">
+              <a:graphicData uri="http://schemas.openxmlformats.org/drawingml/2006/picture">
+                <pic:pic xmlns:pic="http://schemas.openxmlformats.org/drawingml/2006/picture">
+                  <pic:nvPicPr>
+                    <pic:cNvPr id="8" name="Imagen 8"/>
+                    <pic:cNvPicPr/>
+                  </pic:nvPicPr>
+                  <pic:blipFill>
+                    <a:blip r:embed="rId13">
+                      <a:extLst>
+                        <a:ext uri="{28A0092B-C50C-407E-A947-70E740481C1C}">
+                          <a14:useLocalDpi xmlns:a14="http://schemas.microsoft.com/office/drawing/2010/main" val="0"/>
+                        </a:ext>
+                      </a:extLst>
+                    </a:blip>
+                    <a:stretch>
+                      <a:fillRect/>
+                    </a:stretch>
+                  </pic:blipFill>
+                  <pic:spPr>
+                    <a:xfrm>
+                      <a:off x="0" y="0"/>
+                      <a:ext cx="6483600" cy="3299165"/>
+                    </a:xfrm>
+                    <a:prstGeom prst="rect">
+                      <a:avLst/>
+                    </a:prstGeom>
+                  </pic:spPr>
+                </pic:pic>
+              </a:graphicData>
+            </a:graphic>
+            <wp14:sizeRelH relativeFrom="margin">
+              <wp14:pctWidth>0</wp14:pctWidth>
+            </wp14:sizeRelH>
+            <wp14:sizeRelV relativeFrom="margin">
+              <wp14:pctHeight>0</wp14:pctHeight>
+            </wp14:sizeRelV>
+          </wp:anchor>
+        </w:drawing>
+      </w:r>
+    </w:p>
+    <w:p>
+      <w:pPr>
+        <w:spacing w:line="480" w:lineRule="auto"/>
+        <w:ind w:firstLine="708"/>
+        <w:rPr>
+          <w:rFonts w:ascii="Times New Roman" w:hAnsi="Times New Roman" w:cs="Times New Roman"/>
+          <w:sz w:val="24"/>
+          <w:szCs w:val="24"/>
+        </w:rPr>
+      </w:pPr>
+    </w:p>
+    <w:p>
+      <w:pPr>
+        <w:pStyle w:val="Prrafodelista"/>
+        <w:numPr>
+          <w:ilvl w:val="0"/>
+          <w:numId w:val="2"/>
+        </w:numPr>
+        <w:spacing w:line="480" w:lineRule="auto"/>
+        <w:rPr>
+          <w:rFonts w:ascii="Times New Roman" w:hAnsi="Times New Roman" w:cs="Times New Roman"/>
+          <w:b/>
+          <w:sz w:val="24"/>
+          <w:szCs w:val="24"/>
+        </w:rPr>
+      </w:pPr>
+      <w:r>
+        <w:rPr>
+          <w:noProof/>
+          <w:lang w:val="fr-FR" w:eastAsia="fr-FR"/>
         </w:rPr>
         <w:lastRenderedPageBreak/>
         <w:drawing>
-          <wp:anchor distT="0" distB="0" distL="114300" distR="114300" simplePos="0" relativeHeight="251665408" behindDoc="0" locked="0" layoutInCell="1" allowOverlap="1" wp14:anchorId="0FCAB744" wp14:editId="71321B60">
+          <wp:anchor distT="0" distB="0" distL="114300" distR="114300" simplePos="0" relativeHeight="251665408" behindDoc="0" locked="0" layoutInCell="1" allowOverlap="1" wp14:anchorId="0FCAB744" wp14:editId="147C79FA">
             <wp:simplePos x="0" y="0"/>
             <wp:positionH relativeFrom="margin">
               <wp:align>center</wp:align>
             </wp:positionH>
             <wp:positionV relativeFrom="paragraph">
-              <wp:posOffset>461645</wp:posOffset>
+              <wp:posOffset>497639</wp:posOffset>
             </wp:positionV>
-            <wp:extent cx="7057390" cy="3530196"/>
+            <wp:extent cx="6483600" cy="3242967"/>
             <wp:effectExtent l="0" t="0" r="0" b="0"/>
             <wp:wrapSquare wrapText="bothSides"/>
             <wp:docPr id="1" name="Imagen 1"/>
@@ -1259,7 +1596,7 @@
                     <pic:cNvPicPr/>
                   </pic:nvPicPr>
                   <pic:blipFill>
-                    <a:blip r:embed="rId13" cstate="print">
+                    <a:blip r:embed="rId14" cstate="print">
                       <a:extLst>
                         <a:ext uri="{28A0092B-C50C-407E-A947-70E740481C1C}">
                           <a14:useLocalDpi xmlns:a14="http://schemas.microsoft.com/office/drawing/2010/main" val="0"/>
@@ -1273,7 +1610,7 @@
                   <pic:spPr>
                     <a:xfrm>
                       <a:off x="0" y="0"/>
-                      <a:ext cx="7057390" cy="3530196"/>
+                      <a:ext cx="6483600" cy="3242967"/>
                     </a:xfrm>
                     <a:prstGeom prst="rect">
                       <a:avLst/>
@@ -1294,6 +1631,7 @@
       <w:r>
         <w:rPr>
           <w:rFonts w:ascii="Times New Roman" w:hAnsi="Times New Roman" w:cs="Times New Roman"/>
+          <w:b/>
           <w:sz w:val="24"/>
           <w:szCs w:val="24"/>
         </w:rPr>
@@ -1313,43 +1651,36 @@
     </w:p>
     <w:p>
       <w:pPr>
-        <w:spacing w:line="480" w:lineRule="auto"/>
-        <w:ind w:firstLine="708"/>
-        <w:rPr>
-          <w:rFonts w:ascii="Times New Roman" w:hAnsi="Times New Roman" w:cs="Times New Roman"/>
-          <w:sz w:val="24"/>
-          <w:szCs w:val="24"/>
-        </w:rPr>
-      </w:pPr>
-      <w:r>
-        <w:rPr>
-          <w:rFonts w:ascii="Times New Roman" w:hAnsi="Times New Roman" w:cs="Times New Roman"/>
-          <w:sz w:val="24"/>
-          <w:szCs w:val="24"/>
-        </w:rPr>
-        <w:t>Muestra del código HTML y CSS de la interfaz gráfica LOGIN</w:t>
-      </w:r>
-    </w:p>
-    <w:p>
-      <w:pPr>
-        <w:spacing w:line="480" w:lineRule="auto"/>
-        <w:ind w:firstLine="708"/>
-        <w:jc w:val="center"/>
-        <w:rPr>
-          <w:rFonts w:ascii="Times New Roman" w:hAnsi="Times New Roman" w:cs="Times New Roman"/>
+        <w:pStyle w:val="Prrafodelista"/>
+        <w:numPr>
+          <w:ilvl w:val="0"/>
+          <w:numId w:val="2"/>
+        </w:numPr>
+        <w:spacing w:line="480" w:lineRule="auto"/>
+        <w:rPr>
+          <w:rFonts w:ascii="Times New Roman" w:hAnsi="Times New Roman" w:cs="Times New Roman"/>
+          <w:b/>
+          <w:sz w:val="24"/>
+          <w:szCs w:val="24"/>
+        </w:rPr>
+      </w:pPr>
+      <w:r>
+        <w:rPr>
           <w:noProof/>
-          <w:sz w:val="24"/>
-          <w:szCs w:val="24"/>
-        </w:rPr>
-      </w:pPr>
-      <w:r>
-        <w:rPr>
-          <w:noProof/>
+          <w:lang w:val="fr-FR" w:eastAsia="fr-FR"/>
         </w:rPr>
         <w:drawing>
-          <wp:inline distT="0" distB="0" distL="0" distR="0" wp14:anchorId="7927122A" wp14:editId="45572D05">
-            <wp:extent cx="5942917" cy="3276693"/>
-            <wp:effectExtent l="0" t="0" r="1270" b="0"/>
+          <wp:anchor distT="0" distB="0" distL="114300" distR="114300" simplePos="0" relativeHeight="251670528" behindDoc="0" locked="0" layoutInCell="1" allowOverlap="1" wp14:anchorId="78D1E3DD" wp14:editId="2BAB89AF">
+            <wp:simplePos x="0" y="0"/>
+            <wp:positionH relativeFrom="margin">
+              <wp:posOffset>-217692</wp:posOffset>
+            </wp:positionH>
+            <wp:positionV relativeFrom="paragraph">
+              <wp:posOffset>468369</wp:posOffset>
+            </wp:positionV>
+            <wp:extent cx="6483600" cy="3575056"/>
+            <wp:effectExtent l="0" t="0" r="0" b="6350"/>
+            <wp:wrapSquare wrapText="bothSides"/>
             <wp:docPr id="2" name="Imagen 2"/>
             <wp:cNvGraphicFramePr>
               <a:graphicFrameLocks xmlns:a="http://schemas.openxmlformats.org/drawingml/2006/main" noChangeAspect="1"/>
@@ -1362,7 +1693,13 @@
                     <pic:cNvPicPr/>
                   </pic:nvPicPr>
                   <pic:blipFill>
-                    <a:blip r:embed="rId14"/>
+                    <a:blip r:embed="rId15">
+                      <a:extLst>
+                        <a:ext uri="{28A0092B-C50C-407E-A947-70E740481C1C}">
+                          <a14:useLocalDpi xmlns:a14="http://schemas.microsoft.com/office/drawing/2010/main" val="0"/>
+                        </a:ext>
+                      </a:extLst>
+                    </a:blip>
                     <a:stretch>
                       <a:fillRect/>
                     </a:stretch>
@@ -1370,7 +1707,7 @@
                   <pic:spPr>
                     <a:xfrm>
                       <a:off x="0" y="0"/>
-                      <a:ext cx="5957835" cy="3284918"/>
+                      <a:ext cx="6483600" cy="3575056"/>
                     </a:xfrm>
                     <a:prstGeom prst="rect">
                       <a:avLst/>
@@ -1379,14 +1716,30 @@
                 </pic:pic>
               </a:graphicData>
             </a:graphic>
-          </wp:inline>
+            <wp14:sizeRelH relativeFrom="margin">
+              <wp14:pctWidth>0</wp14:pctWidth>
+            </wp14:sizeRelH>
+            <wp14:sizeRelV relativeFrom="margin">
+              <wp14:pctHeight>0</wp14:pctHeight>
+            </wp14:sizeRelV>
+          </wp:anchor>
         </w:drawing>
       </w:r>
+      <w:r>
+        <w:rPr>
+          <w:rFonts w:ascii="Times New Roman" w:hAnsi="Times New Roman" w:cs="Times New Roman"/>
+          <w:b/>
+          <w:sz w:val="24"/>
+          <w:szCs w:val="24"/>
+        </w:rPr>
+        <w:t>Muestra del código HTML y CSS de la interfaz gráfica LOGIN</w:t>
+      </w:r>
     </w:p>
     <w:p>
       <w:pPr>
         <w:spacing w:line="480" w:lineRule="auto"/>
         <w:ind w:firstLine="708"/>
+        <w:jc w:val="center"/>
         <w:rPr>
           <w:rFonts w:ascii="Times New Roman" w:hAnsi="Times New Roman" w:cs="Times New Roman"/>
           <w:noProof/>
@@ -1397,12 +1750,21 @@
       <w:r>
         <w:rPr>
           <w:noProof/>
+          <w:lang w:val="fr-FR" w:eastAsia="fr-FR"/>
         </w:rPr>
         <w:lastRenderedPageBreak/>
         <w:drawing>
-          <wp:inline distT="0" distB="0" distL="0" distR="0" wp14:anchorId="0CA92828" wp14:editId="24118FE3">
-            <wp:extent cx="5971540" cy="3978910"/>
-            <wp:effectExtent l="0" t="0" r="0" b="2540"/>
+          <wp:anchor distT="0" distB="0" distL="114300" distR="114300" simplePos="0" relativeHeight="251671552" behindDoc="0" locked="0" layoutInCell="1" allowOverlap="1" wp14:anchorId="0009BB06" wp14:editId="1641D840">
+            <wp:simplePos x="0" y="0"/>
+            <wp:positionH relativeFrom="margin">
+              <wp:align>center</wp:align>
+            </wp:positionH>
+            <wp:positionV relativeFrom="paragraph">
+              <wp:posOffset>112</wp:posOffset>
+            </wp:positionV>
+            <wp:extent cx="6483600" cy="4320102"/>
+            <wp:effectExtent l="0" t="0" r="0" b="4445"/>
+            <wp:wrapSquare wrapText="bothSides"/>
             <wp:docPr id="4" name="Imagen 4"/>
             <wp:cNvGraphicFramePr>
               <a:graphicFrameLocks xmlns:a="http://schemas.openxmlformats.org/drawingml/2006/main" noChangeAspect="1"/>
@@ -1415,7 +1777,13 @@
                     <pic:cNvPicPr/>
                   </pic:nvPicPr>
                   <pic:blipFill>
-                    <a:blip r:embed="rId15"/>
+                    <a:blip r:embed="rId16">
+                      <a:extLst>
+                        <a:ext uri="{28A0092B-C50C-407E-A947-70E740481C1C}">
+                          <a14:useLocalDpi xmlns:a14="http://schemas.microsoft.com/office/drawing/2010/main" val="0"/>
+                        </a:ext>
+                      </a:extLst>
+                    </a:blip>
                     <a:stretch>
                       <a:fillRect/>
                     </a:stretch>
@@ -1423,7 +1791,7 @@
                   <pic:spPr>
                     <a:xfrm>
                       <a:off x="0" y="0"/>
-                      <a:ext cx="5971540" cy="3978910"/>
+                      <a:ext cx="6483600" cy="4320102"/>
                     </a:xfrm>
                     <a:prstGeom prst="rect">
                       <a:avLst/>
@@ -1432,186 +1800,288 @@
                 </pic:pic>
               </a:graphicData>
             </a:graphic>
-          </wp:inline>
+            <wp14:sizeRelH relativeFrom="margin">
+              <wp14:pctWidth>0</wp14:pctWidth>
+            </wp14:sizeRelH>
+            <wp14:sizeRelV relativeFrom="margin">
+              <wp14:pctHeight>0</wp14:pctHeight>
+            </wp14:sizeRelV>
+          </wp:anchor>
         </w:drawing>
       </w:r>
     </w:p>
     <w:p>
       <w:pPr>
+        <w:pStyle w:val="Prrafodelista"/>
+        <w:numPr>
+          <w:ilvl w:val="0"/>
+          <w:numId w:val="3"/>
+        </w:numPr>
+        <w:spacing w:line="480" w:lineRule="auto"/>
+        <w:rPr>
+          <w:rFonts w:ascii="Times New Roman" w:hAnsi="Times New Roman" w:cs="Times New Roman"/>
+          <w:b/>
+          <w:sz w:val="24"/>
+          <w:szCs w:val="24"/>
+        </w:rPr>
+      </w:pPr>
+      <w:r>
+        <w:rPr>
+          <w:rFonts w:ascii="Times New Roman" w:hAnsi="Times New Roman" w:cs="Times New Roman"/>
+          <w:b/>
+          <w:sz w:val="24"/>
+          <w:szCs w:val="24"/>
+        </w:rPr>
+        <w:t>M</w:t>
+      </w:r>
+      <w:r>
+        <w:rPr>
+          <w:rFonts w:ascii="Times New Roman" w:hAnsi="Times New Roman" w:cs="Times New Roman"/>
+          <w:b/>
+          <w:sz w:val="24"/>
+          <w:szCs w:val="24"/>
+        </w:rPr>
+        <w:t xml:space="preserve">uestra </w:t>
+      </w:r>
+      <w:r>
+        <w:rPr>
+          <w:rFonts w:ascii="Times New Roman" w:hAnsi="Times New Roman" w:cs="Times New Roman"/>
+          <w:b/>
+          <w:sz w:val="24"/>
+          <w:szCs w:val="24"/>
+        </w:rPr>
+        <w:t xml:space="preserve">proceso creación </w:t>
+      </w:r>
+      <w:r>
+        <w:rPr>
+          <w:rFonts w:ascii="Times New Roman" w:hAnsi="Times New Roman" w:cs="Times New Roman"/>
+          <w:b/>
+          <w:sz w:val="24"/>
+          <w:szCs w:val="24"/>
+        </w:rPr>
+        <w:t>interfaz gráfica Gestión de Usuarios</w:t>
+      </w:r>
+    </w:p>
+    <w:p>
+      <w:pPr>
+        <w:spacing w:line="480" w:lineRule="auto"/>
+        <w:jc w:val="both"/>
+        <w:rPr>
+          <w:rFonts w:ascii="Times New Roman" w:hAnsi="Times New Roman" w:cs="Times New Roman"/>
+          <w:sz w:val="24"/>
+          <w:szCs w:val="24"/>
+        </w:rPr>
+      </w:pPr>
+      <w:r>
+        <w:rPr>
+          <w:rFonts w:ascii="Times New Roman" w:hAnsi="Times New Roman" w:cs="Times New Roman"/>
+          <w:sz w:val="24"/>
+          <w:szCs w:val="24"/>
+        </w:rPr>
+        <w:t xml:space="preserve">En el archivo App.js se encuentra el llamado a la función </w:t>
+      </w:r>
+      <w:proofErr w:type="spellStart"/>
+      <w:r>
+        <w:rPr>
+          <w:rFonts w:ascii="Times New Roman" w:hAnsi="Times New Roman" w:cs="Times New Roman"/>
+          <w:sz w:val="24"/>
+          <w:szCs w:val="24"/>
+        </w:rPr>
+        <w:t>IndexUsuario</w:t>
+      </w:r>
+      <w:proofErr w:type="spellEnd"/>
+      <w:r>
+        <w:rPr>
+          <w:rFonts w:ascii="Times New Roman" w:hAnsi="Times New Roman" w:cs="Times New Roman"/>
+          <w:sz w:val="24"/>
+          <w:szCs w:val="24"/>
+        </w:rPr>
+        <w:t xml:space="preserve"> que está en la carpeta </w:t>
+      </w:r>
+      <w:proofErr w:type="spellStart"/>
+      <w:r>
+        <w:rPr>
+          <w:rFonts w:ascii="Times New Roman" w:hAnsi="Times New Roman" w:cs="Times New Roman"/>
+          <w:sz w:val="24"/>
+          <w:szCs w:val="24"/>
+        </w:rPr>
+        <w:t>pages</w:t>
+      </w:r>
+      <w:proofErr w:type="spellEnd"/>
+      <w:r>
+        <w:rPr>
+          <w:rFonts w:ascii="Times New Roman" w:hAnsi="Times New Roman" w:cs="Times New Roman"/>
+          <w:sz w:val="24"/>
+          <w:szCs w:val="24"/>
+        </w:rPr>
+        <w:t xml:space="preserve">, esta contiene el código principal de la interfaz y desde aquí se importan la hoja de estilos de la carpeta </w:t>
+      </w:r>
+      <w:proofErr w:type="spellStart"/>
+      <w:r>
+        <w:rPr>
+          <w:rFonts w:ascii="Times New Roman" w:hAnsi="Times New Roman" w:cs="Times New Roman"/>
+          <w:sz w:val="24"/>
+          <w:szCs w:val="24"/>
+        </w:rPr>
+        <w:t>styles</w:t>
+      </w:r>
+      <w:proofErr w:type="spellEnd"/>
+      <w:r>
+        <w:rPr>
+          <w:rFonts w:ascii="Times New Roman" w:hAnsi="Times New Roman" w:cs="Times New Roman"/>
+          <w:sz w:val="24"/>
+          <w:szCs w:val="24"/>
+        </w:rPr>
+        <w:t xml:space="preserve"> y otras dos funciones de </w:t>
+      </w:r>
+      <w:proofErr w:type="spellStart"/>
+      <w:r>
+        <w:rPr>
+          <w:rFonts w:ascii="Times New Roman" w:hAnsi="Times New Roman" w:cs="Times New Roman"/>
+          <w:sz w:val="24"/>
+          <w:szCs w:val="24"/>
+        </w:rPr>
+        <w:t>components</w:t>
+      </w:r>
+      <w:proofErr w:type="spellEnd"/>
+      <w:r>
+        <w:rPr>
+          <w:rFonts w:ascii="Times New Roman" w:hAnsi="Times New Roman" w:cs="Times New Roman"/>
+          <w:sz w:val="24"/>
+          <w:szCs w:val="24"/>
+        </w:rPr>
+        <w:t>, que se hicieron con el fin de no repetir el mismo fragmento de código varias veces.</w:t>
+      </w:r>
+      <w:r>
+        <w:rPr>
+          <w:rFonts w:ascii="Times New Roman" w:hAnsi="Times New Roman" w:cs="Times New Roman"/>
+          <w:sz w:val="24"/>
+          <w:szCs w:val="24"/>
+        </w:rPr>
+        <w:t xml:space="preserve"> La interfaz se </w:t>
+      </w:r>
+      <w:r>
+        <w:rPr>
+          <w:rFonts w:ascii="Times New Roman" w:hAnsi="Times New Roman" w:cs="Times New Roman"/>
+          <w:sz w:val="24"/>
+          <w:szCs w:val="24"/>
+        </w:rPr>
+        <w:t>realizó</w:t>
+      </w:r>
+      <w:r>
+        <w:rPr>
+          <w:rFonts w:ascii="Times New Roman" w:hAnsi="Times New Roman" w:cs="Times New Roman"/>
+          <w:sz w:val="24"/>
+          <w:szCs w:val="24"/>
+        </w:rPr>
+        <w:t xml:space="preserve"> con la ayuda de la librería </w:t>
+      </w:r>
+      <w:proofErr w:type="spellStart"/>
+      <w:r>
+        <w:rPr>
+          <w:rFonts w:ascii="Times New Roman" w:hAnsi="Times New Roman" w:cs="Times New Roman"/>
+          <w:sz w:val="24"/>
+          <w:szCs w:val="24"/>
+        </w:rPr>
+        <w:t>Bootstrap</w:t>
+      </w:r>
+      <w:proofErr w:type="spellEnd"/>
+      <w:r>
+        <w:rPr>
+          <w:rFonts w:ascii="Times New Roman" w:hAnsi="Times New Roman" w:cs="Times New Roman"/>
+          <w:sz w:val="24"/>
+          <w:szCs w:val="24"/>
+        </w:rPr>
+        <w:t>.</w:t>
+      </w:r>
+      <w:r>
+        <w:rPr>
+          <w:rFonts w:ascii="Times New Roman" w:hAnsi="Times New Roman" w:cs="Times New Roman"/>
+          <w:sz w:val="24"/>
+          <w:szCs w:val="24"/>
+        </w:rPr>
+        <w:t xml:space="preserve"> A </w:t>
+      </w:r>
+      <w:r>
+        <w:rPr>
+          <w:rFonts w:ascii="Times New Roman" w:hAnsi="Times New Roman" w:cs="Times New Roman"/>
+          <w:sz w:val="24"/>
+          <w:szCs w:val="24"/>
+        </w:rPr>
+        <w:t>continuación,</w:t>
+      </w:r>
+      <w:r>
+        <w:rPr>
+          <w:rFonts w:ascii="Times New Roman" w:hAnsi="Times New Roman" w:cs="Times New Roman"/>
+          <w:sz w:val="24"/>
+          <w:szCs w:val="24"/>
+        </w:rPr>
+        <w:t xml:space="preserve"> </w:t>
+      </w:r>
+      <w:r>
+        <w:rPr>
+          <w:rFonts w:ascii="Times New Roman" w:hAnsi="Times New Roman" w:cs="Times New Roman"/>
+          <w:sz w:val="24"/>
+          <w:szCs w:val="24"/>
+        </w:rPr>
+        <w:t>se muestran algunos pantallazos:</w:t>
+      </w:r>
+    </w:p>
+    <w:p>
+      <w:pPr>
         <w:spacing w:line="480" w:lineRule="auto"/>
         <w:ind w:firstLine="708"/>
         <w:rPr>
           <w:rFonts w:ascii="Times New Roman" w:hAnsi="Times New Roman" w:cs="Times New Roman"/>
+          <w:sz w:val="24"/>
+          <w:szCs w:val="24"/>
+        </w:rPr>
+      </w:pPr>
+    </w:p>
+    <w:p>
+      <w:pPr>
+        <w:spacing w:line="480" w:lineRule="auto"/>
+        <w:ind w:firstLine="708"/>
+        <w:rPr>
+          <w:rFonts w:ascii="Times New Roman" w:hAnsi="Times New Roman" w:cs="Times New Roman"/>
+          <w:sz w:val="24"/>
+          <w:szCs w:val="24"/>
+        </w:rPr>
+      </w:pPr>
+    </w:p>
+    <w:p>
+      <w:pPr>
+        <w:spacing w:line="480" w:lineRule="auto"/>
+        <w:ind w:firstLine="708"/>
+        <w:rPr>
+          <w:rFonts w:ascii="Times New Roman" w:hAnsi="Times New Roman" w:cs="Times New Roman"/>
+          <w:sz w:val="24"/>
+          <w:szCs w:val="24"/>
+        </w:rPr>
+      </w:pPr>
+      <w:r>
+        <w:rPr>
           <w:noProof/>
-          <w:sz w:val="24"/>
-          <w:szCs w:val="24"/>
-        </w:rPr>
-      </w:pPr>
-    </w:p>
-    <w:p>
-      <w:pPr>
-        <w:spacing w:line="480" w:lineRule="auto"/>
-        <w:ind w:firstLine="708"/>
-        <w:rPr>
-          <w:rFonts w:ascii="Times New Roman" w:hAnsi="Times New Roman" w:cs="Times New Roman"/>
-          <w:sz w:val="24"/>
-          <w:szCs w:val="24"/>
-        </w:rPr>
-      </w:pPr>
-      <w:r>
-        <w:rPr>
-          <w:rFonts w:ascii="Times New Roman" w:hAnsi="Times New Roman" w:cs="Times New Roman"/>
-          <w:sz w:val="24"/>
-          <w:szCs w:val="24"/>
-        </w:rPr>
-        <w:t xml:space="preserve">Muestra </w:t>
-      </w:r>
-      <w:r>
-        <w:rPr>
-          <w:rFonts w:ascii="Times New Roman" w:hAnsi="Times New Roman" w:cs="Times New Roman"/>
-          <w:sz w:val="24"/>
-          <w:szCs w:val="24"/>
-        </w:rPr>
-        <w:t xml:space="preserve">proceso creación </w:t>
-      </w:r>
-      <w:r>
-        <w:rPr>
-          <w:rFonts w:ascii="Times New Roman" w:hAnsi="Times New Roman" w:cs="Times New Roman"/>
-          <w:sz w:val="24"/>
-          <w:szCs w:val="24"/>
-        </w:rPr>
-        <w:t xml:space="preserve">interfaz gráfica </w:t>
-      </w:r>
-      <w:r>
-        <w:rPr>
-          <w:rFonts w:ascii="Times New Roman" w:hAnsi="Times New Roman" w:cs="Times New Roman"/>
-          <w:sz w:val="24"/>
-          <w:szCs w:val="24"/>
-        </w:rPr>
-        <w:t>Gestión de Usuarios</w:t>
-      </w:r>
-    </w:p>
-    <w:p>
-      <w:pPr>
-        <w:spacing w:line="480" w:lineRule="auto"/>
-        <w:jc w:val="both"/>
-        <w:rPr>
-          <w:rFonts w:ascii="Times New Roman" w:hAnsi="Times New Roman" w:cs="Times New Roman"/>
-          <w:sz w:val="24"/>
-          <w:szCs w:val="24"/>
-        </w:rPr>
-      </w:pPr>
-      <w:r>
-        <w:rPr>
-          <w:rFonts w:ascii="Times New Roman" w:hAnsi="Times New Roman" w:cs="Times New Roman"/>
-          <w:sz w:val="24"/>
-          <w:szCs w:val="24"/>
-        </w:rPr>
-        <w:t>En el archivo App.js se encuentra el llamado a la función IndexUsuario que está en la carpeta pages, esta contiene el código principal de la interfaz y desde aquí se importan la hoja de estilos de la carpeta styles y otras dos funciones de components, que se hicieron con el fin de no repetir el mismo fragmento de código varias veces.</w:t>
-      </w:r>
-      <w:r>
-        <w:rPr>
-          <w:rFonts w:ascii="Times New Roman" w:hAnsi="Times New Roman" w:cs="Times New Roman"/>
-          <w:sz w:val="24"/>
-          <w:szCs w:val="24"/>
-        </w:rPr>
-        <w:t xml:space="preserve"> La interfaz se realizo con la ayuda de la librería </w:t>
-      </w:r>
-      <w:r>
-        <w:rPr>
-          <w:rFonts w:ascii="Times New Roman" w:hAnsi="Times New Roman" w:cs="Times New Roman"/>
-          <w:sz w:val="24"/>
-          <w:szCs w:val="24"/>
-        </w:rPr>
-        <w:t>Bootstrap</w:t>
-      </w:r>
-      <w:r>
-        <w:rPr>
-          <w:rFonts w:ascii="Times New Roman" w:hAnsi="Times New Roman" w:cs="Times New Roman"/>
-          <w:sz w:val="24"/>
-          <w:szCs w:val="24"/>
-        </w:rPr>
-        <w:t>.</w:t>
-      </w:r>
-      <w:r>
-        <w:rPr>
-          <w:rFonts w:ascii="Times New Roman" w:hAnsi="Times New Roman" w:cs="Times New Roman"/>
-          <w:sz w:val="24"/>
-          <w:szCs w:val="24"/>
-        </w:rPr>
-        <w:t xml:space="preserve"> A </w:t>
-      </w:r>
-      <w:r>
-        <w:rPr>
-          <w:rFonts w:ascii="Times New Roman" w:hAnsi="Times New Roman" w:cs="Times New Roman"/>
-          <w:sz w:val="24"/>
-          <w:szCs w:val="24"/>
-        </w:rPr>
-        <w:t>continuación,</w:t>
-      </w:r>
-      <w:r>
-        <w:rPr>
-          <w:rFonts w:ascii="Times New Roman" w:hAnsi="Times New Roman" w:cs="Times New Roman"/>
-          <w:sz w:val="24"/>
-          <w:szCs w:val="24"/>
-        </w:rPr>
-        <w:t xml:space="preserve"> se muestran algunos pantallazos.</w:t>
-      </w:r>
-    </w:p>
-    <w:p>
-      <w:pPr>
-        <w:spacing w:line="480" w:lineRule="auto"/>
-        <w:ind w:firstLine="708"/>
-        <w:rPr>
-          <w:rFonts w:ascii="Times New Roman" w:hAnsi="Times New Roman" w:cs="Times New Roman"/>
-          <w:sz w:val="24"/>
-          <w:szCs w:val="24"/>
-        </w:rPr>
-      </w:pPr>
-    </w:p>
-    <w:p>
-      <w:pPr>
-        <w:spacing w:line="480" w:lineRule="auto"/>
-        <w:ind w:firstLine="708"/>
-        <w:rPr>
-          <w:rFonts w:ascii="Times New Roman" w:hAnsi="Times New Roman" w:cs="Times New Roman"/>
-          <w:sz w:val="24"/>
-          <w:szCs w:val="24"/>
-        </w:rPr>
-      </w:pPr>
-    </w:p>
-    <w:p>
-      <w:pPr>
-        <w:spacing w:line="480" w:lineRule="auto"/>
-        <w:ind w:firstLine="708"/>
-        <w:rPr>
-          <w:rFonts w:ascii="Times New Roman" w:hAnsi="Times New Roman" w:cs="Times New Roman"/>
-          <w:sz w:val="24"/>
-          <w:szCs w:val="24"/>
-        </w:rPr>
-      </w:pPr>
-      <w:r>
-        <w:rPr>
-          <w:noProof/>
+          <w:lang w:val="fr-FR" w:eastAsia="fr-FR"/>
         </w:rPr>
         <w:lastRenderedPageBreak/>
         <w:drawing>
-          <wp:anchor distT="0" distB="0" distL="114300" distR="114300" simplePos="0" relativeHeight="251667456" behindDoc="1" locked="0" layoutInCell="1" allowOverlap="1" wp14:anchorId="6D763385" wp14:editId="5F5E4DA7">
+          <wp:anchor distT="0" distB="0" distL="114300" distR="114300" simplePos="0" relativeHeight="251667456" behindDoc="1" locked="0" layoutInCell="1" allowOverlap="1" wp14:anchorId="6D763385" wp14:editId="007ABFAA">
             <wp:simplePos x="0" y="0"/>
-            <wp:positionH relativeFrom="column">
-              <wp:posOffset>-719455</wp:posOffset>
+            <wp:positionH relativeFrom="margin">
+              <wp:align>center</wp:align>
             </wp:positionH>
             <wp:positionV relativeFrom="paragraph">
-              <wp:posOffset>4109720</wp:posOffset>
+              <wp:posOffset>4077447</wp:posOffset>
             </wp:positionV>
-            <wp:extent cx="7429500" cy="3964940"/>
-            <wp:effectExtent l="0" t="0" r="0" b="0"/>
+            <wp:extent cx="6483600" cy="3460137"/>
+            <wp:effectExtent l="0" t="0" r="0" b="6985"/>
             <wp:wrapTight wrapText="bothSides">
               <wp:wrapPolygon edited="0">
                 <wp:start x="0" y="0"/>
-                <wp:lineTo x="0" y="21482"/>
-                <wp:lineTo x="21545" y="21482"/>
-                <wp:lineTo x="21545" y="0"/>
+                <wp:lineTo x="0" y="21525"/>
+                <wp:lineTo x="21515" y="21525"/>
+                <wp:lineTo x="21515" y="0"/>
                 <wp:lineTo x="0" y="0"/>
               </wp:wrapPolygon>
             </wp:wrapTight>
@@ -1629,7 +2099,7 @@
                     </pic:cNvPicPr>
                   </pic:nvPicPr>
                   <pic:blipFill>
-                    <a:blip r:embed="rId16">
+                    <a:blip r:embed="rId17">
                       <a:extLst>
                         <a:ext uri="{28A0092B-C50C-407E-A947-70E740481C1C}">
                           <a14:useLocalDpi xmlns:a14="http://schemas.microsoft.com/office/drawing/2010/main" val="0"/>
@@ -1644,7 +2114,7 @@
                   <pic:spPr bwMode="auto">
                     <a:xfrm>
                       <a:off x="0" y="0"/>
-                      <a:ext cx="7429500" cy="3964940"/>
+                      <a:ext cx="6483600" cy="3460137"/>
                     </a:xfrm>
                     <a:prstGeom prst="rect">
                       <a:avLst/>
@@ -1669,24 +2139,25 @@
       <w:r>
         <w:rPr>
           <w:noProof/>
+          <w:lang w:val="fr-FR" w:eastAsia="fr-FR"/>
         </w:rPr>
         <w:drawing>
-          <wp:anchor distT="0" distB="0" distL="114300" distR="114300" simplePos="0" relativeHeight="251666432" behindDoc="1" locked="0" layoutInCell="1" allowOverlap="1" wp14:anchorId="32C5F58B" wp14:editId="45A72D98">
+          <wp:anchor distT="0" distB="0" distL="114300" distR="114300" simplePos="0" relativeHeight="251666432" behindDoc="1" locked="0" layoutInCell="1" allowOverlap="1" wp14:anchorId="32C5F58B" wp14:editId="2452578E">
             <wp:simplePos x="0" y="0"/>
-            <wp:positionH relativeFrom="column">
-              <wp:posOffset>-719455</wp:posOffset>
+            <wp:positionH relativeFrom="margin">
+              <wp:align>center</wp:align>
             </wp:positionH>
             <wp:positionV relativeFrom="paragraph">
-              <wp:posOffset>3810</wp:posOffset>
+              <wp:posOffset>112</wp:posOffset>
             </wp:positionV>
-            <wp:extent cx="7429500" cy="3964940"/>
-            <wp:effectExtent l="0" t="0" r="0" b="0"/>
+            <wp:extent cx="6483600" cy="3460137"/>
+            <wp:effectExtent l="0" t="0" r="0" b="6985"/>
             <wp:wrapTight wrapText="bothSides">
               <wp:wrapPolygon edited="0">
                 <wp:start x="0" y="0"/>
-                <wp:lineTo x="0" y="21482"/>
-                <wp:lineTo x="21545" y="21482"/>
-                <wp:lineTo x="21545" y="0"/>
+                <wp:lineTo x="0" y="21525"/>
+                <wp:lineTo x="21515" y="21525"/>
+                <wp:lineTo x="21515" y="0"/>
                 <wp:lineTo x="0" y="0"/>
               </wp:wrapPolygon>
             </wp:wrapTight>
@@ -1704,7 +2175,7 @@
                     </pic:cNvPicPr>
                   </pic:nvPicPr>
                   <pic:blipFill>
-                    <a:blip r:embed="rId17">
+                    <a:blip r:embed="rId18">
                       <a:extLst>
                         <a:ext uri="{28A0092B-C50C-407E-A947-70E740481C1C}">
                           <a14:useLocalDpi xmlns:a14="http://schemas.microsoft.com/office/drawing/2010/main" val="0"/>
@@ -1719,7 +2190,7 @@
                   <pic:spPr bwMode="auto">
                     <a:xfrm>
                       <a:off x="0" y="0"/>
-                      <a:ext cx="7429500" cy="3964940"/>
+                      <a:ext cx="6483600" cy="3460137"/>
                     </a:xfrm>
                     <a:prstGeom prst="rect">
                       <a:avLst/>
@@ -1755,25 +2226,26 @@
       <w:r>
         <w:rPr>
           <w:noProof/>
+          <w:lang w:val="fr-FR" w:eastAsia="fr-FR"/>
         </w:rPr>
         <w:lastRenderedPageBreak/>
         <w:drawing>
-          <wp:anchor distT="0" distB="0" distL="114300" distR="114300" simplePos="0" relativeHeight="251669504" behindDoc="1" locked="0" layoutInCell="1" allowOverlap="1" wp14:anchorId="163A0400" wp14:editId="43405BB6">
+          <wp:anchor distT="0" distB="0" distL="114300" distR="114300" simplePos="0" relativeHeight="251669504" behindDoc="1" locked="0" layoutInCell="1" allowOverlap="1" wp14:anchorId="163A0400" wp14:editId="235ACC41">
             <wp:simplePos x="0" y="0"/>
-            <wp:positionH relativeFrom="column">
-              <wp:posOffset>-681990</wp:posOffset>
+            <wp:positionH relativeFrom="margin">
+              <wp:align>center</wp:align>
             </wp:positionH>
             <wp:positionV relativeFrom="paragraph">
-              <wp:posOffset>4090670</wp:posOffset>
+              <wp:posOffset>3961579</wp:posOffset>
             </wp:positionV>
-            <wp:extent cx="7343775" cy="3919220"/>
-            <wp:effectExtent l="0" t="0" r="9525" b="5080"/>
+            <wp:extent cx="6483600" cy="3460162"/>
+            <wp:effectExtent l="0" t="0" r="0" b="6985"/>
             <wp:wrapTight wrapText="bothSides">
               <wp:wrapPolygon edited="0">
                 <wp:start x="0" y="0"/>
-                <wp:lineTo x="0" y="21523"/>
-                <wp:lineTo x="21572" y="21523"/>
-                <wp:lineTo x="21572" y="0"/>
+                <wp:lineTo x="0" y="21525"/>
+                <wp:lineTo x="21515" y="21525"/>
+                <wp:lineTo x="21515" y="0"/>
                 <wp:lineTo x="0" y="0"/>
               </wp:wrapPolygon>
             </wp:wrapTight>
@@ -1791,7 +2263,7 @@
                     </pic:cNvPicPr>
                   </pic:nvPicPr>
                   <pic:blipFill>
-                    <a:blip r:embed="rId18">
+                    <a:blip r:embed="rId19">
                       <a:extLst>
                         <a:ext uri="{28A0092B-C50C-407E-A947-70E740481C1C}">
                           <a14:useLocalDpi xmlns:a14="http://schemas.microsoft.com/office/drawing/2010/main" val="0"/>
@@ -1806,7 +2278,7 @@
                   <pic:spPr bwMode="auto">
                     <a:xfrm>
                       <a:off x="0" y="0"/>
-                      <a:ext cx="7343775" cy="3919220"/>
+                      <a:ext cx="6483600" cy="3460162"/>
                     </a:xfrm>
                     <a:prstGeom prst="rect">
                       <a:avLst/>
@@ -1831,24 +2303,25 @@
       <w:r>
         <w:rPr>
           <w:noProof/>
+          <w:lang w:val="fr-FR" w:eastAsia="fr-FR"/>
         </w:rPr>
         <w:drawing>
-          <wp:anchor distT="0" distB="0" distL="114300" distR="114300" simplePos="0" relativeHeight="251668480" behindDoc="1" locked="0" layoutInCell="1" allowOverlap="1" wp14:anchorId="31E7653F" wp14:editId="6E8C1692">
+          <wp:anchor distT="0" distB="0" distL="114300" distR="114300" simplePos="0" relativeHeight="251668480" behindDoc="1" locked="0" layoutInCell="1" allowOverlap="1" wp14:anchorId="31E7653F" wp14:editId="24A768FA">
             <wp:simplePos x="0" y="0"/>
-            <wp:positionH relativeFrom="column">
-              <wp:posOffset>-681990</wp:posOffset>
+            <wp:positionH relativeFrom="margin">
+              <wp:align>center</wp:align>
             </wp:positionH>
             <wp:positionV relativeFrom="paragraph">
-              <wp:posOffset>4445</wp:posOffset>
+              <wp:posOffset>43031</wp:posOffset>
             </wp:positionV>
-            <wp:extent cx="7343775" cy="3902710"/>
-            <wp:effectExtent l="0" t="0" r="9525" b="2540"/>
+            <wp:extent cx="6483600" cy="3445587"/>
+            <wp:effectExtent l="0" t="0" r="0" b="2540"/>
             <wp:wrapTight wrapText="bothSides">
               <wp:wrapPolygon edited="0">
                 <wp:start x="0" y="0"/>
-                <wp:lineTo x="0" y="21509"/>
-                <wp:lineTo x="21572" y="21509"/>
-                <wp:lineTo x="21572" y="0"/>
+                <wp:lineTo x="0" y="21496"/>
+                <wp:lineTo x="21515" y="21496"/>
+                <wp:lineTo x="21515" y="0"/>
                 <wp:lineTo x="0" y="0"/>
               </wp:wrapPolygon>
             </wp:wrapTight>
@@ -1866,7 +2339,7 @@
                     </pic:cNvPicPr>
                   </pic:nvPicPr>
                   <pic:blipFill>
-                    <a:blip r:embed="rId19">
+                    <a:blip r:embed="rId20">
                       <a:extLst>
                         <a:ext uri="{28A0092B-C50C-407E-A947-70E740481C1C}">
                           <a14:useLocalDpi xmlns:a14="http://schemas.microsoft.com/office/drawing/2010/main" val="0"/>
@@ -1881,7 +2354,7 @@
                   <pic:spPr bwMode="auto">
                     <a:xfrm>
                       <a:off x="0" y="0"/>
-                      <a:ext cx="7343775" cy="3902710"/>
+                      <a:ext cx="6483600" cy="3445587"/>
                     </a:xfrm>
                     <a:prstGeom prst="rect">
                       <a:avLst/>
@@ -1930,6 +2403,407 @@
     </w:p>
     <w:p>
       <w:pPr>
+        <w:pStyle w:val="Prrafodelista"/>
+        <w:numPr>
+          <w:ilvl w:val="0"/>
+          <w:numId w:val="3"/>
+        </w:numPr>
+        <w:spacing w:line="480" w:lineRule="auto"/>
+        <w:rPr>
+          <w:rFonts w:ascii="Times New Roman" w:hAnsi="Times New Roman" w:cs="Times New Roman"/>
+          <w:b/>
+          <w:noProof/>
+          <w:sz w:val="24"/>
+          <w:szCs w:val="24"/>
+        </w:rPr>
+      </w:pPr>
+      <w:r>
+        <w:rPr>
+          <w:noProof/>
+          <w:lang w:val="fr-FR" w:eastAsia="fr-FR"/>
+        </w:rPr>
+        <w:lastRenderedPageBreak/>
+        <w:drawing>
+          <wp:anchor distT="0" distB="0" distL="114300" distR="114300" simplePos="0" relativeHeight="251672576" behindDoc="0" locked="0" layoutInCell="1" allowOverlap="1" wp14:anchorId="3B4D93B9" wp14:editId="00618804">
+            <wp:simplePos x="0" y="0"/>
+            <wp:positionH relativeFrom="margin">
+              <wp:align>center</wp:align>
+            </wp:positionH>
+            <wp:positionV relativeFrom="paragraph">
+              <wp:posOffset>389927</wp:posOffset>
+            </wp:positionV>
+            <wp:extent cx="6483600" cy="3224317"/>
+            <wp:effectExtent l="0" t="0" r="0" b="0"/>
+            <wp:wrapSquare wrapText="bothSides"/>
+            <wp:docPr id="14" name="Imagen 14"/>
+            <wp:cNvGraphicFramePr>
+              <a:graphicFrameLocks xmlns:a="http://schemas.openxmlformats.org/drawingml/2006/main" noChangeAspect="1"/>
+            </wp:cNvGraphicFramePr>
+            <a:graphic xmlns:a="http://schemas.openxmlformats.org/drawingml/2006/main">
+              <a:graphicData uri="http://schemas.openxmlformats.org/drawingml/2006/picture">
+                <pic:pic xmlns:pic="http://schemas.openxmlformats.org/drawingml/2006/picture">
+                  <pic:nvPicPr>
+                    <pic:cNvPr id="1" name=""/>
+                    <pic:cNvPicPr/>
+                  </pic:nvPicPr>
+                  <pic:blipFill rotWithShape="1">
+                    <a:blip r:embed="rId21">
+                      <a:extLst>
+                        <a:ext uri="{28A0092B-C50C-407E-A947-70E740481C1C}">
+                          <a14:useLocalDpi xmlns:a14="http://schemas.microsoft.com/office/drawing/2010/main" val="0"/>
+                        </a:ext>
+                      </a:extLst>
+                    </a:blip>
+                    <a:srcRect t="5126" b="6418"/>
+                    <a:stretch/>
+                  </pic:blipFill>
+                  <pic:spPr bwMode="auto">
+                    <a:xfrm>
+                      <a:off x="0" y="0"/>
+                      <a:ext cx="6483600" cy="3224317"/>
+                    </a:xfrm>
+                    <a:prstGeom prst="rect">
+                      <a:avLst/>
+                    </a:prstGeom>
+                    <a:ln>
+                      <a:noFill/>
+                    </a:ln>
+                    <a:extLst>
+                      <a:ext uri="{53640926-AAD7-44D8-BBD7-CCE9431645EC}">
+                        <a14:shadowObscured xmlns:a14="http://schemas.microsoft.com/office/drawing/2010/main"/>
+                      </a:ext>
+                    </a:extLst>
+                  </pic:spPr>
+                </pic:pic>
+              </a:graphicData>
+            </a:graphic>
+          </wp:anchor>
+        </w:drawing>
+      </w:r>
+      <w:r>
+        <w:rPr>
+          <w:rFonts w:ascii="Times New Roman" w:hAnsi="Times New Roman" w:cs="Times New Roman"/>
+          <w:b/>
+          <w:noProof/>
+          <w:sz w:val="24"/>
+          <w:szCs w:val="24"/>
+        </w:rPr>
+        <w:t xml:space="preserve">Muestra </w:t>
+      </w:r>
+      <w:r>
+        <w:rPr>
+          <w:rFonts w:ascii="Times New Roman" w:hAnsi="Times New Roman" w:cs="Times New Roman"/>
+          <w:b/>
+          <w:noProof/>
+          <w:sz w:val="24"/>
+          <w:szCs w:val="24"/>
+        </w:rPr>
+        <w:t>de</w:t>
+      </w:r>
+      <w:r>
+        <w:rPr>
+          <w:rFonts w:ascii="Times New Roman" w:hAnsi="Times New Roman" w:cs="Times New Roman"/>
+          <w:b/>
+          <w:noProof/>
+          <w:sz w:val="24"/>
+          <w:szCs w:val="24"/>
+        </w:rPr>
+        <w:t xml:space="preserve"> </w:t>
+      </w:r>
+      <w:r>
+        <w:rPr>
+          <w:rFonts w:ascii="Times New Roman" w:hAnsi="Times New Roman" w:cs="Times New Roman"/>
+          <w:b/>
+          <w:noProof/>
+          <w:sz w:val="24"/>
+          <w:szCs w:val="24"/>
+        </w:rPr>
+        <w:t>interfaz gráfica del módulo para el registro del estado de ventas</w:t>
+      </w:r>
+    </w:p>
+    <w:p>
+      <w:pPr>
+        <w:pStyle w:val="Prrafodelista"/>
+        <w:spacing w:line="480" w:lineRule="auto"/>
+        <w:ind w:left="643"/>
+        <w:rPr>
+          <w:rFonts w:ascii="Times New Roman" w:hAnsi="Times New Roman" w:cs="Times New Roman"/>
+          <w:b/>
+          <w:noProof/>
+          <w:sz w:val="24"/>
+          <w:szCs w:val="24"/>
+        </w:rPr>
+      </w:pPr>
+    </w:p>
+    <w:p>
+      <w:pPr>
+        <w:pStyle w:val="Prrafodelista"/>
+        <w:numPr>
+          <w:ilvl w:val="0"/>
+          <w:numId w:val="3"/>
+        </w:numPr>
+        <w:spacing w:line="480" w:lineRule="auto"/>
+        <w:rPr>
+          <w:rFonts w:ascii="Times New Roman" w:hAnsi="Times New Roman" w:cs="Times New Roman"/>
+          <w:b/>
+          <w:noProof/>
+          <w:sz w:val="24"/>
+          <w:szCs w:val="24"/>
+        </w:rPr>
+      </w:pPr>
+      <w:r>
+        <w:rPr>
+          <w:noProof/>
+          <w:lang w:val="fr-FR" w:eastAsia="fr-FR"/>
+        </w:rPr>
+        <w:drawing>
+          <wp:anchor distT="0" distB="0" distL="114300" distR="114300" simplePos="0" relativeHeight="251673600" behindDoc="0" locked="0" layoutInCell="1" allowOverlap="1" wp14:anchorId="3610A79F" wp14:editId="40C7A2BB">
+            <wp:simplePos x="0" y="0"/>
+            <wp:positionH relativeFrom="column">
+              <wp:posOffset>-181535</wp:posOffset>
+            </wp:positionH>
+            <wp:positionV relativeFrom="paragraph">
+              <wp:posOffset>834054</wp:posOffset>
+            </wp:positionV>
+            <wp:extent cx="6483600" cy="3456909"/>
+            <wp:effectExtent l="0" t="0" r="0" b="0"/>
+            <wp:wrapSquare wrapText="bothSides"/>
+            <wp:docPr id="16" name="Imagen 16"/>
+            <wp:cNvGraphicFramePr>
+              <a:graphicFrameLocks xmlns:a="http://schemas.openxmlformats.org/drawingml/2006/main" noChangeAspect="1"/>
+            </wp:cNvGraphicFramePr>
+            <a:graphic xmlns:a="http://schemas.openxmlformats.org/drawingml/2006/main">
+              <a:graphicData uri="http://schemas.openxmlformats.org/drawingml/2006/picture">
+                <pic:pic xmlns:pic="http://schemas.openxmlformats.org/drawingml/2006/picture">
+                  <pic:nvPicPr>
+                    <pic:cNvPr id="1" name=""/>
+                    <pic:cNvPicPr/>
+                  </pic:nvPicPr>
+                  <pic:blipFill rotWithShape="1">
+                    <a:blip r:embed="rId22">
+                      <a:extLst>
+                        <a:ext uri="{28A0092B-C50C-407E-A947-70E740481C1C}">
+                          <a14:useLocalDpi xmlns:a14="http://schemas.microsoft.com/office/drawing/2010/main" val="0"/>
+                        </a:ext>
+                      </a:extLst>
+                    </a:blip>
+                    <a:srcRect b="5152"/>
+                    <a:stretch/>
+                  </pic:blipFill>
+                  <pic:spPr bwMode="auto">
+                    <a:xfrm>
+                      <a:off x="0" y="0"/>
+                      <a:ext cx="6483600" cy="3456909"/>
+                    </a:xfrm>
+                    <a:prstGeom prst="rect">
+                      <a:avLst/>
+                    </a:prstGeom>
+                    <a:ln>
+                      <a:noFill/>
+                    </a:ln>
+                    <a:extLst>
+                      <a:ext uri="{53640926-AAD7-44D8-BBD7-CCE9431645EC}">
+                        <a14:shadowObscured xmlns:a14="http://schemas.microsoft.com/office/drawing/2010/main"/>
+                      </a:ext>
+                    </a:extLst>
+                  </pic:spPr>
+                </pic:pic>
+              </a:graphicData>
+            </a:graphic>
+            <wp14:sizeRelH relativeFrom="margin">
+              <wp14:pctWidth>0</wp14:pctWidth>
+            </wp14:sizeRelH>
+            <wp14:sizeRelV relativeFrom="margin">
+              <wp14:pctHeight>0</wp14:pctHeight>
+            </wp14:sizeRelV>
+          </wp:anchor>
+        </w:drawing>
+      </w:r>
+      <w:r>
+        <w:rPr>
+          <w:rFonts w:ascii="Times New Roman" w:hAnsi="Times New Roman" w:cs="Times New Roman"/>
+          <w:b/>
+          <w:noProof/>
+          <w:sz w:val="24"/>
+          <w:szCs w:val="24"/>
+        </w:rPr>
+        <w:t xml:space="preserve">Muestra </w:t>
+      </w:r>
+      <w:r>
+        <w:rPr>
+          <w:rFonts w:ascii="Times New Roman" w:hAnsi="Times New Roman" w:cs="Times New Roman"/>
+          <w:b/>
+          <w:noProof/>
+          <w:sz w:val="24"/>
+          <w:szCs w:val="24"/>
+        </w:rPr>
+        <w:t>de</w:t>
+      </w:r>
+      <w:r>
+        <w:rPr>
+          <w:rFonts w:ascii="Times New Roman" w:hAnsi="Times New Roman" w:cs="Times New Roman"/>
+          <w:b/>
+          <w:noProof/>
+          <w:sz w:val="24"/>
+          <w:szCs w:val="24"/>
+        </w:rPr>
+        <w:t xml:space="preserve"> códigos de la</w:t>
+      </w:r>
+      <w:r>
+        <w:rPr>
+          <w:rFonts w:ascii="Times New Roman" w:hAnsi="Times New Roman" w:cs="Times New Roman"/>
+          <w:b/>
+          <w:noProof/>
+          <w:sz w:val="24"/>
+          <w:szCs w:val="24"/>
+        </w:rPr>
+        <w:t xml:space="preserve"> interfaz gráfica del módulo para el registro del estado de ventas</w:t>
+      </w:r>
+    </w:p>
+    <w:p>
+      <w:pPr>
+        <w:spacing w:line="480" w:lineRule="auto"/>
+        <w:rPr>
+          <w:rFonts w:ascii="Times New Roman" w:hAnsi="Times New Roman" w:cs="Times New Roman"/>
+          <w:noProof/>
+          <w:sz w:val="24"/>
+          <w:szCs w:val="24"/>
+        </w:rPr>
+      </w:pPr>
+      <w:r>
+        <w:rPr>
+          <w:noProof/>
+          <w:lang w:val="fr-FR" w:eastAsia="fr-FR"/>
+        </w:rPr>
+        <w:lastRenderedPageBreak/>
+        <w:drawing>
+          <wp:anchor distT="0" distB="0" distL="114300" distR="114300" simplePos="0" relativeHeight="251675648" behindDoc="0" locked="0" layoutInCell="1" allowOverlap="1" wp14:anchorId="14DC6E8E" wp14:editId="09D4A84A">
+            <wp:simplePos x="0" y="0"/>
+            <wp:positionH relativeFrom="margin">
+              <wp:align>center</wp:align>
+            </wp:positionH>
+            <wp:positionV relativeFrom="paragraph">
+              <wp:posOffset>3876190</wp:posOffset>
+            </wp:positionV>
+            <wp:extent cx="6482715" cy="3453130"/>
+            <wp:effectExtent l="0" t="0" r="0" b="0"/>
+            <wp:wrapSquare wrapText="bothSides"/>
+            <wp:docPr id="18" name="Imagen 18"/>
+            <wp:cNvGraphicFramePr>
+              <a:graphicFrameLocks xmlns:a="http://schemas.openxmlformats.org/drawingml/2006/main" noChangeAspect="1"/>
+            </wp:cNvGraphicFramePr>
+            <a:graphic xmlns:a="http://schemas.openxmlformats.org/drawingml/2006/main">
+              <a:graphicData uri="http://schemas.openxmlformats.org/drawingml/2006/picture">
+                <pic:pic xmlns:pic="http://schemas.openxmlformats.org/drawingml/2006/picture">
+                  <pic:nvPicPr>
+                    <pic:cNvPr id="1" name=""/>
+                    <pic:cNvPicPr/>
+                  </pic:nvPicPr>
+                  <pic:blipFill rotWithShape="1">
+                    <a:blip r:embed="rId23">
+                      <a:extLst>
+                        <a:ext uri="{28A0092B-C50C-407E-A947-70E740481C1C}">
+                          <a14:useLocalDpi xmlns:a14="http://schemas.microsoft.com/office/drawing/2010/main" val="0"/>
+                        </a:ext>
+                      </a:extLst>
+                    </a:blip>
+                    <a:srcRect b="5260"/>
+                    <a:stretch/>
+                  </pic:blipFill>
+                  <pic:spPr bwMode="auto">
+                    <a:xfrm>
+                      <a:off x="0" y="0"/>
+                      <a:ext cx="6483600" cy="3453422"/>
+                    </a:xfrm>
+                    <a:prstGeom prst="rect">
+                      <a:avLst/>
+                    </a:prstGeom>
+                    <a:ln>
+                      <a:noFill/>
+                    </a:ln>
+                    <a:extLst>
+                      <a:ext uri="{53640926-AAD7-44D8-BBD7-CCE9431645EC}">
+                        <a14:shadowObscured xmlns:a14="http://schemas.microsoft.com/office/drawing/2010/main"/>
+                      </a:ext>
+                    </a:extLst>
+                  </pic:spPr>
+                </pic:pic>
+              </a:graphicData>
+            </a:graphic>
+            <wp14:sizeRelV relativeFrom="margin">
+              <wp14:pctHeight>0</wp14:pctHeight>
+            </wp14:sizeRelV>
+          </wp:anchor>
+        </w:drawing>
+      </w:r>
+      <w:r>
+        <w:rPr>
+          <w:noProof/>
+          <w:lang w:val="fr-FR" w:eastAsia="fr-FR"/>
+        </w:rPr>
+        <w:drawing>
+          <wp:anchor distT="0" distB="0" distL="114300" distR="114300" simplePos="0" relativeHeight="251674624" behindDoc="0" locked="0" layoutInCell="1" allowOverlap="1" wp14:anchorId="6A544646" wp14:editId="4F0482E4">
+            <wp:simplePos x="0" y="0"/>
+            <wp:positionH relativeFrom="margin">
+              <wp:align>center</wp:align>
+            </wp:positionH>
+            <wp:positionV relativeFrom="paragraph">
+              <wp:posOffset>24690</wp:posOffset>
+            </wp:positionV>
+            <wp:extent cx="6483350" cy="3442335"/>
+            <wp:effectExtent l="0" t="0" r="0" b="5715"/>
+            <wp:wrapSquare wrapText="bothSides"/>
+            <wp:docPr id="17" name="Imagen 17"/>
+            <wp:cNvGraphicFramePr>
+              <a:graphicFrameLocks xmlns:a="http://schemas.openxmlformats.org/drawingml/2006/main" noChangeAspect="1"/>
+            </wp:cNvGraphicFramePr>
+            <a:graphic xmlns:a="http://schemas.openxmlformats.org/drawingml/2006/main">
+              <a:graphicData uri="http://schemas.openxmlformats.org/drawingml/2006/picture">
+                <pic:pic xmlns:pic="http://schemas.openxmlformats.org/drawingml/2006/picture">
+                  <pic:nvPicPr>
+                    <pic:cNvPr id="1" name=""/>
+                    <pic:cNvPicPr/>
+                  </pic:nvPicPr>
+                  <pic:blipFill rotWithShape="1">
+                    <a:blip r:embed="rId24">
+                      <a:extLst>
+                        <a:ext uri="{28A0092B-C50C-407E-A947-70E740481C1C}">
+                          <a14:useLocalDpi xmlns:a14="http://schemas.microsoft.com/office/drawing/2010/main" val="0"/>
+                        </a:ext>
+                      </a:extLst>
+                    </a:blip>
+                    <a:srcRect b="5555"/>
+                    <a:stretch/>
+                  </pic:blipFill>
+                  <pic:spPr bwMode="auto">
+                    <a:xfrm>
+                      <a:off x="0" y="0"/>
+                      <a:ext cx="6483350" cy="3442447"/>
+                    </a:xfrm>
+                    <a:prstGeom prst="rect">
+                      <a:avLst/>
+                    </a:prstGeom>
+                    <a:ln>
+                      <a:noFill/>
+                    </a:ln>
+                    <a:extLst>
+                      <a:ext uri="{53640926-AAD7-44D8-BBD7-CCE9431645EC}">
+                        <a14:shadowObscured xmlns:a14="http://schemas.microsoft.com/office/drawing/2010/main"/>
+                      </a:ext>
+                    </a:extLst>
+                  </pic:spPr>
+                </pic:pic>
+              </a:graphicData>
+            </a:graphic>
+            <wp14:sizeRelV relativeFrom="margin">
+              <wp14:pctHeight>0</wp14:pctHeight>
+            </wp14:sizeRelV>
+          </wp:anchor>
+        </w:drawing>
+      </w:r>
+    </w:p>
+    <w:p>
+      <w:pPr>
         <w:spacing w:line="480" w:lineRule="auto"/>
         <w:ind w:firstLine="708"/>
         <w:rPr>
@@ -1939,66 +2813,8 @@
           <w:szCs w:val="24"/>
         </w:rPr>
       </w:pPr>
-    </w:p>
-    <w:p>
-      <w:pPr>
-        <w:spacing w:line="480" w:lineRule="auto"/>
-        <w:ind w:firstLine="708"/>
-        <w:rPr>
-          <w:rFonts w:ascii="Times New Roman" w:hAnsi="Times New Roman" w:cs="Times New Roman"/>
-          <w:noProof/>
-          <w:sz w:val="24"/>
-          <w:szCs w:val="24"/>
-        </w:rPr>
-      </w:pPr>
-    </w:p>
-    <w:p>
-      <w:pPr>
-        <w:spacing w:line="480" w:lineRule="auto"/>
-        <w:ind w:firstLine="708"/>
-        <w:rPr>
-          <w:rFonts w:ascii="Times New Roman" w:hAnsi="Times New Roman" w:cs="Times New Roman"/>
-          <w:noProof/>
-          <w:sz w:val="24"/>
-          <w:szCs w:val="24"/>
-        </w:rPr>
-      </w:pPr>
-    </w:p>
-    <w:p>
-      <w:pPr>
-        <w:spacing w:line="480" w:lineRule="auto"/>
-        <w:ind w:firstLine="708"/>
-        <w:rPr>
-          <w:rFonts w:ascii="Times New Roman" w:hAnsi="Times New Roman" w:cs="Times New Roman"/>
-          <w:noProof/>
-          <w:sz w:val="24"/>
-          <w:szCs w:val="24"/>
-        </w:rPr>
-      </w:pPr>
-    </w:p>
-    <w:p>
-      <w:pPr>
-        <w:spacing w:line="480" w:lineRule="auto"/>
-        <w:ind w:firstLine="708"/>
-        <w:rPr>
-          <w:rFonts w:ascii="Times New Roman" w:hAnsi="Times New Roman" w:cs="Times New Roman"/>
-          <w:noProof/>
-          <w:sz w:val="24"/>
-          <w:szCs w:val="24"/>
-        </w:rPr>
-      </w:pPr>
-    </w:p>
-    <w:p>
-      <w:pPr>
-        <w:spacing w:line="480" w:lineRule="auto"/>
-        <w:ind w:firstLine="708"/>
-        <w:rPr>
-          <w:rFonts w:ascii="Times New Roman" w:hAnsi="Times New Roman" w:cs="Times New Roman"/>
-          <w:noProof/>
-          <w:sz w:val="24"/>
-          <w:szCs w:val="24"/>
-        </w:rPr>
-      </w:pPr>
+      <w:bookmarkStart w:id="0" w:name="_GoBack"/>
+      <w:bookmarkEnd w:id="0"/>
     </w:p>
     <w:p>
       <w:pPr>
@@ -2022,7 +2838,7 @@
 </file>
 
 <file path=word/endnotes.xml><?xml version="1.0" encoding="utf-8"?>
-<w:endnotes xmlns:wpc="http://schemas.microsoft.com/office/word/2010/wordprocessingCanvas" xmlns:cx="http://schemas.microsoft.com/office/drawing/2014/chartex" xmlns:cx1="http://schemas.microsoft.com/office/drawing/2015/9/8/chartex" xmlns:cx2="http://schemas.microsoft.com/office/drawing/2015/10/21/chartex" xmlns:cx3="http://schemas.microsoft.com/office/drawing/2016/5/9/chartex" xmlns:cx4="http://schemas.microsoft.com/office/drawing/2016/5/10/chartex" xmlns:cx5="http://schemas.microsoft.com/office/drawing/2016/5/11/chartex" xmlns:cx6="http://schemas.microsoft.com/office/drawing/2016/5/12/chartex" xmlns:cx7="http://schemas.microsoft.com/office/drawing/2016/5/13/chartex" xmlns:cx8="http://schemas.microsoft.com/office/drawing/2016/5/14/chartex" xmlns:mc="http://schemas.openxmlformats.org/markup-compatibility/2006" xmlns:aink="http://schemas.microsoft.com/office/drawing/2016/ink" xmlns:am3d="http://schemas.microsoft.com/office/drawing/2017/model3d" xmlns:o="urn:schemas-microsoft-com:office:office" xmlns:r="http://schemas.openxmlformats.org/officeDocument/2006/relationships" xmlns:m="http://schemas.openxmlformats.org/officeDocument/2006/math" xmlns:v="urn:schemas-microsoft-com:vml" xmlns:wp14="http://schemas.microsoft.com/office/word/2010/wordprocessingDrawing" xmlns:wp="http://schemas.openxmlformats.org/drawingml/2006/wordprocessingDrawing" xmlns:w10="urn:schemas-microsoft-com:office:word" xmlns:w="http://schemas.openxmlformats.org/wordprocessingml/2006/main" xmlns:w14="http://schemas.microsoft.com/office/word/2010/wordml" xmlns:w15="http://schemas.microsoft.com/office/word/2012/wordml" xmlns:w16cex="http://schemas.microsoft.com/office/word/2018/wordml/cex" xmlns:w16cid="http://schemas.microsoft.com/office/word/2016/wordml/cid" xmlns:w16="http://schemas.microsoft.com/office/word/2018/wordml" xmlns:w16se="http://schemas.microsoft.com/office/word/2015/wordml/symex" xmlns:wpg="http://schemas.microsoft.com/office/word/2010/wordprocessingGroup" xmlns:wpi="http://schemas.microsoft.com/office/word/2010/wordprocessingInk" xmlns:wne="http://schemas.microsoft.com/office/word/2006/wordml" xmlns:wps="http://schemas.microsoft.com/office/word/2010/wordprocessingShape" mc:Ignorable="w14 w15 w16se w16cid w16 w16cex wp14">
+<w:endnotes xmlns:wpc="http://schemas.microsoft.com/office/word/2010/wordprocessingCanvas" xmlns:cx="http://schemas.microsoft.com/office/drawing/2014/chartex" xmlns:mc="http://schemas.openxmlformats.org/markup-compatibility/2006" xmlns:o="urn:schemas-microsoft-com:office:office" xmlns:r="http://schemas.openxmlformats.org/officeDocument/2006/relationships" xmlns:m="http://schemas.openxmlformats.org/officeDocument/2006/math" xmlns:v="urn:schemas-microsoft-com:vml" xmlns:wp14="http://schemas.microsoft.com/office/word/2010/wordprocessingDrawing" xmlns:wp="http://schemas.openxmlformats.org/drawingml/2006/wordprocessingDrawing" xmlns:w10="urn:schemas-microsoft-com:office:word" xmlns:w="http://schemas.openxmlformats.org/wordprocessingml/2006/main" xmlns:w14="http://schemas.microsoft.com/office/word/2010/wordml" xmlns:w15="http://schemas.microsoft.com/office/word/2012/wordml" xmlns:w16se="http://schemas.microsoft.com/office/word/2015/wordml/symex" xmlns:wpg="http://schemas.microsoft.com/office/word/2010/wordprocessingGroup" xmlns:wpi="http://schemas.microsoft.com/office/word/2010/wordprocessingInk" xmlns:wne="http://schemas.microsoft.com/office/word/2006/wordml" xmlns:wps="http://schemas.microsoft.com/office/word/2010/wordprocessingShape" mc:Ignorable="w14 w15 w16se wp14">
   <w:endnote w:type="separator" w:id="-1">
     <w:p>
       <w:pPr>
@@ -2047,7 +2863,7 @@
 </file>
 
 <file path=word/footnotes.xml><?xml version="1.0" encoding="utf-8"?>
-<w:footnotes xmlns:wpc="http://schemas.microsoft.com/office/word/2010/wordprocessingCanvas" xmlns:cx="http://schemas.microsoft.com/office/drawing/2014/chartex" xmlns:cx1="http://schemas.microsoft.com/office/drawing/2015/9/8/chartex" xmlns:cx2="http://schemas.microsoft.com/office/drawing/2015/10/21/chartex" xmlns:cx3="http://schemas.microsoft.com/office/drawing/2016/5/9/chartex" xmlns:cx4="http://schemas.microsoft.com/office/drawing/2016/5/10/chartex" xmlns:cx5="http://schemas.microsoft.com/office/drawing/2016/5/11/chartex" xmlns:cx6="http://schemas.microsoft.com/office/drawing/2016/5/12/chartex" xmlns:cx7="http://schemas.microsoft.com/office/drawing/2016/5/13/chartex" xmlns:cx8="http://schemas.microsoft.com/office/drawing/2016/5/14/chartex" xmlns:mc="http://schemas.openxmlformats.org/markup-compatibility/2006" xmlns:aink="http://schemas.microsoft.com/office/drawing/2016/ink" xmlns:am3d="http://schemas.microsoft.com/office/drawing/2017/model3d" xmlns:o="urn:schemas-microsoft-com:office:office" xmlns:r="http://schemas.openxmlformats.org/officeDocument/2006/relationships" xmlns:m="http://schemas.openxmlformats.org/officeDocument/2006/math" xmlns:v="urn:schemas-microsoft-com:vml" xmlns:wp14="http://schemas.microsoft.com/office/word/2010/wordprocessingDrawing" xmlns:wp="http://schemas.openxmlformats.org/drawingml/2006/wordprocessingDrawing" xmlns:w10="urn:schemas-microsoft-com:office:word" xmlns:w="http://schemas.openxmlformats.org/wordprocessingml/2006/main" xmlns:w14="http://schemas.microsoft.com/office/word/2010/wordml" xmlns:w15="http://schemas.microsoft.com/office/word/2012/wordml" xmlns:w16cex="http://schemas.microsoft.com/office/word/2018/wordml/cex" xmlns:w16cid="http://schemas.microsoft.com/office/word/2016/wordml/cid" xmlns:w16="http://schemas.microsoft.com/office/word/2018/wordml" xmlns:w16se="http://schemas.microsoft.com/office/word/2015/wordml/symex" xmlns:wpg="http://schemas.microsoft.com/office/word/2010/wordprocessingGroup" xmlns:wpi="http://schemas.microsoft.com/office/word/2010/wordprocessingInk" xmlns:wne="http://schemas.microsoft.com/office/word/2006/wordml" xmlns:wps="http://schemas.microsoft.com/office/word/2010/wordprocessingShape" mc:Ignorable="w14 w15 w16se w16cid w16 w16cex wp14">
+<w:footnotes xmlns:wpc="http://schemas.microsoft.com/office/word/2010/wordprocessingCanvas" xmlns:cx="http://schemas.microsoft.com/office/drawing/2014/chartex" xmlns:mc="http://schemas.openxmlformats.org/markup-compatibility/2006" xmlns:o="urn:schemas-microsoft-com:office:office" xmlns:r="http://schemas.openxmlformats.org/officeDocument/2006/relationships" xmlns:m="http://schemas.openxmlformats.org/officeDocument/2006/math" xmlns:v="urn:schemas-microsoft-com:vml" xmlns:wp14="http://schemas.microsoft.com/office/word/2010/wordprocessingDrawing" xmlns:wp="http://schemas.openxmlformats.org/drawingml/2006/wordprocessingDrawing" xmlns:w10="urn:schemas-microsoft-com:office:word" xmlns:w="http://schemas.openxmlformats.org/wordprocessingml/2006/main" xmlns:w14="http://schemas.microsoft.com/office/word/2010/wordml" xmlns:w15="http://schemas.microsoft.com/office/word/2012/wordml" xmlns:w16se="http://schemas.microsoft.com/office/word/2015/wordml/symex" xmlns:wpg="http://schemas.microsoft.com/office/word/2010/wordprocessingGroup" xmlns:wpi="http://schemas.microsoft.com/office/word/2010/wordprocessingInk" xmlns:wne="http://schemas.microsoft.com/office/word/2006/wordml" xmlns:wps="http://schemas.microsoft.com/office/word/2010/wordprocessingShape" mc:Ignorable="w14 w15 w16se wp14">
   <w:footnote w:type="separator" w:id="-1">
     <w:p>
       <w:pPr>
@@ -2071,8 +2887,361 @@
 </w:footnotes>
 </file>
 
+<file path=word/numbering.xml><?xml version="1.0" encoding="utf-8"?>
+<w:numbering xmlns:wpc="http://schemas.microsoft.com/office/word/2010/wordprocessingCanvas" xmlns:cx="http://schemas.microsoft.com/office/drawing/2014/chartex" xmlns:mc="http://schemas.openxmlformats.org/markup-compatibility/2006" xmlns:o="urn:schemas-microsoft-com:office:office" xmlns:r="http://schemas.openxmlformats.org/officeDocument/2006/relationships" xmlns:m="http://schemas.openxmlformats.org/officeDocument/2006/math" xmlns:v="urn:schemas-microsoft-com:vml" xmlns:wp14="http://schemas.microsoft.com/office/word/2010/wordprocessingDrawing" xmlns:wp="http://schemas.openxmlformats.org/drawingml/2006/wordprocessingDrawing" xmlns:w10="urn:schemas-microsoft-com:office:word" xmlns:w="http://schemas.openxmlformats.org/wordprocessingml/2006/main" xmlns:w14="http://schemas.microsoft.com/office/word/2010/wordml" xmlns:w15="http://schemas.microsoft.com/office/word/2012/wordml" xmlns:w16se="http://schemas.microsoft.com/office/word/2015/wordml/symex" xmlns:wpg="http://schemas.microsoft.com/office/word/2010/wordprocessingGroup" xmlns:wpi="http://schemas.microsoft.com/office/word/2010/wordprocessingInk" xmlns:wne="http://schemas.microsoft.com/office/word/2006/wordml" xmlns:wps="http://schemas.microsoft.com/office/word/2010/wordprocessingShape" mc:Ignorable="w14 w15 w16se wp14">
+  <w:abstractNum w:abstractNumId="0" w15:restartNumberingAfterBreak="0">
+    <w:nsid w:val="06C7348F"/>
+    <w:multiLevelType w:val="hybridMultilevel"/>
+    <w:tmpl w:val="91F625BA"/>
+    <w:lvl w:ilvl="0" w:tplc="040C0001">
+      <w:start w:val="1"/>
+      <w:numFmt w:val="bullet"/>
+      <w:lvlText w:val=""/>
+      <w:lvlJc w:val="left"/>
+      <w:pPr>
+        <w:ind w:left="643" w:hanging="360"/>
+      </w:pPr>
+      <w:rPr>
+        <w:rFonts w:ascii="Symbol" w:hAnsi="Symbol" w:hint="default"/>
+      </w:rPr>
+    </w:lvl>
+    <w:lvl w:ilvl="1" w:tplc="040C0003" w:tentative="1">
+      <w:start w:val="1"/>
+      <w:numFmt w:val="bullet"/>
+      <w:lvlText w:val="o"/>
+      <w:lvlJc w:val="left"/>
+      <w:pPr>
+        <w:ind w:left="2148" w:hanging="360"/>
+      </w:pPr>
+      <w:rPr>
+        <w:rFonts w:ascii="Courier New" w:hAnsi="Courier New" w:cs="Courier New" w:hint="default"/>
+      </w:rPr>
+    </w:lvl>
+    <w:lvl w:ilvl="2" w:tplc="040C0005" w:tentative="1">
+      <w:start w:val="1"/>
+      <w:numFmt w:val="bullet"/>
+      <w:lvlText w:val=""/>
+      <w:lvlJc w:val="left"/>
+      <w:pPr>
+        <w:ind w:left="2868" w:hanging="360"/>
+      </w:pPr>
+      <w:rPr>
+        <w:rFonts w:ascii="Wingdings" w:hAnsi="Wingdings" w:hint="default"/>
+      </w:rPr>
+    </w:lvl>
+    <w:lvl w:ilvl="3" w:tplc="040C0001" w:tentative="1">
+      <w:start w:val="1"/>
+      <w:numFmt w:val="bullet"/>
+      <w:lvlText w:val=""/>
+      <w:lvlJc w:val="left"/>
+      <w:pPr>
+        <w:ind w:left="3588" w:hanging="360"/>
+      </w:pPr>
+      <w:rPr>
+        <w:rFonts w:ascii="Symbol" w:hAnsi="Symbol" w:hint="default"/>
+      </w:rPr>
+    </w:lvl>
+    <w:lvl w:ilvl="4" w:tplc="040C0003" w:tentative="1">
+      <w:start w:val="1"/>
+      <w:numFmt w:val="bullet"/>
+      <w:lvlText w:val="o"/>
+      <w:lvlJc w:val="left"/>
+      <w:pPr>
+        <w:ind w:left="4308" w:hanging="360"/>
+      </w:pPr>
+      <w:rPr>
+        <w:rFonts w:ascii="Courier New" w:hAnsi="Courier New" w:cs="Courier New" w:hint="default"/>
+      </w:rPr>
+    </w:lvl>
+    <w:lvl w:ilvl="5" w:tplc="040C0005" w:tentative="1">
+      <w:start w:val="1"/>
+      <w:numFmt w:val="bullet"/>
+      <w:lvlText w:val=""/>
+      <w:lvlJc w:val="left"/>
+      <w:pPr>
+        <w:ind w:left="5028" w:hanging="360"/>
+      </w:pPr>
+      <w:rPr>
+        <w:rFonts w:ascii="Wingdings" w:hAnsi="Wingdings" w:hint="default"/>
+      </w:rPr>
+    </w:lvl>
+    <w:lvl w:ilvl="6" w:tplc="040C0001" w:tentative="1">
+      <w:start w:val="1"/>
+      <w:numFmt w:val="bullet"/>
+      <w:lvlText w:val=""/>
+      <w:lvlJc w:val="left"/>
+      <w:pPr>
+        <w:ind w:left="5748" w:hanging="360"/>
+      </w:pPr>
+      <w:rPr>
+        <w:rFonts w:ascii="Symbol" w:hAnsi="Symbol" w:hint="default"/>
+      </w:rPr>
+    </w:lvl>
+    <w:lvl w:ilvl="7" w:tplc="040C0003" w:tentative="1">
+      <w:start w:val="1"/>
+      <w:numFmt w:val="bullet"/>
+      <w:lvlText w:val="o"/>
+      <w:lvlJc w:val="left"/>
+      <w:pPr>
+        <w:ind w:left="6468" w:hanging="360"/>
+      </w:pPr>
+      <w:rPr>
+        <w:rFonts w:ascii="Courier New" w:hAnsi="Courier New" w:cs="Courier New" w:hint="default"/>
+      </w:rPr>
+    </w:lvl>
+    <w:lvl w:ilvl="8" w:tplc="040C0005" w:tentative="1">
+      <w:start w:val="1"/>
+      <w:numFmt w:val="bullet"/>
+      <w:lvlText w:val=""/>
+      <w:lvlJc w:val="left"/>
+      <w:pPr>
+        <w:ind w:left="7188" w:hanging="360"/>
+      </w:pPr>
+      <w:rPr>
+        <w:rFonts w:ascii="Wingdings" w:hAnsi="Wingdings" w:hint="default"/>
+      </w:rPr>
+    </w:lvl>
+  </w:abstractNum>
+  <w:abstractNum w:abstractNumId="1" w15:restartNumberingAfterBreak="0">
+    <w:nsid w:val="5FF164BF"/>
+    <w:multiLevelType w:val="hybridMultilevel"/>
+    <w:tmpl w:val="0CC06744"/>
+    <w:lvl w:ilvl="0" w:tplc="040C0001">
+      <w:start w:val="1"/>
+      <w:numFmt w:val="bullet"/>
+      <w:lvlText w:val=""/>
+      <w:lvlJc w:val="left"/>
+      <w:pPr>
+        <w:ind w:left="643" w:hanging="360"/>
+      </w:pPr>
+      <w:rPr>
+        <w:rFonts w:ascii="Symbol" w:hAnsi="Symbol" w:hint="default"/>
+      </w:rPr>
+    </w:lvl>
+    <w:lvl w:ilvl="1" w:tplc="040C0003" w:tentative="1">
+      <w:start w:val="1"/>
+      <w:numFmt w:val="bullet"/>
+      <w:lvlText w:val="o"/>
+      <w:lvlJc w:val="left"/>
+      <w:pPr>
+        <w:ind w:left="1363" w:hanging="360"/>
+      </w:pPr>
+      <w:rPr>
+        <w:rFonts w:ascii="Courier New" w:hAnsi="Courier New" w:cs="Courier New" w:hint="default"/>
+      </w:rPr>
+    </w:lvl>
+    <w:lvl w:ilvl="2" w:tplc="040C0005" w:tentative="1">
+      <w:start w:val="1"/>
+      <w:numFmt w:val="bullet"/>
+      <w:lvlText w:val=""/>
+      <w:lvlJc w:val="left"/>
+      <w:pPr>
+        <w:ind w:left="2083" w:hanging="360"/>
+      </w:pPr>
+      <w:rPr>
+        <w:rFonts w:ascii="Wingdings" w:hAnsi="Wingdings" w:hint="default"/>
+      </w:rPr>
+    </w:lvl>
+    <w:lvl w:ilvl="3" w:tplc="040C0001" w:tentative="1">
+      <w:start w:val="1"/>
+      <w:numFmt w:val="bullet"/>
+      <w:lvlText w:val=""/>
+      <w:lvlJc w:val="left"/>
+      <w:pPr>
+        <w:ind w:left="2803" w:hanging="360"/>
+      </w:pPr>
+      <w:rPr>
+        <w:rFonts w:ascii="Symbol" w:hAnsi="Symbol" w:hint="default"/>
+      </w:rPr>
+    </w:lvl>
+    <w:lvl w:ilvl="4" w:tplc="040C0003" w:tentative="1">
+      <w:start w:val="1"/>
+      <w:numFmt w:val="bullet"/>
+      <w:lvlText w:val="o"/>
+      <w:lvlJc w:val="left"/>
+      <w:pPr>
+        <w:ind w:left="3523" w:hanging="360"/>
+      </w:pPr>
+      <w:rPr>
+        <w:rFonts w:ascii="Courier New" w:hAnsi="Courier New" w:cs="Courier New" w:hint="default"/>
+      </w:rPr>
+    </w:lvl>
+    <w:lvl w:ilvl="5" w:tplc="040C0005" w:tentative="1">
+      <w:start w:val="1"/>
+      <w:numFmt w:val="bullet"/>
+      <w:lvlText w:val=""/>
+      <w:lvlJc w:val="left"/>
+      <w:pPr>
+        <w:ind w:left="4243" w:hanging="360"/>
+      </w:pPr>
+      <w:rPr>
+        <w:rFonts w:ascii="Wingdings" w:hAnsi="Wingdings" w:hint="default"/>
+      </w:rPr>
+    </w:lvl>
+    <w:lvl w:ilvl="6" w:tplc="040C0001" w:tentative="1">
+      <w:start w:val="1"/>
+      <w:numFmt w:val="bullet"/>
+      <w:lvlText w:val=""/>
+      <w:lvlJc w:val="left"/>
+      <w:pPr>
+        <w:ind w:left="4963" w:hanging="360"/>
+      </w:pPr>
+      <w:rPr>
+        <w:rFonts w:ascii="Symbol" w:hAnsi="Symbol" w:hint="default"/>
+      </w:rPr>
+    </w:lvl>
+    <w:lvl w:ilvl="7" w:tplc="040C0003" w:tentative="1">
+      <w:start w:val="1"/>
+      <w:numFmt w:val="bullet"/>
+      <w:lvlText w:val="o"/>
+      <w:lvlJc w:val="left"/>
+      <w:pPr>
+        <w:ind w:left="5683" w:hanging="360"/>
+      </w:pPr>
+      <w:rPr>
+        <w:rFonts w:ascii="Courier New" w:hAnsi="Courier New" w:cs="Courier New" w:hint="default"/>
+      </w:rPr>
+    </w:lvl>
+    <w:lvl w:ilvl="8" w:tplc="040C0005" w:tentative="1">
+      <w:start w:val="1"/>
+      <w:numFmt w:val="bullet"/>
+      <w:lvlText w:val=""/>
+      <w:lvlJc w:val="left"/>
+      <w:pPr>
+        <w:ind w:left="6403" w:hanging="360"/>
+      </w:pPr>
+      <w:rPr>
+        <w:rFonts w:ascii="Wingdings" w:hAnsi="Wingdings" w:hint="default"/>
+      </w:rPr>
+    </w:lvl>
+  </w:abstractNum>
+  <w:abstractNum w:abstractNumId="2" w15:restartNumberingAfterBreak="0">
+    <w:nsid w:val="77107F78"/>
+    <w:multiLevelType w:val="hybridMultilevel"/>
+    <w:tmpl w:val="EF00734C"/>
+    <w:lvl w:ilvl="0" w:tplc="040C0001">
+      <w:start w:val="1"/>
+      <w:numFmt w:val="bullet"/>
+      <w:lvlText w:val=""/>
+      <w:lvlJc w:val="left"/>
+      <w:pPr>
+        <w:ind w:left="643" w:hanging="360"/>
+      </w:pPr>
+      <w:rPr>
+        <w:rFonts w:ascii="Symbol" w:hAnsi="Symbol" w:hint="default"/>
+      </w:rPr>
+    </w:lvl>
+    <w:lvl w:ilvl="1" w:tplc="040C0003" w:tentative="1">
+      <w:start w:val="1"/>
+      <w:numFmt w:val="bullet"/>
+      <w:lvlText w:val="o"/>
+      <w:lvlJc w:val="left"/>
+      <w:pPr>
+        <w:ind w:left="1647" w:hanging="360"/>
+      </w:pPr>
+      <w:rPr>
+        <w:rFonts w:ascii="Courier New" w:hAnsi="Courier New" w:cs="Courier New" w:hint="default"/>
+      </w:rPr>
+    </w:lvl>
+    <w:lvl w:ilvl="2" w:tplc="040C0005" w:tentative="1">
+      <w:start w:val="1"/>
+      <w:numFmt w:val="bullet"/>
+      <w:lvlText w:val=""/>
+      <w:lvlJc w:val="left"/>
+      <w:pPr>
+        <w:ind w:left="2367" w:hanging="360"/>
+      </w:pPr>
+      <w:rPr>
+        <w:rFonts w:ascii="Wingdings" w:hAnsi="Wingdings" w:hint="default"/>
+      </w:rPr>
+    </w:lvl>
+    <w:lvl w:ilvl="3" w:tplc="040C0001" w:tentative="1">
+      <w:start w:val="1"/>
+      <w:numFmt w:val="bullet"/>
+      <w:lvlText w:val=""/>
+      <w:lvlJc w:val="left"/>
+      <w:pPr>
+        <w:ind w:left="3087" w:hanging="360"/>
+      </w:pPr>
+      <w:rPr>
+        <w:rFonts w:ascii="Symbol" w:hAnsi="Symbol" w:hint="default"/>
+      </w:rPr>
+    </w:lvl>
+    <w:lvl w:ilvl="4" w:tplc="040C0003" w:tentative="1">
+      <w:start w:val="1"/>
+      <w:numFmt w:val="bullet"/>
+      <w:lvlText w:val="o"/>
+      <w:lvlJc w:val="left"/>
+      <w:pPr>
+        <w:ind w:left="3807" w:hanging="360"/>
+      </w:pPr>
+      <w:rPr>
+        <w:rFonts w:ascii="Courier New" w:hAnsi="Courier New" w:cs="Courier New" w:hint="default"/>
+      </w:rPr>
+    </w:lvl>
+    <w:lvl w:ilvl="5" w:tplc="040C0005" w:tentative="1">
+      <w:start w:val="1"/>
+      <w:numFmt w:val="bullet"/>
+      <w:lvlText w:val=""/>
+      <w:lvlJc w:val="left"/>
+      <w:pPr>
+        <w:ind w:left="4527" w:hanging="360"/>
+      </w:pPr>
+      <w:rPr>
+        <w:rFonts w:ascii="Wingdings" w:hAnsi="Wingdings" w:hint="default"/>
+      </w:rPr>
+    </w:lvl>
+    <w:lvl w:ilvl="6" w:tplc="040C0001" w:tentative="1">
+      <w:start w:val="1"/>
+      <w:numFmt w:val="bullet"/>
+      <w:lvlText w:val=""/>
+      <w:lvlJc w:val="left"/>
+      <w:pPr>
+        <w:ind w:left="5247" w:hanging="360"/>
+      </w:pPr>
+      <w:rPr>
+        <w:rFonts w:ascii="Symbol" w:hAnsi="Symbol" w:hint="default"/>
+      </w:rPr>
+    </w:lvl>
+    <w:lvl w:ilvl="7" w:tplc="040C0003" w:tentative="1">
+      <w:start w:val="1"/>
+      <w:numFmt w:val="bullet"/>
+      <w:lvlText w:val="o"/>
+      <w:lvlJc w:val="left"/>
+      <w:pPr>
+        <w:ind w:left="5967" w:hanging="360"/>
+      </w:pPr>
+      <w:rPr>
+        <w:rFonts w:ascii="Courier New" w:hAnsi="Courier New" w:cs="Courier New" w:hint="default"/>
+      </w:rPr>
+    </w:lvl>
+    <w:lvl w:ilvl="8" w:tplc="040C0005" w:tentative="1">
+      <w:start w:val="1"/>
+      <w:numFmt w:val="bullet"/>
+      <w:lvlText w:val=""/>
+      <w:lvlJc w:val="left"/>
+      <w:pPr>
+        <w:ind w:left="6687" w:hanging="360"/>
+      </w:pPr>
+      <w:rPr>
+        <w:rFonts w:ascii="Wingdings" w:hAnsi="Wingdings" w:hint="default"/>
+      </w:rPr>
+    </w:lvl>
+  </w:abstractNum>
+  <w:num w:numId="1">
+    <w:abstractNumId w:val="0"/>
+  </w:num>
+  <w:num w:numId="2">
+    <w:abstractNumId w:val="1"/>
+  </w:num>
+  <w:num w:numId="3">
+    <w:abstractNumId w:val="2"/>
+  </w:num>
+</w:numbering>
+</file>
+
 <file path=word/styles.xml><?xml version="1.0" encoding="utf-8"?>
-<w:styles xmlns:mc="http://schemas.openxmlformats.org/markup-compatibility/2006" xmlns:r="http://schemas.openxmlformats.org/officeDocument/2006/relationships" xmlns:w="http://schemas.openxmlformats.org/wordprocessingml/2006/main" xmlns:w14="http://schemas.microsoft.com/office/word/2010/wordml" xmlns:w15="http://schemas.microsoft.com/office/word/2012/wordml" xmlns:w16cex="http://schemas.microsoft.com/office/word/2018/wordml/cex" xmlns:w16cid="http://schemas.microsoft.com/office/word/2016/wordml/cid" xmlns:w16="http://schemas.microsoft.com/office/word/2018/wordml" xmlns:w16se="http://schemas.microsoft.com/office/word/2015/wordml/symex" mc:Ignorable="w14 w15 w16se w16cid w16 w16cex">
+<w:styles xmlns:mc="http://schemas.openxmlformats.org/markup-compatibility/2006" xmlns:r="http://schemas.openxmlformats.org/officeDocument/2006/relationships" xmlns:w="http://schemas.openxmlformats.org/wordprocessingml/2006/main" xmlns:w14="http://schemas.microsoft.com/office/word/2010/wordml" xmlns:w15="http://schemas.microsoft.com/office/word/2012/wordml" xmlns:w16se="http://schemas.microsoft.com/office/word/2015/wordml/symex" mc:Ignorable="w14 w15 w16se">
   <w:docDefaults>
     <w:rPrDefault>
       <w:rPr>
@@ -2088,7 +3257,7 @@
       </w:pPr>
     </w:pPrDefault>
   </w:docDefaults>
-  <w:latentStyles w:defLockedState="0" w:defUIPriority="99" w:defSemiHidden="0" w:defUnhideWhenUsed="0" w:defQFormat="0" w:count="376">
+  <w:latentStyles w:defLockedState="0" w:defUIPriority="99" w:defSemiHidden="0" w:defUnhideWhenUsed="0" w:defQFormat="0" w:count="371">
     <w:lsdException w:name="Normal" w:uiPriority="0" w:qFormat="1"/>
     <w:lsdException w:name="heading 1" w:uiPriority="9" w:qFormat="1"/>
     <w:lsdException w:name="heading 2" w:semiHidden="1" w:uiPriority="9" w:unhideWhenUsed="1" w:qFormat="1"/>
@@ -2460,11 +3629,6 @@
     <w:lsdException w:name="List Table 5 Dark Accent 6" w:uiPriority="50"/>
     <w:lsdException w:name="List Table 6 Colorful Accent 6" w:uiPriority="51"/>
     <w:lsdException w:name="List Table 7 Colorful Accent 6" w:uiPriority="52"/>
-    <w:lsdException w:name="Mention" w:semiHidden="1" w:unhideWhenUsed="1"/>
-    <w:lsdException w:name="Smart Hyperlink" w:semiHidden="1" w:unhideWhenUsed="1"/>
-    <w:lsdException w:name="Hashtag" w:semiHidden="1" w:unhideWhenUsed="1"/>
-    <w:lsdException w:name="Unresolved Mention" w:semiHidden="1" w:unhideWhenUsed="1"/>
-    <w:lsdException w:name="Smart Link" w:semiHidden="1" w:unhideWhenUsed="1"/>
   </w:latentStyles>
   <w:style w:type="paragraph" w:default="1" w:styleId="Normal">
     <w:name w:val="Normal"/>
@@ -2582,7 +3746,7 @@
       <w:u w:val="single"/>
     </w:rPr>
   </w:style>
-  <w:style w:type="character" w:styleId="Mencinsinresolver">
+  <w:style w:type="character" w:customStyle="1" w:styleId="UnresolvedMention">
     <w:name w:val="Unresolved Mention"/>
     <w:basedOn w:val="Fuentedeprrafopredeter"/>
     <w:uiPriority w:val="99"/>
@@ -2610,6 +3774,17 @@
       <w:szCs w:val="24"/>
       <w:lang w:eastAsia="es-CO"/>
     </w:rPr>
+  </w:style>
+  <w:style w:type="paragraph" w:styleId="Prrafodelista">
+    <w:name w:val="List Paragraph"/>
+    <w:basedOn w:val="Normal"/>
+    <w:uiPriority w:val="34"/>
+    <w:qFormat/>
+    <w:rsid w:val="0030101F"/>
+    <w:pPr>
+      <w:ind w:left="720"/>
+      <w:contextualSpacing/>
+    </w:pPr>
   </w:style>
 </w:styles>
 </file>

</xml_diff>

<commit_message>
se actualiza el link del repositorio, puesto que en la rama sprint2 se encuentra la totalidad de los entregables para la cuarta semana
</commit_message>
<xml_diff>
--- a/SPRINT 2/Sprint2_Equipo_CoffeeCoders.docx
+++ b/SPRINT 2/Sprint2_Equipo_CoffeeCoders.docx
@@ -70,281 +70,291 @@
           <w:szCs w:val="24"/>
           <w:shd w:val="clear" w:color="auto" w:fill="FFFFFF"/>
         </w:rPr>
-        <w:t xml:space="preserve">interfaces gráficas y utilización de </w:t>
-      </w:r>
-      <w:proofErr w:type="spellStart"/>
-      <w:r>
-        <w:rPr>
-          <w:rFonts w:ascii="Times New Roman" w:hAnsi="Times New Roman" w:cs="Times New Roman"/>
-          <w:b/>
+        <w:t>interfaces gráficas y utilización de ReactJs</w:t>
+      </w:r>
+    </w:p>
+    <w:p>
+      <w:pPr>
+        <w:spacing w:line="480" w:lineRule="auto"/>
+        <w:jc w:val="center"/>
+        <w:rPr>
+          <w:rFonts w:ascii="Times New Roman" w:hAnsi="Times New Roman" w:cs="Times New Roman"/>
+          <w:sz w:val="24"/>
+          <w:szCs w:val="24"/>
+        </w:rPr>
+      </w:pPr>
+    </w:p>
+    <w:p>
+      <w:pPr>
+        <w:spacing w:line="480" w:lineRule="auto"/>
+        <w:jc w:val="center"/>
+        <w:rPr>
+          <w:rFonts w:ascii="Times New Roman" w:hAnsi="Times New Roman" w:cs="Times New Roman"/>
+          <w:sz w:val="24"/>
+          <w:szCs w:val="24"/>
+        </w:rPr>
+      </w:pPr>
+    </w:p>
+    <w:p>
+      <w:pPr>
+        <w:spacing w:line="480" w:lineRule="auto"/>
+        <w:jc w:val="center"/>
+        <w:rPr>
+          <w:rFonts w:ascii="Times New Roman" w:hAnsi="Times New Roman" w:cs="Times New Roman"/>
+          <w:sz w:val="24"/>
+          <w:szCs w:val="24"/>
+        </w:rPr>
+      </w:pPr>
+      <w:r>
+        <w:rPr>
+          <w:rFonts w:ascii="Times New Roman" w:hAnsi="Times New Roman" w:cs="Times New Roman"/>
+          <w:sz w:val="24"/>
+          <w:szCs w:val="24"/>
+        </w:rPr>
+        <w:t xml:space="preserve">Nicolas Archila Ardila </w:t>
+      </w:r>
+      <w:r>
+        <w:rPr>
+          <w:rFonts w:ascii="Times New Roman" w:hAnsi="Times New Roman" w:cs="Times New Roman"/>
+          <w:sz w:val="24"/>
+          <w:szCs w:val="24"/>
+        </w:rPr>
+        <w:t>-</w:t>
+      </w:r>
+      <w:r>
+        <w:rPr>
+          <w:rFonts w:ascii="Times New Roman" w:hAnsi="Times New Roman" w:cs="Times New Roman"/>
+          <w:sz w:val="24"/>
+          <w:szCs w:val="24"/>
+        </w:rPr>
+        <w:t>1018444075</w:t>
+      </w:r>
+      <w:r>
+        <w:rPr>
+          <w:rFonts w:ascii="Times New Roman" w:hAnsi="Times New Roman" w:cs="Times New Roman"/>
+          <w:sz w:val="24"/>
+          <w:szCs w:val="24"/>
+        </w:rPr>
+        <w:t>-</w:t>
+      </w:r>
+      <w:r>
+        <w:rPr>
+          <w:rFonts w:ascii="Times New Roman" w:hAnsi="Times New Roman" w:cs="Times New Roman"/>
+          <w:sz w:val="24"/>
+          <w:szCs w:val="24"/>
+        </w:rPr>
+        <w:t>narchilaa@gmail.com</w:t>
+      </w:r>
+    </w:p>
+    <w:p>
+      <w:pPr>
+        <w:spacing w:line="480" w:lineRule="auto"/>
+        <w:jc w:val="center"/>
+        <w:rPr>
+          <w:rFonts w:ascii="Times New Roman" w:hAnsi="Times New Roman" w:cs="Times New Roman"/>
+          <w:sz w:val="24"/>
+          <w:szCs w:val="24"/>
+          <w:lang w:val="de-DE"/>
+        </w:rPr>
+      </w:pPr>
+      <w:r>
+        <w:rPr>
+          <w:rFonts w:ascii="Times New Roman" w:hAnsi="Times New Roman" w:cs="Times New Roman"/>
+          <w:sz w:val="24"/>
+          <w:szCs w:val="24"/>
+          <w:lang w:val="de-DE"/>
+        </w:rPr>
+        <w:t>Katerin Restrepo Cano</w:t>
+      </w:r>
+      <w:r>
+        <w:rPr>
+          <w:rFonts w:ascii="Times New Roman" w:hAnsi="Times New Roman" w:cs="Times New Roman"/>
+          <w:sz w:val="24"/>
+          <w:szCs w:val="24"/>
+          <w:lang w:val="de-DE"/>
+        </w:rPr>
+        <w:t>-1017248147-restreka28@gmail.com</w:t>
+      </w:r>
+    </w:p>
+    <w:p>
+      <w:pPr>
+        <w:spacing w:line="480" w:lineRule="auto"/>
+        <w:jc w:val="center"/>
+        <w:rPr>
+          <w:rFonts w:ascii="Times New Roman" w:hAnsi="Times New Roman" w:cs="Times New Roman"/>
+          <w:sz w:val="24"/>
+          <w:szCs w:val="24"/>
+        </w:rPr>
+      </w:pPr>
+      <w:r>
+        <w:rPr>
+          <w:rFonts w:ascii="Times New Roman" w:hAnsi="Times New Roman" w:cs="Times New Roman"/>
+          <w:sz w:val="24"/>
+          <w:szCs w:val="24"/>
+        </w:rPr>
+        <w:t>Diana Carolina Quinche Vélez</w:t>
+      </w:r>
+      <w:r>
+        <w:rPr>
+          <w:rFonts w:ascii="Times New Roman" w:hAnsi="Times New Roman" w:cs="Times New Roman"/>
+          <w:sz w:val="24"/>
+          <w:szCs w:val="24"/>
+        </w:rPr>
+        <w:t>-</w:t>
+      </w:r>
+      <w:r>
+        <w:rPr>
+          <w:rFonts w:ascii="Times New Roman" w:hAnsi="Times New Roman" w:cs="Times New Roman"/>
+          <w:sz w:val="24"/>
+          <w:szCs w:val="24"/>
+        </w:rPr>
+        <w:t>1152218285</w:t>
+      </w:r>
+      <w:r>
+        <w:rPr>
+          <w:rFonts w:ascii="Times New Roman" w:hAnsi="Times New Roman" w:cs="Times New Roman"/>
+          <w:sz w:val="24"/>
+          <w:szCs w:val="24"/>
+        </w:rPr>
+        <w:t>-</w:t>
+      </w:r>
+      <w:r>
+        <w:rPr>
+          <w:rFonts w:ascii="Times New Roman" w:hAnsi="Times New Roman" w:cs="Times New Roman"/>
+          <w:sz w:val="24"/>
+          <w:szCs w:val="24"/>
+        </w:rPr>
+        <w:t>dcquinche@gmail.com</w:t>
+      </w:r>
+    </w:p>
+    <w:p>
+      <w:pPr>
+        <w:spacing w:line="480" w:lineRule="auto"/>
+        <w:jc w:val="center"/>
+        <w:rPr>
+          <w:rFonts w:ascii="Times New Roman" w:hAnsi="Times New Roman" w:cs="Times New Roman"/>
+          <w:sz w:val="24"/>
+          <w:szCs w:val="24"/>
+          <w:u w:val="single"/>
+        </w:rPr>
+      </w:pPr>
+      <w:r>
+        <w:rPr>
+          <w:rFonts w:ascii="Times New Roman" w:hAnsi="Times New Roman" w:cs="Times New Roman"/>
+          <w:sz w:val="24"/>
+          <w:szCs w:val="24"/>
+        </w:rPr>
+        <w:t>Guido Alberto Cantero Zúñiga</w:t>
+      </w:r>
+      <w:r>
+        <w:rPr>
+          <w:rFonts w:ascii="Times New Roman" w:hAnsi="Times New Roman" w:cs="Times New Roman"/>
+          <w:sz w:val="24"/>
+          <w:szCs w:val="24"/>
+        </w:rPr>
+        <w:t>-</w:t>
+      </w:r>
+      <w:r>
+        <w:rPr>
+          <w:rFonts w:ascii="Times New Roman" w:hAnsi="Times New Roman" w:cs="Times New Roman"/>
+          <w:sz w:val="24"/>
+          <w:szCs w:val="24"/>
+        </w:rPr>
+        <w:t>1061529841</w:t>
+      </w:r>
+      <w:r>
+        <w:rPr>
+          <w:rFonts w:ascii="Times New Roman" w:hAnsi="Times New Roman" w:cs="Times New Roman"/>
+          <w:sz w:val="24"/>
+          <w:szCs w:val="24"/>
+        </w:rPr>
+        <w:t>-</w:t>
+      </w:r>
+      <w:r>
+        <w:rPr>
+          <w:rFonts w:ascii="Times New Roman" w:hAnsi="Times New Roman" w:cs="Times New Roman"/>
+          <w:sz w:val="24"/>
+          <w:szCs w:val="24"/>
+        </w:rPr>
+        <w:t>guido_cantero@hotmail.com</w:t>
+      </w:r>
+    </w:p>
+    <w:p>
+      <w:pPr>
+        <w:spacing w:line="480" w:lineRule="auto"/>
+        <w:jc w:val="center"/>
+        <w:rPr>
+          <w:rFonts w:ascii="Times New Roman" w:hAnsi="Times New Roman" w:cs="Times New Roman"/>
+          <w:b/>
+          <w:bCs/>
+          <w:sz w:val="24"/>
+          <w:szCs w:val="24"/>
+        </w:rPr>
+      </w:pPr>
+    </w:p>
+    <w:p>
+      <w:pPr>
+        <w:spacing w:line="480" w:lineRule="auto"/>
+        <w:jc w:val="center"/>
+        <w:rPr>
+          <w:rFonts w:ascii="Times New Roman" w:hAnsi="Times New Roman" w:cs="Times New Roman"/>
+          <w:b/>
+          <w:bCs/>
+          <w:sz w:val="24"/>
+          <w:szCs w:val="24"/>
+        </w:rPr>
+      </w:pPr>
+    </w:p>
+    <w:p>
+      <w:pPr>
+        <w:spacing w:line="480" w:lineRule="auto"/>
+        <w:jc w:val="center"/>
+        <w:rPr>
+          <w:rFonts w:ascii="Times New Roman" w:hAnsi="Times New Roman" w:cs="Times New Roman"/>
+          <w:b/>
+          <w:bCs/>
+          <w:sz w:val="24"/>
+          <w:szCs w:val="24"/>
+        </w:rPr>
+      </w:pPr>
+    </w:p>
+    <w:p>
+      <w:pPr>
+        <w:spacing w:line="480" w:lineRule="auto"/>
+        <w:jc w:val="center"/>
+        <w:rPr>
+          <w:rFonts w:ascii="Times New Roman" w:hAnsi="Times New Roman" w:cs="Times New Roman"/>
           <w:color w:val="212121"/>
           <w:sz w:val="24"/>
           <w:szCs w:val="24"/>
           <w:shd w:val="clear" w:color="auto" w:fill="FFFFFF"/>
         </w:rPr>
-        <w:t>ReactJs</w:t>
-      </w:r>
-      <w:proofErr w:type="spellEnd"/>
-    </w:p>
-    <w:p>
-      <w:pPr>
-        <w:spacing w:line="480" w:lineRule="auto"/>
-        <w:jc w:val="center"/>
-        <w:rPr>
-          <w:rFonts w:ascii="Times New Roman" w:hAnsi="Times New Roman" w:cs="Times New Roman"/>
-          <w:sz w:val="24"/>
-          <w:szCs w:val="24"/>
-        </w:rPr>
-      </w:pPr>
-    </w:p>
-    <w:p>
-      <w:pPr>
-        <w:spacing w:line="480" w:lineRule="auto"/>
-        <w:jc w:val="center"/>
-        <w:rPr>
-          <w:rFonts w:ascii="Times New Roman" w:hAnsi="Times New Roman" w:cs="Times New Roman"/>
-          <w:sz w:val="24"/>
-          <w:szCs w:val="24"/>
-        </w:rPr>
-      </w:pPr>
-    </w:p>
-    <w:p>
-      <w:pPr>
-        <w:spacing w:line="480" w:lineRule="auto"/>
-        <w:jc w:val="center"/>
-        <w:rPr>
-          <w:rFonts w:ascii="Times New Roman" w:hAnsi="Times New Roman" w:cs="Times New Roman"/>
-          <w:sz w:val="24"/>
-          <w:szCs w:val="24"/>
-        </w:rPr>
-      </w:pPr>
-      <w:proofErr w:type="spellStart"/>
-      <w:r>
-        <w:rPr>
-          <w:rFonts w:ascii="Times New Roman" w:hAnsi="Times New Roman" w:cs="Times New Roman"/>
-          <w:sz w:val="24"/>
-          <w:szCs w:val="24"/>
-        </w:rPr>
-        <w:t>Nicolas</w:t>
-      </w:r>
-      <w:proofErr w:type="spellEnd"/>
-      <w:r>
-        <w:rPr>
-          <w:rFonts w:ascii="Times New Roman" w:hAnsi="Times New Roman" w:cs="Times New Roman"/>
-          <w:sz w:val="24"/>
-          <w:szCs w:val="24"/>
-        </w:rPr>
-        <w:t xml:space="preserve"> Archila Ardila </w:t>
-      </w:r>
-      <w:r>
-        <w:rPr>
-          <w:rFonts w:ascii="Times New Roman" w:hAnsi="Times New Roman" w:cs="Times New Roman"/>
-          <w:sz w:val="24"/>
-          <w:szCs w:val="24"/>
-        </w:rPr>
-        <w:t>-</w:t>
-      </w:r>
-      <w:r>
-        <w:rPr>
-          <w:rFonts w:ascii="Times New Roman" w:hAnsi="Times New Roman" w:cs="Times New Roman"/>
-          <w:sz w:val="24"/>
-          <w:szCs w:val="24"/>
-        </w:rPr>
-        <w:t>1018444075</w:t>
-      </w:r>
-      <w:r>
-        <w:rPr>
-          <w:rFonts w:ascii="Times New Roman" w:hAnsi="Times New Roman" w:cs="Times New Roman"/>
-          <w:sz w:val="24"/>
-          <w:szCs w:val="24"/>
-        </w:rPr>
-        <w:t>-</w:t>
-      </w:r>
-      <w:r>
-        <w:rPr>
-          <w:rFonts w:ascii="Times New Roman" w:hAnsi="Times New Roman" w:cs="Times New Roman"/>
-          <w:sz w:val="24"/>
-          <w:szCs w:val="24"/>
-        </w:rPr>
-        <w:t>narchilaa@gmail.com</w:t>
-      </w:r>
-    </w:p>
-    <w:p>
-      <w:pPr>
-        <w:spacing w:line="480" w:lineRule="auto"/>
-        <w:jc w:val="center"/>
-        <w:rPr>
-          <w:rFonts w:ascii="Times New Roman" w:hAnsi="Times New Roman" w:cs="Times New Roman"/>
-          <w:sz w:val="24"/>
-          <w:szCs w:val="24"/>
-          <w:lang w:val="de-DE"/>
-        </w:rPr>
-      </w:pPr>
-      <w:r>
-        <w:rPr>
-          <w:rFonts w:ascii="Times New Roman" w:hAnsi="Times New Roman" w:cs="Times New Roman"/>
-          <w:sz w:val="24"/>
-          <w:szCs w:val="24"/>
-          <w:lang w:val="de-DE"/>
-        </w:rPr>
-        <w:t>Katerin Restrepo Cano</w:t>
-      </w:r>
-      <w:r>
-        <w:rPr>
-          <w:rFonts w:ascii="Times New Roman" w:hAnsi="Times New Roman" w:cs="Times New Roman"/>
-          <w:sz w:val="24"/>
-          <w:szCs w:val="24"/>
-          <w:lang w:val="de-DE"/>
-        </w:rPr>
-        <w:t>-1017248147-restreka28@gmail.com</w:t>
-      </w:r>
-    </w:p>
-    <w:p>
-      <w:pPr>
-        <w:spacing w:line="480" w:lineRule="auto"/>
-        <w:jc w:val="center"/>
-        <w:rPr>
-          <w:rFonts w:ascii="Times New Roman" w:hAnsi="Times New Roman" w:cs="Times New Roman"/>
-          <w:sz w:val="24"/>
-          <w:szCs w:val="24"/>
-        </w:rPr>
-      </w:pPr>
-      <w:r>
-        <w:rPr>
-          <w:rFonts w:ascii="Times New Roman" w:hAnsi="Times New Roman" w:cs="Times New Roman"/>
-          <w:sz w:val="24"/>
-          <w:szCs w:val="24"/>
-        </w:rPr>
-        <w:t>Diana Carolina Quinche Vélez</w:t>
-      </w:r>
-      <w:r>
-        <w:rPr>
-          <w:rFonts w:ascii="Times New Roman" w:hAnsi="Times New Roman" w:cs="Times New Roman"/>
-          <w:sz w:val="24"/>
-          <w:szCs w:val="24"/>
-        </w:rPr>
-        <w:t>-</w:t>
-      </w:r>
-      <w:r>
-        <w:rPr>
-          <w:rFonts w:ascii="Times New Roman" w:hAnsi="Times New Roman" w:cs="Times New Roman"/>
-          <w:sz w:val="24"/>
-          <w:szCs w:val="24"/>
-        </w:rPr>
-        <w:t>1152218285</w:t>
-      </w:r>
-      <w:r>
-        <w:rPr>
-          <w:rFonts w:ascii="Times New Roman" w:hAnsi="Times New Roman" w:cs="Times New Roman"/>
-          <w:sz w:val="24"/>
-          <w:szCs w:val="24"/>
-        </w:rPr>
-        <w:t>-</w:t>
-      </w:r>
-      <w:r>
-        <w:rPr>
-          <w:rFonts w:ascii="Times New Roman" w:hAnsi="Times New Roman" w:cs="Times New Roman"/>
-          <w:sz w:val="24"/>
-          <w:szCs w:val="24"/>
-        </w:rPr>
-        <w:t>dcquinche@gmail.com</w:t>
-      </w:r>
-    </w:p>
-    <w:p>
-      <w:pPr>
-        <w:spacing w:line="480" w:lineRule="auto"/>
-        <w:jc w:val="center"/>
-        <w:rPr>
-          <w:rFonts w:ascii="Times New Roman" w:hAnsi="Times New Roman" w:cs="Times New Roman"/>
-          <w:sz w:val="24"/>
-          <w:szCs w:val="24"/>
-          <w:u w:val="single"/>
-        </w:rPr>
-      </w:pPr>
-      <w:r>
-        <w:rPr>
-          <w:rFonts w:ascii="Times New Roman" w:hAnsi="Times New Roman" w:cs="Times New Roman"/>
-          <w:sz w:val="24"/>
-          <w:szCs w:val="24"/>
-        </w:rPr>
-        <w:t>Guido Alberto Cantero Zúñiga</w:t>
-      </w:r>
-      <w:r>
-        <w:rPr>
-          <w:rFonts w:ascii="Times New Roman" w:hAnsi="Times New Roman" w:cs="Times New Roman"/>
-          <w:sz w:val="24"/>
-          <w:szCs w:val="24"/>
-        </w:rPr>
-        <w:t>-</w:t>
-      </w:r>
-      <w:r>
-        <w:rPr>
-          <w:rFonts w:ascii="Times New Roman" w:hAnsi="Times New Roman" w:cs="Times New Roman"/>
-          <w:sz w:val="24"/>
-          <w:szCs w:val="24"/>
-        </w:rPr>
-        <w:t>1061529841</w:t>
-      </w:r>
-      <w:r>
-        <w:rPr>
-          <w:rFonts w:ascii="Times New Roman" w:hAnsi="Times New Roman" w:cs="Times New Roman"/>
-          <w:sz w:val="24"/>
-          <w:szCs w:val="24"/>
-        </w:rPr>
-        <w:t>-</w:t>
-      </w:r>
-      <w:r>
-        <w:rPr>
-          <w:rFonts w:ascii="Times New Roman" w:hAnsi="Times New Roman" w:cs="Times New Roman"/>
-          <w:sz w:val="24"/>
-          <w:szCs w:val="24"/>
-        </w:rPr>
-        <w:t>guido_cantero@hotmail.com</w:t>
-      </w:r>
-    </w:p>
-    <w:p>
-      <w:pPr>
-        <w:spacing w:line="480" w:lineRule="auto"/>
-        <w:jc w:val="center"/>
-        <w:rPr>
-          <w:rFonts w:ascii="Times New Roman" w:hAnsi="Times New Roman" w:cs="Times New Roman"/>
-          <w:b/>
-          <w:bCs/>
-          <w:sz w:val="24"/>
-          <w:szCs w:val="24"/>
-        </w:rPr>
-      </w:pPr>
-    </w:p>
-    <w:p>
-      <w:pPr>
-        <w:spacing w:line="480" w:lineRule="auto"/>
-        <w:jc w:val="center"/>
-        <w:rPr>
-          <w:rFonts w:ascii="Times New Roman" w:hAnsi="Times New Roman" w:cs="Times New Roman"/>
-          <w:b/>
-          <w:bCs/>
-          <w:sz w:val="24"/>
-          <w:szCs w:val="24"/>
-        </w:rPr>
-      </w:pPr>
-    </w:p>
-    <w:p>
-      <w:pPr>
-        <w:spacing w:line="480" w:lineRule="auto"/>
-        <w:jc w:val="center"/>
-        <w:rPr>
-          <w:rFonts w:ascii="Times New Roman" w:hAnsi="Times New Roman" w:cs="Times New Roman"/>
-          <w:b/>
-          <w:bCs/>
-          <w:sz w:val="24"/>
-          <w:szCs w:val="24"/>
-        </w:rPr>
-      </w:pPr>
-    </w:p>
-    <w:p>
-      <w:pPr>
-        <w:spacing w:line="480" w:lineRule="auto"/>
-        <w:jc w:val="center"/>
+      </w:pPr>
+      <w:r>
+        <w:rPr>
+          <w:rFonts w:ascii="Times New Roman" w:hAnsi="Times New Roman" w:cs="Times New Roman"/>
+          <w:sz w:val="24"/>
+          <w:szCs w:val="24"/>
+        </w:rPr>
+        <w:t>Tutor</w:t>
+      </w:r>
+      <w:r>
+        <w:rPr>
+          <w:rFonts w:ascii="Times New Roman" w:hAnsi="Times New Roman" w:cs="Times New Roman"/>
+          <w:sz w:val="24"/>
+          <w:szCs w:val="24"/>
+        </w:rPr>
+        <w:t>.</w:t>
+      </w:r>
+      <w:r>
+        <w:rPr>
+          <w:rFonts w:ascii="Times New Roman" w:hAnsi="Times New Roman" w:cs="Times New Roman"/>
+          <w:sz w:val="24"/>
+          <w:szCs w:val="24"/>
+        </w:rPr>
+        <w:t xml:space="preserve"> </w:t>
+      </w:r>
+      <w:r>
         <w:rPr>
           <w:rFonts w:ascii="Times New Roman" w:hAnsi="Times New Roman" w:cs="Times New Roman"/>
           <w:color w:val="212121"/>
@@ -352,74 +362,7 @@
           <w:szCs w:val="24"/>
           <w:shd w:val="clear" w:color="auto" w:fill="FFFFFF"/>
         </w:rPr>
-      </w:pPr>
-      <w:r>
-        <w:rPr>
-          <w:rFonts w:ascii="Times New Roman" w:hAnsi="Times New Roman" w:cs="Times New Roman"/>
-          <w:sz w:val="24"/>
-          <w:szCs w:val="24"/>
-        </w:rPr>
-        <w:t>Tutor</w:t>
-      </w:r>
-      <w:r>
-        <w:rPr>
-          <w:rFonts w:ascii="Times New Roman" w:hAnsi="Times New Roman" w:cs="Times New Roman"/>
-          <w:sz w:val="24"/>
-          <w:szCs w:val="24"/>
-        </w:rPr>
-        <w:t>.</w:t>
-      </w:r>
-      <w:r>
-        <w:rPr>
-          <w:rFonts w:ascii="Times New Roman" w:hAnsi="Times New Roman" w:cs="Times New Roman"/>
-          <w:sz w:val="24"/>
-          <w:szCs w:val="24"/>
-        </w:rPr>
-        <w:t xml:space="preserve"> </w:t>
-      </w:r>
-      <w:proofErr w:type="spellStart"/>
-      <w:r>
-        <w:rPr>
-          <w:rFonts w:ascii="Times New Roman" w:hAnsi="Times New Roman" w:cs="Times New Roman"/>
-          <w:color w:val="212121"/>
-          <w:sz w:val="24"/>
-          <w:szCs w:val="24"/>
-          <w:shd w:val="clear" w:color="auto" w:fill="FFFFFF"/>
-        </w:rPr>
-        <w:t>Johnathan</w:t>
-      </w:r>
-      <w:proofErr w:type="spellEnd"/>
-      <w:r>
-        <w:rPr>
-          <w:rFonts w:ascii="Times New Roman" w:hAnsi="Times New Roman" w:cs="Times New Roman"/>
-          <w:color w:val="212121"/>
-          <w:sz w:val="24"/>
-          <w:szCs w:val="24"/>
-          <w:shd w:val="clear" w:color="auto" w:fill="FFFFFF"/>
-        </w:rPr>
-        <w:t xml:space="preserve"> </w:t>
-      </w:r>
-      <w:proofErr w:type="spellStart"/>
-      <w:r>
-        <w:rPr>
-          <w:rFonts w:ascii="Times New Roman" w:hAnsi="Times New Roman" w:cs="Times New Roman"/>
-          <w:color w:val="212121"/>
-          <w:sz w:val="24"/>
-          <w:szCs w:val="24"/>
-          <w:shd w:val="clear" w:color="auto" w:fill="FFFFFF"/>
-        </w:rPr>
-        <w:t>Arley</w:t>
-      </w:r>
-      <w:proofErr w:type="spellEnd"/>
-      <w:r>
-        <w:rPr>
-          <w:rFonts w:ascii="Times New Roman" w:hAnsi="Times New Roman" w:cs="Times New Roman"/>
-          <w:color w:val="212121"/>
-          <w:sz w:val="24"/>
-          <w:szCs w:val="24"/>
-          <w:shd w:val="clear" w:color="auto" w:fill="FFFFFF"/>
-        </w:rPr>
-        <w:t xml:space="preserve"> Monsalve Bello</w:t>
+        <w:t>Johnathan Arley Monsalve Bello</w:t>
       </w:r>
     </w:p>
     <w:p>
@@ -604,43 +547,7 @@
           <w:sz w:val="24"/>
           <w:szCs w:val="24"/>
         </w:rPr>
-        <w:t xml:space="preserve"> </w:t>
-      </w:r>
-      <w:proofErr w:type="spellStart"/>
-      <w:r>
-        <w:rPr>
-          <w:rFonts w:ascii="Times New Roman" w:hAnsi="Times New Roman" w:cs="Times New Roman"/>
-          <w:sz w:val="24"/>
-          <w:szCs w:val="24"/>
-        </w:rPr>
-        <w:t>Coffee</w:t>
-      </w:r>
-      <w:proofErr w:type="spellEnd"/>
-      <w:r>
-        <w:rPr>
-          <w:rFonts w:ascii="Times New Roman" w:hAnsi="Times New Roman" w:cs="Times New Roman"/>
-          <w:sz w:val="24"/>
-          <w:szCs w:val="24"/>
-        </w:rPr>
-        <w:t xml:space="preserve"> </w:t>
-      </w:r>
-      <w:proofErr w:type="spellStart"/>
-      <w:r>
-        <w:rPr>
-          <w:rFonts w:ascii="Times New Roman" w:hAnsi="Times New Roman" w:cs="Times New Roman"/>
-          <w:sz w:val="24"/>
-          <w:szCs w:val="24"/>
-        </w:rPr>
-        <w:t>Coders</w:t>
-      </w:r>
-      <w:proofErr w:type="spellEnd"/>
-      <w:r>
-        <w:rPr>
-          <w:rFonts w:ascii="Times New Roman" w:hAnsi="Times New Roman" w:cs="Times New Roman"/>
-          <w:sz w:val="24"/>
-          <w:szCs w:val="24"/>
-        </w:rPr>
-        <w:t xml:space="preserve">, </w:t>
+        <w:t xml:space="preserve"> Coffee Coders, </w:t>
       </w:r>
       <w:r>
         <w:rPr>
@@ -702,59 +609,13 @@
         </w:rPr>
         <w:t xml:space="preserve">formato </w:t>
       </w:r>
-      <w:proofErr w:type="spellStart"/>
-      <w:r>
-        <w:rPr>
-          <w:rFonts w:ascii="Times New Roman" w:hAnsi="Times New Roman" w:cs="Times New Roman"/>
-          <w:sz w:val="24"/>
-          <w:szCs w:val="24"/>
-        </w:rPr>
-        <w:t>daily</w:t>
-      </w:r>
-      <w:proofErr w:type="spellEnd"/>
-      <w:r>
-        <w:rPr>
-          <w:rFonts w:ascii="Times New Roman" w:hAnsi="Times New Roman" w:cs="Times New Roman"/>
-          <w:sz w:val="24"/>
-          <w:szCs w:val="24"/>
-        </w:rPr>
-        <w:t xml:space="preserve"> del día correspondiente y procedimos a reordenar nuestro grupo y las responsabilidades para con las historias de usuario e interfaces que cada uno tenía. Además, teníamos el inconveniente del factor tiempo puesto que todos trabajamos y/o estudiamos en cosas ajenas al programa, por ello temas como </w:t>
-      </w:r>
-      <w:proofErr w:type="spellStart"/>
-      <w:r>
-        <w:rPr>
-          <w:rFonts w:ascii="Times New Roman" w:hAnsi="Times New Roman" w:cs="Times New Roman"/>
-          <w:sz w:val="24"/>
-          <w:szCs w:val="24"/>
-        </w:rPr>
-        <w:t>ReactJs</w:t>
-      </w:r>
-      <w:proofErr w:type="spellEnd"/>
-      <w:r>
-        <w:rPr>
-          <w:rFonts w:ascii="Times New Roman" w:hAnsi="Times New Roman" w:cs="Times New Roman"/>
-          <w:sz w:val="24"/>
-          <w:szCs w:val="24"/>
-        </w:rPr>
-        <w:t xml:space="preserve"> no eran de nuestro gran dominio y por ello lo comentamos en la asesoría con el tutor quien nos permitió entregar las interfaces gráficas sin funcionalidad y sin necesidad de unirlo todo a </w:t>
-      </w:r>
-      <w:proofErr w:type="spellStart"/>
-      <w:r>
-        <w:rPr>
-          <w:rFonts w:ascii="Times New Roman" w:hAnsi="Times New Roman" w:cs="Times New Roman"/>
-          <w:sz w:val="24"/>
-          <w:szCs w:val="24"/>
-        </w:rPr>
-        <w:t>ReactJs</w:t>
-      </w:r>
-      <w:proofErr w:type="spellEnd"/>
-      <w:r>
-        <w:rPr>
-          <w:rFonts w:ascii="Times New Roman" w:hAnsi="Times New Roman" w:cs="Times New Roman"/>
-          <w:sz w:val="24"/>
-          <w:szCs w:val="24"/>
-        </w:rPr>
-        <w:t xml:space="preserve">. </w:t>
+      <w:r>
+        <w:rPr>
+          <w:rFonts w:ascii="Times New Roman" w:hAnsi="Times New Roman" w:cs="Times New Roman"/>
+          <w:sz w:val="24"/>
+          <w:szCs w:val="24"/>
+        </w:rPr>
+        <w:t xml:space="preserve">daily del día correspondiente y procedimos a reordenar nuestro grupo y las responsabilidades para con las historias de usuario e interfaces que cada uno tenía. Además, teníamos el inconveniente del factor tiempo puesto que todos trabajamos y/o estudiamos en cosas ajenas al programa, por ello temas como ReactJs no eran de nuestro gran dominio y por ello lo comentamos en la asesoría con el tutor quien nos permitió entregar las interfaces gráficas sin funcionalidad y sin necesidad de unirlo todo a ReactJs. </w:t>
       </w:r>
     </w:p>
     <w:p>
@@ -774,97 +635,7 @@
           <w:sz w:val="24"/>
           <w:szCs w:val="24"/>
         </w:rPr>
-        <w:t xml:space="preserve">A pesar de ello, algunos integrantes del equipo se deciden a explorar </w:t>
-      </w:r>
-      <w:proofErr w:type="spellStart"/>
-      <w:r>
-        <w:rPr>
-          <w:rFonts w:ascii="Times New Roman" w:hAnsi="Times New Roman" w:cs="Times New Roman"/>
-          <w:sz w:val="24"/>
-          <w:szCs w:val="24"/>
-        </w:rPr>
-        <w:t>ReactJs</w:t>
-      </w:r>
-      <w:proofErr w:type="spellEnd"/>
-      <w:r>
-        <w:rPr>
-          <w:rFonts w:ascii="Times New Roman" w:hAnsi="Times New Roman" w:cs="Times New Roman"/>
-          <w:sz w:val="24"/>
-          <w:szCs w:val="24"/>
-        </w:rPr>
-        <w:t xml:space="preserve"> para adjuntar allí el proyecto de todo el equipo y tratar de hacer mejor nuestro trabajo. Todo ello entonces denota el compromiso que tenemos como equipo en búsqueda de buenos resultados teniendo en cuenta nuestras habilidades y manejos del tiempo, realizamos trabajo colaborativo y nos entendemos muy bien, a pesar de quedar 4 integrantes deseamos continuar así y poner de nuestro esfuerzo para lograr lo esperado. Para ello, nos reunimos diariamente por Google </w:t>
-      </w:r>
-      <w:proofErr w:type="spellStart"/>
-      <w:r>
-        <w:rPr>
-          <w:rFonts w:ascii="Times New Roman" w:hAnsi="Times New Roman" w:cs="Times New Roman"/>
-          <w:sz w:val="24"/>
-          <w:szCs w:val="24"/>
-        </w:rPr>
-        <w:t>Meet</w:t>
-      </w:r>
-      <w:proofErr w:type="spellEnd"/>
-      <w:r>
-        <w:rPr>
-          <w:rFonts w:ascii="Times New Roman" w:hAnsi="Times New Roman" w:cs="Times New Roman"/>
-          <w:sz w:val="24"/>
-          <w:szCs w:val="24"/>
-        </w:rPr>
-        <w:t xml:space="preserve"> para hacer el </w:t>
-      </w:r>
-      <w:proofErr w:type="spellStart"/>
-      <w:r>
-        <w:rPr>
-          <w:rFonts w:ascii="Times New Roman" w:hAnsi="Times New Roman" w:cs="Times New Roman"/>
-          <w:sz w:val="24"/>
-          <w:szCs w:val="24"/>
-        </w:rPr>
-        <w:t>daily</w:t>
-      </w:r>
-      <w:proofErr w:type="spellEnd"/>
-      <w:r>
-        <w:rPr>
-          <w:rFonts w:ascii="Times New Roman" w:hAnsi="Times New Roman" w:cs="Times New Roman"/>
-          <w:sz w:val="24"/>
-          <w:szCs w:val="24"/>
-        </w:rPr>
-        <w:t xml:space="preserve">, dialogar sobre impedimentos, dudas y avances que estamos teniendo, acorde a las historias de usuario y tareas que nos asignamos desde el inicio del sprint haciéndolas evidentes en </w:t>
-      </w:r>
-      <w:proofErr w:type="spellStart"/>
-      <w:r>
-        <w:rPr>
-          <w:rFonts w:ascii="Times New Roman" w:hAnsi="Times New Roman" w:cs="Times New Roman"/>
-          <w:sz w:val="24"/>
-          <w:szCs w:val="24"/>
-        </w:rPr>
-        <w:t>Trello</w:t>
-      </w:r>
-      <w:proofErr w:type="spellEnd"/>
-      <w:r>
-        <w:rPr>
-          <w:rFonts w:ascii="Times New Roman" w:hAnsi="Times New Roman" w:cs="Times New Roman"/>
-          <w:sz w:val="24"/>
-          <w:szCs w:val="24"/>
-        </w:rPr>
-        <w:t xml:space="preserve"> con el nombre de cada integrante. Cuando se presentó la ausencia del compañero antes mencionado, voluntariamente y con mucha disposición asumimos cada uno parte del trabajo que faltaba allí por completar, donde hay encargados para historias de usuario, para buen manejo del </w:t>
-      </w:r>
-      <w:proofErr w:type="spellStart"/>
-      <w:r>
-        <w:rPr>
-          <w:rFonts w:ascii="Times New Roman" w:hAnsi="Times New Roman" w:cs="Times New Roman"/>
-          <w:sz w:val="24"/>
-          <w:szCs w:val="24"/>
-        </w:rPr>
-        <w:t>trello</w:t>
-      </w:r>
-      <w:proofErr w:type="spellEnd"/>
-      <w:r>
-        <w:rPr>
-          <w:rFonts w:ascii="Times New Roman" w:hAnsi="Times New Roman" w:cs="Times New Roman"/>
-          <w:sz w:val="24"/>
-          <w:szCs w:val="24"/>
-        </w:rPr>
-        <w:t xml:space="preserve">, para buen </w:t>
+        <w:t xml:space="preserve">A pesar de ello, algunos integrantes del equipo se deciden a explorar ReactJs para adjuntar allí el proyecto de todo el equipo y tratar de hacer mejor nuestro trabajo. Todo ello entonces denota el compromiso que tenemos como equipo en búsqueda de buenos resultados teniendo en cuenta nuestras habilidades y manejos del tiempo, realizamos trabajo colaborativo y nos entendemos muy bien, a pesar de quedar 4 integrantes deseamos continuar así y poner de nuestro esfuerzo para lograr lo esperado. Para ello, nos reunimos diariamente por Google Meet para hacer el daily, dialogar sobre impedimentos, dudas y avances que estamos teniendo, acorde a las historias de usuario y tareas que nos asignamos desde el inicio del sprint haciéndolas evidentes en Trello con el nombre de cada integrante. Cuando se presentó la ausencia del compañero antes mencionado, voluntariamente y con mucha disposición asumimos cada uno parte del trabajo que faltaba allí por completar, donde hay encargados para historias de usuario, para buen manejo del trello, para buen </w:t>
       </w:r>
       <w:r>
         <w:rPr>
@@ -873,43 +644,7 @@
           <w:szCs w:val="24"/>
         </w:rPr>
         <w:lastRenderedPageBreak/>
-        <w:t xml:space="preserve">manejo del </w:t>
-      </w:r>
-      <w:proofErr w:type="spellStart"/>
-      <w:r>
-        <w:rPr>
-          <w:rFonts w:ascii="Times New Roman" w:hAnsi="Times New Roman" w:cs="Times New Roman"/>
-          <w:sz w:val="24"/>
-          <w:szCs w:val="24"/>
-        </w:rPr>
-        <w:t>github</w:t>
-      </w:r>
-      <w:proofErr w:type="spellEnd"/>
-      <w:r>
-        <w:rPr>
-          <w:rFonts w:ascii="Times New Roman" w:hAnsi="Times New Roman" w:cs="Times New Roman"/>
-          <w:sz w:val="24"/>
-          <w:szCs w:val="24"/>
-        </w:rPr>
-        <w:t xml:space="preserve">, para unión del proyecto en </w:t>
-      </w:r>
-      <w:proofErr w:type="spellStart"/>
-      <w:r>
-        <w:rPr>
-          <w:rFonts w:ascii="Times New Roman" w:hAnsi="Times New Roman" w:cs="Times New Roman"/>
-          <w:sz w:val="24"/>
-          <w:szCs w:val="24"/>
-        </w:rPr>
-        <w:t>ReactJs</w:t>
-      </w:r>
-      <w:proofErr w:type="spellEnd"/>
-      <w:r>
-        <w:rPr>
-          <w:rFonts w:ascii="Times New Roman" w:hAnsi="Times New Roman" w:cs="Times New Roman"/>
-          <w:sz w:val="24"/>
-          <w:szCs w:val="24"/>
-        </w:rPr>
-        <w:t>, entre otras funcionalidades que surgen acorde los requerimientos</w:t>
+        <w:t>manejo del github, para unión del proyecto en ReactJs, entre otras funcionalidades que surgen acorde los requerimientos</w:t>
       </w:r>
       <w:r>
         <w:rPr>
@@ -949,7 +684,6 @@
           <w:szCs w:val="24"/>
         </w:rPr>
       </w:pPr>
-      <w:proofErr w:type="spellStart"/>
       <w:r>
         <w:rPr>
           <w:rFonts w:ascii="Times New Roman" w:hAnsi="Times New Roman" w:cs="Times New Roman"/>
@@ -968,18 +702,7 @@
           <w:sz w:val="24"/>
           <w:szCs w:val="24"/>
         </w:rPr>
-        <w:t>rello</w:t>
-      </w:r>
-      <w:proofErr w:type="spellEnd"/>
-      <w:r>
-        <w:rPr>
-          <w:rFonts w:ascii="Times New Roman" w:hAnsi="Times New Roman" w:cs="Times New Roman"/>
-          <w:b/>
-          <w:bCs/>
-          <w:sz w:val="24"/>
-          <w:szCs w:val="24"/>
-        </w:rPr>
-        <w:t xml:space="preserve">: </w:t>
+        <w:t xml:space="preserve">rello: </w:t>
       </w:r>
       <w:hyperlink r:id="rId7" w:history="1">
         <w:r>
@@ -998,9 +721,7 @@
         <w:spacing w:line="480" w:lineRule="auto"/>
         <w:rPr>
           <w:rFonts w:ascii="Times New Roman" w:hAnsi="Times New Roman" w:cs="Times New Roman"/>
-          <w:noProof/>
-          <w:sz w:val="24"/>
-          <w:szCs w:val="24"/>
+          <w:sz w:val="24"/>
         </w:rPr>
       </w:pPr>
       <w:r>
@@ -1063,23 +784,48 @@
         </w:rPr>
         <w:t xml:space="preserve">: </w:t>
       </w:r>
-      <w:hyperlink r:id="rId8" w:history="1">
-        <w:r>
-          <w:rPr>
-            <w:rStyle w:val="Hipervnculo"/>
-            <w:rFonts w:ascii="Times New Roman" w:hAnsi="Times New Roman" w:cs="Times New Roman"/>
-            <w:sz w:val="24"/>
-            <w:szCs w:val="24"/>
-          </w:rPr>
-          <w:t>https://github.com/krc28/PROYECTO-COFFEE-CODERS.git</w:t>
-        </w:r>
-      </w:hyperlink>
-    </w:p>
-    <w:p>
-      <w:pPr>
-        <w:spacing w:line="480" w:lineRule="auto"/>
-        <w:ind w:firstLine="708"/>
-        <w:jc w:val="center"/>
+      <w:bookmarkStart w:id="0" w:name="_GoBack"/>
+      <w:r>
+        <w:rPr>
+          <w:rFonts w:ascii="Times New Roman" w:hAnsi="Times New Roman" w:cs="Times New Roman"/>
+          <w:sz w:val="24"/>
+        </w:rPr>
+        <w:fldChar w:fldCharType="begin"/>
+      </w:r>
+      <w:r>
+        <w:rPr>
+          <w:rFonts w:ascii="Times New Roman" w:hAnsi="Times New Roman" w:cs="Times New Roman"/>
+          <w:sz w:val="24"/>
+        </w:rPr>
+        <w:instrText xml:space="preserve"> HYPERLINK "https://github.com/krc28/PROYECTO-COFFEE-CODERS/tree/sprint2" </w:instrText>
+      </w:r>
+      <w:r>
+        <w:rPr>
+          <w:rFonts w:ascii="Times New Roman" w:hAnsi="Times New Roman" w:cs="Times New Roman"/>
+          <w:sz w:val="24"/>
+        </w:rPr>
+        <w:fldChar w:fldCharType="separate"/>
+      </w:r>
+      <w:r>
+        <w:rPr>
+          <w:rStyle w:val="Hipervnculo"/>
+          <w:rFonts w:ascii="Times New Roman" w:hAnsi="Times New Roman" w:cs="Times New Roman"/>
+          <w:sz w:val="24"/>
+        </w:rPr>
+        <w:t>https://github.com/krc28/PROYECTO-COFFEE-CODERS/tree/sprint2</w:t>
+      </w:r>
+      <w:r>
+        <w:rPr>
+          <w:rFonts w:ascii="Times New Roman" w:hAnsi="Times New Roman" w:cs="Times New Roman"/>
+          <w:sz w:val="24"/>
+        </w:rPr>
+        <w:fldChar w:fldCharType="end"/>
+      </w:r>
+    </w:p>
+    <w:bookmarkEnd w:id="0"/>
+    <w:p>
+      <w:pPr>
+        <w:spacing w:line="480" w:lineRule="auto"/>
         <w:rPr>
           <w:rFonts w:ascii="Times New Roman" w:hAnsi="Times New Roman" w:cs="Times New Roman"/>
           <w:b/>
@@ -1144,7 +890,7 @@
                     <pic:cNvPicPr/>
                   </pic:nvPicPr>
                   <pic:blipFill>
-                    <a:blip r:embed="rId9" cstate="print">
+                    <a:blip r:embed="rId8" cstate="print">
                       <a:extLst>
                         <a:ext uri="{28A0092B-C50C-407E-A947-70E740481C1C}">
                           <a14:useLocalDpi xmlns:a14="http://schemas.microsoft.com/office/drawing/2010/main" val="0"/>
@@ -1192,19 +938,8 @@
           <w:sz w:val="24"/>
           <w:szCs w:val="24"/>
         </w:rPr>
-        <w:t xml:space="preserve">nterfaz gráfica diseñada en </w:t>
-      </w:r>
-      <w:proofErr w:type="spellStart"/>
-      <w:r>
-        <w:rPr>
-          <w:rFonts w:ascii="Times New Roman" w:hAnsi="Times New Roman" w:cs="Times New Roman"/>
-          <w:b/>
-          <w:sz w:val="24"/>
-          <w:szCs w:val="24"/>
-        </w:rPr>
-        <w:t>Figma</w:t>
-      </w:r>
-      <w:proofErr w:type="spellEnd"/>
+        <w:t>nterfaz gráfica diseñada en Figma</w:t>
+      </w:r>
     </w:p>
     <w:p>
       <w:pPr>
@@ -1252,7 +987,7 @@
                     <pic:cNvPicPr/>
                   </pic:nvPicPr>
                   <pic:blipFill>
-                    <a:blip r:embed="rId10">
+                    <a:blip r:embed="rId9">
                       <a:extLst>
                         <a:ext uri="{28A0092B-C50C-407E-A947-70E740481C1C}">
                           <a14:useLocalDpi xmlns:a14="http://schemas.microsoft.com/office/drawing/2010/main" val="0"/>
@@ -1337,7 +1072,7 @@
                     <pic:cNvPicPr/>
                   </pic:nvPicPr>
                   <pic:blipFill>
-                    <a:blip r:embed="rId11">
+                    <a:blip r:embed="rId10">
                       <a:extLst>
                         <a:ext uri="{28A0092B-C50C-407E-A947-70E740481C1C}">
                           <a14:useLocalDpi xmlns:a14="http://schemas.microsoft.com/office/drawing/2010/main" val="0"/>
@@ -1416,7 +1151,7 @@
                     <pic:cNvPicPr/>
                   </pic:nvPicPr>
                   <pic:blipFill>
-                    <a:blip r:embed="rId12">
+                    <a:blip r:embed="rId11">
                       <a:extLst>
                         <a:ext uri="{28A0092B-C50C-407E-A947-70E740481C1C}">
                           <a14:useLocalDpi xmlns:a14="http://schemas.microsoft.com/office/drawing/2010/main" val="0"/>
@@ -1507,7 +1242,7 @@
                     <pic:cNvPicPr/>
                   </pic:nvPicPr>
                   <pic:blipFill>
-                    <a:blip r:embed="rId13">
+                    <a:blip r:embed="rId12">
                       <a:extLst>
                         <a:ext uri="{28A0092B-C50C-407E-A947-70E740481C1C}">
                           <a14:useLocalDpi xmlns:a14="http://schemas.microsoft.com/office/drawing/2010/main" val="0"/>
@@ -1596,7 +1331,7 @@
                     <pic:cNvPicPr/>
                   </pic:nvPicPr>
                   <pic:blipFill>
-                    <a:blip r:embed="rId14" cstate="print">
+                    <a:blip r:embed="rId13" cstate="print">
                       <a:extLst>
                         <a:ext uri="{28A0092B-C50C-407E-A947-70E740481C1C}">
                           <a14:useLocalDpi xmlns:a14="http://schemas.microsoft.com/office/drawing/2010/main" val="0"/>
@@ -1693,7 +1428,7 @@
                     <pic:cNvPicPr/>
                   </pic:nvPicPr>
                   <pic:blipFill>
-                    <a:blip r:embed="rId15">
+                    <a:blip r:embed="rId14">
                       <a:extLst>
                         <a:ext uri="{28A0092B-C50C-407E-A947-70E740481C1C}">
                           <a14:useLocalDpi xmlns:a14="http://schemas.microsoft.com/office/drawing/2010/main" val="0"/>
@@ -1777,7 +1512,7 @@
                     <pic:cNvPicPr/>
                   </pic:nvPicPr>
                   <pic:blipFill>
-                    <a:blip r:embed="rId16">
+                    <a:blip r:embed="rId15">
                       <a:extLst>
                         <a:ext uri="{28A0092B-C50C-407E-A947-70E740481C1C}">
                           <a14:useLocalDpi xmlns:a14="http://schemas.microsoft.com/office/drawing/2010/main" val="0"/>
@@ -1878,79 +1613,7 @@
           <w:sz w:val="24"/>
           <w:szCs w:val="24"/>
         </w:rPr>
-        <w:t xml:space="preserve">En el archivo App.js se encuentra el llamado a la función </w:t>
-      </w:r>
-      <w:proofErr w:type="spellStart"/>
-      <w:r>
-        <w:rPr>
-          <w:rFonts w:ascii="Times New Roman" w:hAnsi="Times New Roman" w:cs="Times New Roman"/>
-          <w:sz w:val="24"/>
-          <w:szCs w:val="24"/>
-        </w:rPr>
-        <w:t>IndexUsuario</w:t>
-      </w:r>
-      <w:proofErr w:type="spellEnd"/>
-      <w:r>
-        <w:rPr>
-          <w:rFonts w:ascii="Times New Roman" w:hAnsi="Times New Roman" w:cs="Times New Roman"/>
-          <w:sz w:val="24"/>
-          <w:szCs w:val="24"/>
-        </w:rPr>
-        <w:t xml:space="preserve"> que está en la carpeta </w:t>
-      </w:r>
-      <w:proofErr w:type="spellStart"/>
-      <w:r>
-        <w:rPr>
-          <w:rFonts w:ascii="Times New Roman" w:hAnsi="Times New Roman" w:cs="Times New Roman"/>
-          <w:sz w:val="24"/>
-          <w:szCs w:val="24"/>
-        </w:rPr>
-        <w:t>pages</w:t>
-      </w:r>
-      <w:proofErr w:type="spellEnd"/>
-      <w:r>
-        <w:rPr>
-          <w:rFonts w:ascii="Times New Roman" w:hAnsi="Times New Roman" w:cs="Times New Roman"/>
-          <w:sz w:val="24"/>
-          <w:szCs w:val="24"/>
-        </w:rPr>
-        <w:t xml:space="preserve">, esta contiene el código principal de la interfaz y desde aquí se importan la hoja de estilos de la carpeta </w:t>
-      </w:r>
-      <w:proofErr w:type="spellStart"/>
-      <w:r>
-        <w:rPr>
-          <w:rFonts w:ascii="Times New Roman" w:hAnsi="Times New Roman" w:cs="Times New Roman"/>
-          <w:sz w:val="24"/>
-          <w:szCs w:val="24"/>
-        </w:rPr>
-        <w:t>styles</w:t>
-      </w:r>
-      <w:proofErr w:type="spellEnd"/>
-      <w:r>
-        <w:rPr>
-          <w:rFonts w:ascii="Times New Roman" w:hAnsi="Times New Roman" w:cs="Times New Roman"/>
-          <w:sz w:val="24"/>
-          <w:szCs w:val="24"/>
-        </w:rPr>
-        <w:t xml:space="preserve"> y otras dos funciones de </w:t>
-      </w:r>
-      <w:proofErr w:type="spellStart"/>
-      <w:r>
-        <w:rPr>
-          <w:rFonts w:ascii="Times New Roman" w:hAnsi="Times New Roman" w:cs="Times New Roman"/>
-          <w:sz w:val="24"/>
-          <w:szCs w:val="24"/>
-        </w:rPr>
-        <w:t>components</w:t>
-      </w:r>
-      <w:proofErr w:type="spellEnd"/>
-      <w:r>
-        <w:rPr>
-          <w:rFonts w:ascii="Times New Roman" w:hAnsi="Times New Roman" w:cs="Times New Roman"/>
-          <w:sz w:val="24"/>
-          <w:szCs w:val="24"/>
-        </w:rPr>
-        <w:t>, que se hicieron con el fin de no repetir el mismo fragmento de código varias veces.</w:t>
+        <w:t>En el archivo App.js se encuentra el llamado a la función IndexUsuario que está en la carpeta pages, esta contiene el código principal de la interfaz y desde aquí se importan la hoja de estilos de la carpeta styles y otras dos funciones de components, que se hicieron con el fin de no repetir el mismo fragmento de código varias veces.</w:t>
       </w:r>
       <w:r>
         <w:rPr>
@@ -1976,7 +1639,6 @@
         </w:rPr>
         <w:t xml:space="preserve"> con la ayuda de la librería </w:t>
       </w:r>
-      <w:proofErr w:type="spellStart"/>
       <w:r>
         <w:rPr>
           <w:rFonts w:ascii="Times New Roman" w:hAnsi="Times New Roman" w:cs="Times New Roman"/>
@@ -1985,7 +1647,6 @@
         </w:rPr>
         <w:t>Bootstrap</w:t>
       </w:r>
-      <w:proofErr w:type="spellEnd"/>
       <w:r>
         <w:rPr>
           <w:rFonts w:ascii="Times New Roman" w:hAnsi="Times New Roman" w:cs="Times New Roman"/>
@@ -2094,6 +1755,82 @@
                 <pic:pic xmlns:pic="http://schemas.openxmlformats.org/drawingml/2006/picture">
                   <pic:nvPicPr>
                     <pic:cNvPr id="0" name="Picture 3"/>
+                    <pic:cNvPicPr>
+                      <a:picLocks noChangeAspect="1" noChangeArrowheads="1"/>
+                    </pic:cNvPicPr>
+                  </pic:nvPicPr>
+                  <pic:blipFill>
+                    <a:blip r:embed="rId16">
+                      <a:extLst>
+                        <a:ext uri="{28A0092B-C50C-407E-A947-70E740481C1C}">
+                          <a14:useLocalDpi xmlns:a14="http://schemas.microsoft.com/office/drawing/2010/main" val="0"/>
+                        </a:ext>
+                      </a:extLst>
+                    </a:blip>
+                    <a:srcRect/>
+                    <a:stretch>
+                      <a:fillRect/>
+                    </a:stretch>
+                  </pic:blipFill>
+                  <pic:spPr bwMode="auto">
+                    <a:xfrm>
+                      <a:off x="0" y="0"/>
+                      <a:ext cx="6483600" cy="3460137"/>
+                    </a:xfrm>
+                    <a:prstGeom prst="rect">
+                      <a:avLst/>
+                    </a:prstGeom>
+                    <a:noFill/>
+                    <a:ln>
+                      <a:noFill/>
+                    </a:ln>
+                  </pic:spPr>
+                </pic:pic>
+              </a:graphicData>
+            </a:graphic>
+            <wp14:sizeRelH relativeFrom="margin">
+              <wp14:pctWidth>0</wp14:pctWidth>
+            </wp14:sizeRelH>
+            <wp14:sizeRelV relativeFrom="margin">
+              <wp14:pctHeight>0</wp14:pctHeight>
+            </wp14:sizeRelV>
+          </wp:anchor>
+        </w:drawing>
+      </w:r>
+      <w:r>
+        <w:rPr>
+          <w:noProof/>
+          <w:lang w:val="fr-FR" w:eastAsia="fr-FR"/>
+        </w:rPr>
+        <w:drawing>
+          <wp:anchor distT="0" distB="0" distL="114300" distR="114300" simplePos="0" relativeHeight="251666432" behindDoc="1" locked="0" layoutInCell="1" allowOverlap="1" wp14:anchorId="32C5F58B" wp14:editId="2452578E">
+            <wp:simplePos x="0" y="0"/>
+            <wp:positionH relativeFrom="margin">
+              <wp:align>center</wp:align>
+            </wp:positionH>
+            <wp:positionV relativeFrom="paragraph">
+              <wp:posOffset>112</wp:posOffset>
+            </wp:positionV>
+            <wp:extent cx="6483600" cy="3460137"/>
+            <wp:effectExtent l="0" t="0" r="0" b="6985"/>
+            <wp:wrapTight wrapText="bothSides">
+              <wp:wrapPolygon edited="0">
+                <wp:start x="0" y="0"/>
+                <wp:lineTo x="0" y="21525"/>
+                <wp:lineTo x="21515" y="21525"/>
+                <wp:lineTo x="21515" y="0"/>
+                <wp:lineTo x="0" y="0"/>
+              </wp:wrapPolygon>
+            </wp:wrapTight>
+            <wp:docPr id="9" name="Imagen 9"/>
+            <wp:cNvGraphicFramePr>
+              <a:graphicFrameLocks xmlns:a="http://schemas.openxmlformats.org/drawingml/2006/main" noChangeAspect="1"/>
+            </wp:cNvGraphicFramePr>
+            <a:graphic xmlns:a="http://schemas.openxmlformats.org/drawingml/2006/main">
+              <a:graphicData uri="http://schemas.openxmlformats.org/drawingml/2006/picture">
+                <pic:pic xmlns:pic="http://schemas.openxmlformats.org/drawingml/2006/picture">
+                  <pic:nvPicPr>
+                    <pic:cNvPr id="0" name="Picture 1"/>
                     <pic:cNvPicPr>
                       <a:picLocks noChangeAspect="1" noChangeArrowheads="1"/>
                     </pic:cNvPicPr>
@@ -2136,82 +1873,6 @@
           </wp:anchor>
         </w:drawing>
       </w:r>
-      <w:r>
-        <w:rPr>
-          <w:noProof/>
-          <w:lang w:val="fr-FR" w:eastAsia="fr-FR"/>
-        </w:rPr>
-        <w:drawing>
-          <wp:anchor distT="0" distB="0" distL="114300" distR="114300" simplePos="0" relativeHeight="251666432" behindDoc="1" locked="0" layoutInCell="1" allowOverlap="1" wp14:anchorId="32C5F58B" wp14:editId="2452578E">
-            <wp:simplePos x="0" y="0"/>
-            <wp:positionH relativeFrom="margin">
-              <wp:align>center</wp:align>
-            </wp:positionH>
-            <wp:positionV relativeFrom="paragraph">
-              <wp:posOffset>112</wp:posOffset>
-            </wp:positionV>
-            <wp:extent cx="6483600" cy="3460137"/>
-            <wp:effectExtent l="0" t="0" r="0" b="6985"/>
-            <wp:wrapTight wrapText="bothSides">
-              <wp:wrapPolygon edited="0">
-                <wp:start x="0" y="0"/>
-                <wp:lineTo x="0" y="21525"/>
-                <wp:lineTo x="21515" y="21525"/>
-                <wp:lineTo x="21515" y="0"/>
-                <wp:lineTo x="0" y="0"/>
-              </wp:wrapPolygon>
-            </wp:wrapTight>
-            <wp:docPr id="9" name="Imagen 9"/>
-            <wp:cNvGraphicFramePr>
-              <a:graphicFrameLocks xmlns:a="http://schemas.openxmlformats.org/drawingml/2006/main" noChangeAspect="1"/>
-            </wp:cNvGraphicFramePr>
-            <a:graphic xmlns:a="http://schemas.openxmlformats.org/drawingml/2006/main">
-              <a:graphicData uri="http://schemas.openxmlformats.org/drawingml/2006/picture">
-                <pic:pic xmlns:pic="http://schemas.openxmlformats.org/drawingml/2006/picture">
-                  <pic:nvPicPr>
-                    <pic:cNvPr id="0" name="Picture 1"/>
-                    <pic:cNvPicPr>
-                      <a:picLocks noChangeAspect="1" noChangeArrowheads="1"/>
-                    </pic:cNvPicPr>
-                  </pic:nvPicPr>
-                  <pic:blipFill>
-                    <a:blip r:embed="rId18">
-                      <a:extLst>
-                        <a:ext uri="{28A0092B-C50C-407E-A947-70E740481C1C}">
-                          <a14:useLocalDpi xmlns:a14="http://schemas.microsoft.com/office/drawing/2010/main" val="0"/>
-                        </a:ext>
-                      </a:extLst>
-                    </a:blip>
-                    <a:srcRect/>
-                    <a:stretch>
-                      <a:fillRect/>
-                    </a:stretch>
-                  </pic:blipFill>
-                  <pic:spPr bwMode="auto">
-                    <a:xfrm>
-                      <a:off x="0" y="0"/>
-                      <a:ext cx="6483600" cy="3460137"/>
-                    </a:xfrm>
-                    <a:prstGeom prst="rect">
-                      <a:avLst/>
-                    </a:prstGeom>
-                    <a:noFill/>
-                    <a:ln>
-                      <a:noFill/>
-                    </a:ln>
-                  </pic:spPr>
-                </pic:pic>
-              </a:graphicData>
-            </a:graphic>
-            <wp14:sizeRelH relativeFrom="margin">
-              <wp14:pctWidth>0</wp14:pctWidth>
-            </wp14:sizeRelH>
-            <wp14:sizeRelV relativeFrom="margin">
-              <wp14:pctHeight>0</wp14:pctHeight>
-            </wp14:sizeRelV>
-          </wp:anchor>
-        </w:drawing>
-      </w:r>
     </w:p>
     <w:p>
       <w:pPr>
@@ -2263,7 +1924,7 @@
                     </pic:cNvPicPr>
                   </pic:nvPicPr>
                   <pic:blipFill>
-                    <a:blip r:embed="rId19">
+                    <a:blip r:embed="rId18">
                       <a:extLst>
                         <a:ext uri="{28A0092B-C50C-407E-A947-70E740481C1C}">
                           <a14:useLocalDpi xmlns:a14="http://schemas.microsoft.com/office/drawing/2010/main" val="0"/>
@@ -2339,7 +2000,7 @@
                     </pic:cNvPicPr>
                   </pic:nvPicPr>
                   <pic:blipFill>
-                    <a:blip r:embed="rId20">
+                    <a:blip r:embed="rId19">
                       <a:extLst>
                         <a:ext uri="{28A0092B-C50C-407E-A947-70E740481C1C}">
                           <a14:useLocalDpi xmlns:a14="http://schemas.microsoft.com/office/drawing/2010/main" val="0"/>
@@ -2447,7 +2108,7 @@
                     <pic:cNvPicPr/>
                   </pic:nvPicPr>
                   <pic:blipFill rotWithShape="1">
-                    <a:blip r:embed="rId21">
+                    <a:blip r:embed="rId20">
                       <a:extLst>
                         <a:ext uri="{28A0092B-C50C-407E-A947-70E740481C1C}">
                           <a14:useLocalDpi xmlns:a14="http://schemas.microsoft.com/office/drawing/2010/main" val="0"/>
@@ -2580,7 +2241,7 @@
                     <pic:cNvPicPr/>
                   </pic:nvPicPr>
                   <pic:blipFill rotWithShape="1">
-                    <a:blip r:embed="rId22">
+                    <a:blip r:embed="rId21">
                       <a:extLst>
                         <a:ext uri="{28A0092B-C50C-407E-A947-70E740481C1C}">
                           <a14:useLocalDpi xmlns:a14="http://schemas.microsoft.com/office/drawing/2010/main" val="0"/>
@@ -2637,17 +2298,7 @@
           <w:sz w:val="24"/>
           <w:szCs w:val="24"/>
         </w:rPr>
-        <w:t>de</w:t>
-      </w:r>
-      <w:r>
-        <w:rPr>
-          <w:rFonts w:ascii="Times New Roman" w:hAnsi="Times New Roman" w:cs="Times New Roman"/>
-          <w:b/>
-          <w:noProof/>
-          <w:sz w:val="24"/>
-          <w:szCs w:val="24"/>
-        </w:rPr>
-        <w:t xml:space="preserve"> códigos de la</w:t>
+        <w:t>de códigos de la</w:t>
       </w:r>
       <w:r>
         <w:rPr>
@@ -2700,7 +2351,7 @@
                     <pic:cNvPicPr/>
                   </pic:nvPicPr>
                   <pic:blipFill rotWithShape="1">
-                    <a:blip r:embed="rId23">
+                    <a:blip r:embed="rId22">
                       <a:extLst>
                         <a:ext uri="{28A0092B-C50C-407E-A947-70E740481C1C}">
                           <a14:useLocalDpi xmlns:a14="http://schemas.microsoft.com/office/drawing/2010/main" val="0"/>
@@ -2765,7 +2416,7 @@
                     <pic:cNvPicPr/>
                   </pic:nvPicPr>
                   <pic:blipFill rotWithShape="1">
-                    <a:blip r:embed="rId24">
+                    <a:blip r:embed="rId23">
                       <a:extLst>
                         <a:ext uri="{28A0092B-C50C-407E-A947-70E740481C1C}">
                           <a14:useLocalDpi xmlns:a14="http://schemas.microsoft.com/office/drawing/2010/main" val="0"/>
@@ -2813,8 +2464,6 @@
           <w:szCs w:val="24"/>
         </w:rPr>
       </w:pPr>
-      <w:bookmarkStart w:id="0" w:name="_GoBack"/>
-      <w:bookmarkEnd w:id="0"/>
     </w:p>
     <w:p>
       <w:pPr>

</xml_diff>